<commit_message>
Corrected redundancy and added conclusions
</commit_message>
<xml_diff>
--- a/cp1/kozak_fb-12_vysotskyi_fb-12_cp1/Протокол.docx
+++ b/cp1/kozak_fb-12_vysotskyi_fb-12_cp1/Протокол.docx
@@ -1,6 +1,6 @@
 
 <file path=word/document.xml><?xml version="1.0" encoding="utf-8"?>
-<w:document xmlns:wpc="http://schemas.microsoft.com/office/word/2010/wordprocessingCanvas" xmlns:cx="http://schemas.microsoft.com/office/drawing/2014/chartex" xmlns:cx1="http://schemas.microsoft.com/office/drawing/2015/9/8/chartex" xmlns:cx2="http://schemas.microsoft.com/office/drawing/2015/10/21/chartex" xmlns:cx3="http://schemas.microsoft.com/office/drawing/2016/5/9/chartex" xmlns:cx4="http://schemas.microsoft.com/office/drawing/2016/5/10/chartex" xmlns:cx5="http://schemas.microsoft.com/office/drawing/2016/5/11/chartex" xmlns:cx6="http://schemas.microsoft.com/office/drawing/2016/5/12/chartex" xmlns:cx7="http://schemas.microsoft.com/office/drawing/2016/5/13/chartex" xmlns:cx8="http://schemas.microsoft.com/office/drawing/2016/5/14/chartex" xmlns:mc="http://schemas.openxmlformats.org/markup-compatibility/2006" xmlns:aink="http://schemas.microsoft.com/office/drawing/2016/ink" xmlns:am3d="http://schemas.microsoft.com/office/drawing/2017/model3d" xmlns:o="urn:schemas-microsoft-com:office:office" xmlns:oel="http://schemas.microsoft.com/office/2019/extlst" xmlns:r="http://schemas.openxmlformats.org/officeDocument/2006/relationships" xmlns:m="http://schemas.openxmlformats.org/officeDocument/2006/math" xmlns:v="urn:schemas-microsoft-com:vml" xmlns:wp14="http://schemas.microsoft.com/office/word/2010/wordprocessingDrawing" xmlns:wp="http://schemas.openxmlformats.org/drawingml/2006/wordprocessingDrawing" xmlns:w10="urn:schemas-microsoft-com:office:word" xmlns:w="http://schemas.openxmlformats.org/wordprocessingml/2006/main" xmlns:w14="http://schemas.microsoft.com/office/word/2010/wordml" xmlns:w15="http://schemas.microsoft.com/office/word/2012/wordml" xmlns:w16cex="http://schemas.microsoft.com/office/word/2018/wordml/cex" xmlns:w16cid="http://schemas.microsoft.com/office/word/2016/wordml/cid" xmlns:w16="http://schemas.microsoft.com/office/word/2018/wordml" xmlns:w16sdtdh="http://schemas.microsoft.com/office/word/2020/wordml/sdtdatahash" xmlns:w16se="http://schemas.microsoft.com/office/word/2015/wordml/symex" xmlns:wpg="http://schemas.microsoft.com/office/word/2010/wordprocessingGroup" xmlns:wpi="http://schemas.microsoft.com/office/word/2010/wordprocessingInk" xmlns:wne="http://schemas.microsoft.com/office/word/2006/wordml" xmlns:wps="http://schemas.microsoft.com/office/word/2010/wordprocessingShape" mc:Ignorable="w14 w15 w16se w16cid w16 w16cex w16sdtdh wp14">
+<w:document xmlns:wpc="http://schemas.microsoft.com/office/word/2010/wordprocessingCanvas" xmlns:mc="http://schemas.openxmlformats.org/markup-compatibility/2006" xmlns:o="urn:schemas-microsoft-com:office:office" xmlns:r="http://schemas.openxmlformats.org/officeDocument/2006/relationships" xmlns:m="http://schemas.openxmlformats.org/officeDocument/2006/math" xmlns:v="urn:schemas-microsoft-com:vml" xmlns:wp14="http://schemas.microsoft.com/office/word/2010/wordprocessingDrawing" xmlns:wp="http://schemas.openxmlformats.org/drawingml/2006/wordprocessingDrawing" xmlns:w10="urn:schemas-microsoft-com:office:word" xmlns:w="http://schemas.openxmlformats.org/wordprocessingml/2006/main" xmlns:w14="http://schemas.microsoft.com/office/word/2010/wordml" xmlns:wpg="http://schemas.microsoft.com/office/word/2010/wordprocessingGroup" xmlns:wpi="http://schemas.microsoft.com/office/word/2010/wordprocessingInk" xmlns:wne="http://schemas.microsoft.com/office/word/2006/wordml" xmlns:wps="http://schemas.microsoft.com/office/word/2010/wordprocessingShape" mc:Ignorable="w14 wp14">
   <w:body>
     <w:p>
       <w:pPr>
@@ -31,13 +31,365 @@
         </w:rPr>
         <w:t xml:space="preserve"> </w:t>
       </w:r>
-      <w:r>
-        <w:rPr>
-          <w:rFonts w:ascii="Times New Roman" w:hAnsi="Times New Roman" w:cs="Times New Roman"/>
-          <w:sz w:val="28"/>
-          <w:szCs w:val="28"/>
-        </w:rPr>
-        <w:t>Засвоєння понять ентропії на символ джерела та його надлишковості, вивчення та порівняння різних моделей джерела відкритого тексту для наближеного визначення ентропії, набуття практичних навичок щодо оцінки ентропії на символ джерела.</w:t>
+      <w:proofErr w:type="spellStart"/>
+      <w:r>
+        <w:rPr>
+          <w:rFonts w:ascii="Times New Roman" w:hAnsi="Times New Roman" w:cs="Times New Roman"/>
+          <w:sz w:val="28"/>
+          <w:szCs w:val="28"/>
+        </w:rPr>
+        <w:t>Засвоєння</w:t>
+      </w:r>
+      <w:proofErr w:type="spellEnd"/>
+      <w:r>
+        <w:rPr>
+          <w:rFonts w:ascii="Times New Roman" w:hAnsi="Times New Roman" w:cs="Times New Roman"/>
+          <w:sz w:val="28"/>
+          <w:szCs w:val="28"/>
+        </w:rPr>
+        <w:t xml:space="preserve"> понять </w:t>
+      </w:r>
+      <w:proofErr w:type="spellStart"/>
+      <w:r>
+        <w:rPr>
+          <w:rFonts w:ascii="Times New Roman" w:hAnsi="Times New Roman" w:cs="Times New Roman"/>
+          <w:sz w:val="28"/>
+          <w:szCs w:val="28"/>
+        </w:rPr>
+        <w:t>ентропії</w:t>
+      </w:r>
+      <w:proofErr w:type="spellEnd"/>
+      <w:r>
+        <w:rPr>
+          <w:rFonts w:ascii="Times New Roman" w:hAnsi="Times New Roman" w:cs="Times New Roman"/>
+          <w:sz w:val="28"/>
+          <w:szCs w:val="28"/>
+        </w:rPr>
+        <w:t xml:space="preserve"> на символ </w:t>
+      </w:r>
+      <w:proofErr w:type="spellStart"/>
+      <w:r>
+        <w:rPr>
+          <w:rFonts w:ascii="Times New Roman" w:hAnsi="Times New Roman" w:cs="Times New Roman"/>
+          <w:sz w:val="28"/>
+          <w:szCs w:val="28"/>
+        </w:rPr>
+        <w:t>джерела</w:t>
+      </w:r>
+      <w:proofErr w:type="spellEnd"/>
+      <w:r>
+        <w:rPr>
+          <w:rFonts w:ascii="Times New Roman" w:hAnsi="Times New Roman" w:cs="Times New Roman"/>
+          <w:sz w:val="28"/>
+          <w:szCs w:val="28"/>
+        </w:rPr>
+        <w:t xml:space="preserve"> та </w:t>
+      </w:r>
+      <w:proofErr w:type="spellStart"/>
+      <w:r>
+        <w:rPr>
+          <w:rFonts w:ascii="Times New Roman" w:hAnsi="Times New Roman" w:cs="Times New Roman"/>
+          <w:sz w:val="28"/>
+          <w:szCs w:val="28"/>
+        </w:rPr>
+        <w:t>його</w:t>
+      </w:r>
+      <w:proofErr w:type="spellEnd"/>
+      <w:r>
+        <w:rPr>
+          <w:rFonts w:ascii="Times New Roman" w:hAnsi="Times New Roman" w:cs="Times New Roman"/>
+          <w:sz w:val="28"/>
+          <w:szCs w:val="28"/>
+        </w:rPr>
+        <w:t xml:space="preserve"> </w:t>
+      </w:r>
+      <w:proofErr w:type="spellStart"/>
+      <w:r>
+        <w:rPr>
+          <w:rFonts w:ascii="Times New Roman" w:hAnsi="Times New Roman" w:cs="Times New Roman"/>
+          <w:sz w:val="28"/>
+          <w:szCs w:val="28"/>
+        </w:rPr>
+        <w:t>надлишковості</w:t>
+      </w:r>
+      <w:proofErr w:type="spellEnd"/>
+      <w:r>
+        <w:rPr>
+          <w:rFonts w:ascii="Times New Roman" w:hAnsi="Times New Roman" w:cs="Times New Roman"/>
+          <w:sz w:val="28"/>
+          <w:szCs w:val="28"/>
+        </w:rPr>
+        <w:t xml:space="preserve">, </w:t>
+      </w:r>
+      <w:proofErr w:type="spellStart"/>
+      <w:r>
+        <w:rPr>
+          <w:rFonts w:ascii="Times New Roman" w:hAnsi="Times New Roman" w:cs="Times New Roman"/>
+          <w:sz w:val="28"/>
+          <w:szCs w:val="28"/>
+        </w:rPr>
+        <w:t>вивчення</w:t>
+      </w:r>
+      <w:proofErr w:type="spellEnd"/>
+      <w:r>
+        <w:rPr>
+          <w:rFonts w:ascii="Times New Roman" w:hAnsi="Times New Roman" w:cs="Times New Roman"/>
+          <w:sz w:val="28"/>
+          <w:szCs w:val="28"/>
+        </w:rPr>
+        <w:t xml:space="preserve"> та </w:t>
+      </w:r>
+      <w:proofErr w:type="spellStart"/>
+      <w:r>
+        <w:rPr>
+          <w:rFonts w:ascii="Times New Roman" w:hAnsi="Times New Roman" w:cs="Times New Roman"/>
+          <w:sz w:val="28"/>
+          <w:szCs w:val="28"/>
+        </w:rPr>
+        <w:t>порівняння</w:t>
+      </w:r>
+      <w:proofErr w:type="spellEnd"/>
+      <w:r>
+        <w:rPr>
+          <w:rFonts w:ascii="Times New Roman" w:hAnsi="Times New Roman" w:cs="Times New Roman"/>
+          <w:sz w:val="28"/>
+          <w:szCs w:val="28"/>
+        </w:rPr>
+        <w:t xml:space="preserve"> </w:t>
+      </w:r>
+      <w:proofErr w:type="spellStart"/>
+      <w:r>
+        <w:rPr>
+          <w:rFonts w:ascii="Times New Roman" w:hAnsi="Times New Roman" w:cs="Times New Roman"/>
+          <w:sz w:val="28"/>
+          <w:szCs w:val="28"/>
+        </w:rPr>
+        <w:t>різних</w:t>
+      </w:r>
+      <w:proofErr w:type="spellEnd"/>
+      <w:r>
+        <w:rPr>
+          <w:rFonts w:ascii="Times New Roman" w:hAnsi="Times New Roman" w:cs="Times New Roman"/>
+          <w:sz w:val="28"/>
+          <w:szCs w:val="28"/>
+        </w:rPr>
+        <w:t xml:space="preserve"> моделей </w:t>
+      </w:r>
+      <w:proofErr w:type="spellStart"/>
+      <w:r>
+        <w:rPr>
+          <w:rFonts w:ascii="Times New Roman" w:hAnsi="Times New Roman" w:cs="Times New Roman"/>
+          <w:sz w:val="28"/>
+          <w:szCs w:val="28"/>
+        </w:rPr>
+        <w:t>джерела</w:t>
+      </w:r>
+      <w:proofErr w:type="spellEnd"/>
+      <w:r>
+        <w:rPr>
+          <w:rFonts w:ascii="Times New Roman" w:hAnsi="Times New Roman" w:cs="Times New Roman"/>
+          <w:sz w:val="28"/>
+          <w:szCs w:val="28"/>
+        </w:rPr>
+        <w:t xml:space="preserve"> </w:t>
+      </w:r>
+      <w:proofErr w:type="spellStart"/>
+      <w:r>
+        <w:rPr>
+          <w:rFonts w:ascii="Times New Roman" w:hAnsi="Times New Roman" w:cs="Times New Roman"/>
+          <w:sz w:val="28"/>
+          <w:szCs w:val="28"/>
+        </w:rPr>
+        <w:t>відкритого</w:t>
+      </w:r>
+      <w:proofErr w:type="spellEnd"/>
+      <w:r>
+        <w:rPr>
+          <w:rFonts w:ascii="Times New Roman" w:hAnsi="Times New Roman" w:cs="Times New Roman"/>
+          <w:sz w:val="28"/>
+          <w:szCs w:val="28"/>
+        </w:rPr>
+        <w:t xml:space="preserve"> тексту для </w:t>
+      </w:r>
+      <w:proofErr w:type="spellStart"/>
+      <w:r>
+        <w:rPr>
+          <w:rFonts w:ascii="Times New Roman" w:hAnsi="Times New Roman" w:cs="Times New Roman"/>
+          <w:sz w:val="28"/>
+          <w:szCs w:val="28"/>
+        </w:rPr>
+        <w:t>наближеного</w:t>
+      </w:r>
+      <w:proofErr w:type="spellEnd"/>
+      <w:r>
+        <w:rPr>
+          <w:rFonts w:ascii="Times New Roman" w:hAnsi="Times New Roman" w:cs="Times New Roman"/>
+          <w:sz w:val="28"/>
+          <w:szCs w:val="28"/>
+        </w:rPr>
+        <w:t xml:space="preserve"> </w:t>
+      </w:r>
+      <w:proofErr w:type="spellStart"/>
+      <w:r>
+        <w:rPr>
+          <w:rFonts w:ascii="Times New Roman" w:hAnsi="Times New Roman" w:cs="Times New Roman"/>
+          <w:sz w:val="28"/>
+          <w:szCs w:val="28"/>
+        </w:rPr>
+        <w:t>визначення</w:t>
+      </w:r>
+      <w:proofErr w:type="spellEnd"/>
+      <w:r>
+        <w:rPr>
+          <w:rFonts w:ascii="Times New Roman" w:hAnsi="Times New Roman" w:cs="Times New Roman"/>
+          <w:sz w:val="28"/>
+          <w:szCs w:val="28"/>
+        </w:rPr>
+        <w:t xml:space="preserve"> </w:t>
+      </w:r>
+      <w:proofErr w:type="spellStart"/>
+      <w:r>
+        <w:rPr>
+          <w:rFonts w:ascii="Times New Roman" w:hAnsi="Times New Roman" w:cs="Times New Roman"/>
+          <w:sz w:val="28"/>
+          <w:szCs w:val="28"/>
+        </w:rPr>
+        <w:t>ентропії</w:t>
+      </w:r>
+      <w:proofErr w:type="spellEnd"/>
+      <w:r>
+        <w:rPr>
+          <w:rFonts w:ascii="Times New Roman" w:hAnsi="Times New Roman" w:cs="Times New Roman"/>
+          <w:sz w:val="28"/>
+          <w:szCs w:val="28"/>
+        </w:rPr>
+        <w:t xml:space="preserve">, </w:t>
+      </w:r>
+      <w:proofErr w:type="spellStart"/>
+      <w:r>
+        <w:rPr>
+          <w:rFonts w:ascii="Times New Roman" w:hAnsi="Times New Roman" w:cs="Times New Roman"/>
+          <w:sz w:val="28"/>
+          <w:szCs w:val="28"/>
+        </w:rPr>
+        <w:t>набуття</w:t>
+      </w:r>
+      <w:proofErr w:type="spellEnd"/>
+      <w:r>
+        <w:rPr>
+          <w:rFonts w:ascii="Times New Roman" w:hAnsi="Times New Roman" w:cs="Times New Roman"/>
+          <w:sz w:val="28"/>
+          <w:szCs w:val="28"/>
+        </w:rPr>
+        <w:t xml:space="preserve"> </w:t>
+      </w:r>
+      <w:proofErr w:type="spellStart"/>
+      <w:r>
+        <w:rPr>
+          <w:rFonts w:ascii="Times New Roman" w:hAnsi="Times New Roman" w:cs="Times New Roman"/>
+          <w:sz w:val="28"/>
+          <w:szCs w:val="28"/>
+        </w:rPr>
+        <w:t>практичних</w:t>
+      </w:r>
+      <w:proofErr w:type="spellEnd"/>
+      <w:r>
+        <w:rPr>
+          <w:rFonts w:ascii="Times New Roman" w:hAnsi="Times New Roman" w:cs="Times New Roman"/>
+          <w:sz w:val="28"/>
+          <w:szCs w:val="28"/>
+        </w:rPr>
+        <w:t xml:space="preserve"> </w:t>
+      </w:r>
+      <w:proofErr w:type="spellStart"/>
+      <w:r>
+        <w:rPr>
+          <w:rFonts w:ascii="Times New Roman" w:hAnsi="Times New Roman" w:cs="Times New Roman"/>
+          <w:sz w:val="28"/>
+          <w:szCs w:val="28"/>
+        </w:rPr>
+        <w:t>навичок</w:t>
+      </w:r>
+      <w:proofErr w:type="spellEnd"/>
+      <w:r>
+        <w:rPr>
+          <w:rFonts w:ascii="Times New Roman" w:hAnsi="Times New Roman" w:cs="Times New Roman"/>
+          <w:sz w:val="28"/>
+          <w:szCs w:val="28"/>
+        </w:rPr>
+        <w:t xml:space="preserve"> </w:t>
+      </w:r>
+      <w:proofErr w:type="spellStart"/>
+      <w:r>
+        <w:rPr>
+          <w:rFonts w:ascii="Times New Roman" w:hAnsi="Times New Roman" w:cs="Times New Roman"/>
+          <w:sz w:val="28"/>
+          <w:szCs w:val="28"/>
+        </w:rPr>
+        <w:t>щодо</w:t>
+      </w:r>
+      <w:proofErr w:type="spellEnd"/>
+      <w:r>
+        <w:rPr>
+          <w:rFonts w:ascii="Times New Roman" w:hAnsi="Times New Roman" w:cs="Times New Roman"/>
+          <w:sz w:val="28"/>
+          <w:szCs w:val="28"/>
+        </w:rPr>
+        <w:t xml:space="preserve"> </w:t>
+      </w:r>
+      <w:proofErr w:type="spellStart"/>
+      <w:r>
+        <w:rPr>
+          <w:rFonts w:ascii="Times New Roman" w:hAnsi="Times New Roman" w:cs="Times New Roman"/>
+          <w:sz w:val="28"/>
+          <w:szCs w:val="28"/>
+        </w:rPr>
+        <w:t>оцінки</w:t>
+      </w:r>
+      <w:proofErr w:type="spellEnd"/>
+      <w:r>
+        <w:rPr>
+          <w:rFonts w:ascii="Times New Roman" w:hAnsi="Times New Roman" w:cs="Times New Roman"/>
+          <w:sz w:val="28"/>
+          <w:szCs w:val="28"/>
+        </w:rPr>
+        <w:t xml:space="preserve"> </w:t>
+      </w:r>
+      <w:proofErr w:type="spellStart"/>
+      <w:r>
+        <w:rPr>
+          <w:rFonts w:ascii="Times New Roman" w:hAnsi="Times New Roman" w:cs="Times New Roman"/>
+          <w:sz w:val="28"/>
+          <w:szCs w:val="28"/>
+        </w:rPr>
+        <w:t>ентропії</w:t>
+      </w:r>
+      <w:proofErr w:type="spellEnd"/>
+      <w:r>
+        <w:rPr>
+          <w:rFonts w:ascii="Times New Roman" w:hAnsi="Times New Roman" w:cs="Times New Roman"/>
+          <w:sz w:val="28"/>
+          <w:szCs w:val="28"/>
+        </w:rPr>
+        <w:t xml:space="preserve"> на символ </w:t>
+      </w:r>
+      <w:proofErr w:type="spellStart"/>
+      <w:r>
+        <w:rPr>
+          <w:rFonts w:ascii="Times New Roman" w:hAnsi="Times New Roman" w:cs="Times New Roman"/>
+          <w:sz w:val="28"/>
+          <w:szCs w:val="28"/>
+        </w:rPr>
+        <w:t>джерела</w:t>
+      </w:r>
+      <w:proofErr w:type="spellEnd"/>
+      <w:r>
+        <w:rPr>
+          <w:rFonts w:ascii="Times New Roman" w:hAnsi="Times New Roman" w:cs="Times New Roman"/>
+          <w:sz w:val="28"/>
+          <w:szCs w:val="28"/>
+        </w:rPr>
+        <w:t>.</w:t>
       </w:r>
     </w:p>
     <w:p>
@@ -90,13 +442,113 @@
         </w:rPr>
         <w:t xml:space="preserve"> </w:t>
       </w:r>
-      <w:r>
-        <w:rPr>
-          <w:rFonts w:ascii="Times New Roman" w:hAnsi="Times New Roman" w:cs="Times New Roman"/>
-          <w:sz w:val="28"/>
-          <w:szCs w:val="28"/>
-        </w:rPr>
-        <w:t>Уважно прочитати методичні вказівки до виконання комп’ютерного практикуму.</w:t>
+      <w:proofErr w:type="spellStart"/>
+      <w:r>
+        <w:rPr>
+          <w:rFonts w:ascii="Times New Roman" w:hAnsi="Times New Roman" w:cs="Times New Roman"/>
+          <w:sz w:val="28"/>
+          <w:szCs w:val="28"/>
+        </w:rPr>
+        <w:t>Уважно</w:t>
+      </w:r>
+      <w:proofErr w:type="spellEnd"/>
+      <w:r>
+        <w:rPr>
+          <w:rFonts w:ascii="Times New Roman" w:hAnsi="Times New Roman" w:cs="Times New Roman"/>
+          <w:sz w:val="28"/>
+          <w:szCs w:val="28"/>
+        </w:rPr>
+        <w:t xml:space="preserve"> </w:t>
+      </w:r>
+      <w:proofErr w:type="spellStart"/>
+      <w:r>
+        <w:rPr>
+          <w:rFonts w:ascii="Times New Roman" w:hAnsi="Times New Roman" w:cs="Times New Roman"/>
+          <w:sz w:val="28"/>
+          <w:szCs w:val="28"/>
+        </w:rPr>
+        <w:t>прочитати</w:t>
+      </w:r>
+      <w:proofErr w:type="spellEnd"/>
+      <w:r>
+        <w:rPr>
+          <w:rFonts w:ascii="Times New Roman" w:hAnsi="Times New Roman" w:cs="Times New Roman"/>
+          <w:sz w:val="28"/>
+          <w:szCs w:val="28"/>
+        </w:rPr>
+        <w:t xml:space="preserve"> </w:t>
+      </w:r>
+      <w:proofErr w:type="spellStart"/>
+      <w:r>
+        <w:rPr>
+          <w:rFonts w:ascii="Times New Roman" w:hAnsi="Times New Roman" w:cs="Times New Roman"/>
+          <w:sz w:val="28"/>
+          <w:szCs w:val="28"/>
+        </w:rPr>
+        <w:t>методичні</w:t>
+      </w:r>
+      <w:proofErr w:type="spellEnd"/>
+      <w:r>
+        <w:rPr>
+          <w:rFonts w:ascii="Times New Roman" w:hAnsi="Times New Roman" w:cs="Times New Roman"/>
+          <w:sz w:val="28"/>
+          <w:szCs w:val="28"/>
+        </w:rPr>
+        <w:t xml:space="preserve"> </w:t>
+      </w:r>
+      <w:proofErr w:type="spellStart"/>
+      <w:r>
+        <w:rPr>
+          <w:rFonts w:ascii="Times New Roman" w:hAnsi="Times New Roman" w:cs="Times New Roman"/>
+          <w:sz w:val="28"/>
+          <w:szCs w:val="28"/>
+        </w:rPr>
+        <w:t>вказівки</w:t>
+      </w:r>
+      <w:proofErr w:type="spellEnd"/>
+      <w:r>
+        <w:rPr>
+          <w:rFonts w:ascii="Times New Roman" w:hAnsi="Times New Roman" w:cs="Times New Roman"/>
+          <w:sz w:val="28"/>
+          <w:szCs w:val="28"/>
+        </w:rPr>
+        <w:t xml:space="preserve"> до </w:t>
+      </w:r>
+      <w:proofErr w:type="spellStart"/>
+      <w:r>
+        <w:rPr>
+          <w:rFonts w:ascii="Times New Roman" w:hAnsi="Times New Roman" w:cs="Times New Roman"/>
+          <w:sz w:val="28"/>
+          <w:szCs w:val="28"/>
+        </w:rPr>
+        <w:t>виконання</w:t>
+      </w:r>
+      <w:proofErr w:type="spellEnd"/>
+      <w:r>
+        <w:rPr>
+          <w:rFonts w:ascii="Times New Roman" w:hAnsi="Times New Roman" w:cs="Times New Roman"/>
+          <w:sz w:val="28"/>
+          <w:szCs w:val="28"/>
+        </w:rPr>
+        <w:t xml:space="preserve"> </w:t>
+      </w:r>
+      <w:proofErr w:type="spellStart"/>
+      <w:r>
+        <w:rPr>
+          <w:rFonts w:ascii="Times New Roman" w:hAnsi="Times New Roman" w:cs="Times New Roman"/>
+          <w:sz w:val="28"/>
+          <w:szCs w:val="28"/>
+        </w:rPr>
+        <w:t>комп’ютерного</w:t>
+      </w:r>
+      <w:proofErr w:type="spellEnd"/>
+      <w:r>
+        <w:rPr>
+          <w:rFonts w:ascii="Times New Roman" w:hAnsi="Times New Roman" w:cs="Times New Roman"/>
+          <w:sz w:val="28"/>
+          <w:szCs w:val="28"/>
+        </w:rPr>
+        <w:t xml:space="preserve"> практикуму.</w:t>
       </w:r>
     </w:p>
     <w:p>
@@ -118,8 +570,18 @@
           <w:sz w:val="28"/>
           <w:szCs w:val="28"/>
         </w:rPr>
-        <w:t>1. Написати програми для підрахунку частот букв і частот біграм в тексті, а також</w:t>
-      </w:r>
+        <w:t xml:space="preserve">1. </w:t>
+      </w:r>
+      <w:proofErr w:type="spellStart"/>
+      <w:r>
+        <w:rPr>
+          <w:rFonts w:ascii="Times New Roman" w:hAnsi="Times New Roman" w:cs="Times New Roman"/>
+          <w:sz w:val="28"/>
+          <w:szCs w:val="28"/>
+        </w:rPr>
+        <w:t>Написати</w:t>
+      </w:r>
+      <w:proofErr w:type="spellEnd"/>
       <w:r>
         <w:rPr>
           <w:rFonts w:ascii="Times New Roman" w:hAnsi="Times New Roman" w:cs="Times New Roman"/>
@@ -128,6 +590,107 @@
         </w:rPr>
         <w:t xml:space="preserve"> </w:t>
       </w:r>
+      <w:proofErr w:type="spellStart"/>
+      <w:r>
+        <w:rPr>
+          <w:rFonts w:ascii="Times New Roman" w:hAnsi="Times New Roman" w:cs="Times New Roman"/>
+          <w:sz w:val="28"/>
+          <w:szCs w:val="28"/>
+        </w:rPr>
+        <w:t>програми</w:t>
+      </w:r>
+      <w:proofErr w:type="spellEnd"/>
+      <w:r>
+        <w:rPr>
+          <w:rFonts w:ascii="Times New Roman" w:hAnsi="Times New Roman" w:cs="Times New Roman"/>
+          <w:sz w:val="28"/>
+          <w:szCs w:val="28"/>
+        </w:rPr>
+        <w:t xml:space="preserve"> для </w:t>
+      </w:r>
+      <w:proofErr w:type="spellStart"/>
+      <w:proofErr w:type="gramStart"/>
+      <w:r>
+        <w:rPr>
+          <w:rFonts w:ascii="Times New Roman" w:hAnsi="Times New Roman" w:cs="Times New Roman"/>
+          <w:sz w:val="28"/>
+          <w:szCs w:val="28"/>
+        </w:rPr>
+        <w:t>п</w:t>
+      </w:r>
+      <w:proofErr w:type="gramEnd"/>
+      <w:r>
+        <w:rPr>
+          <w:rFonts w:ascii="Times New Roman" w:hAnsi="Times New Roman" w:cs="Times New Roman"/>
+          <w:sz w:val="28"/>
+          <w:szCs w:val="28"/>
+        </w:rPr>
+        <w:t>ідрахунку</w:t>
+      </w:r>
+      <w:proofErr w:type="spellEnd"/>
+      <w:r>
+        <w:rPr>
+          <w:rFonts w:ascii="Times New Roman" w:hAnsi="Times New Roman" w:cs="Times New Roman"/>
+          <w:sz w:val="28"/>
+          <w:szCs w:val="28"/>
+        </w:rPr>
+        <w:t xml:space="preserve"> частот букв і частот </w:t>
+      </w:r>
+      <w:proofErr w:type="spellStart"/>
+      <w:r>
+        <w:rPr>
+          <w:rFonts w:ascii="Times New Roman" w:hAnsi="Times New Roman" w:cs="Times New Roman"/>
+          <w:sz w:val="28"/>
+          <w:szCs w:val="28"/>
+        </w:rPr>
+        <w:t>біграм</w:t>
+      </w:r>
+      <w:proofErr w:type="spellEnd"/>
+      <w:r>
+        <w:rPr>
+          <w:rFonts w:ascii="Times New Roman" w:hAnsi="Times New Roman" w:cs="Times New Roman"/>
+          <w:sz w:val="28"/>
+          <w:szCs w:val="28"/>
+        </w:rPr>
+        <w:t xml:space="preserve"> в </w:t>
+      </w:r>
+      <w:proofErr w:type="spellStart"/>
+      <w:r>
+        <w:rPr>
+          <w:rFonts w:ascii="Times New Roman" w:hAnsi="Times New Roman" w:cs="Times New Roman"/>
+          <w:sz w:val="28"/>
+          <w:szCs w:val="28"/>
+        </w:rPr>
+        <w:t>тексті</w:t>
+      </w:r>
+      <w:proofErr w:type="spellEnd"/>
+      <w:r>
+        <w:rPr>
+          <w:rFonts w:ascii="Times New Roman" w:hAnsi="Times New Roman" w:cs="Times New Roman"/>
+          <w:sz w:val="28"/>
+          <w:szCs w:val="28"/>
+        </w:rPr>
+        <w:t xml:space="preserve">, а </w:t>
+      </w:r>
+      <w:proofErr w:type="spellStart"/>
+      <w:r>
+        <w:rPr>
+          <w:rFonts w:ascii="Times New Roman" w:hAnsi="Times New Roman" w:cs="Times New Roman"/>
+          <w:sz w:val="28"/>
+          <w:szCs w:val="28"/>
+        </w:rPr>
+        <w:t>також</w:t>
+      </w:r>
+      <w:proofErr w:type="spellEnd"/>
+      <w:r>
+        <w:rPr>
+          <w:rFonts w:ascii="Times New Roman" w:hAnsi="Times New Roman" w:cs="Times New Roman"/>
+          <w:sz w:val="28"/>
+          <w:szCs w:val="28"/>
+        </w:rPr>
+        <w:t xml:space="preserve"> </w:t>
+      </w:r>
+      <w:proofErr w:type="spellStart"/>
       <w:r>
         <w:rPr>
           <w:rFonts w:ascii="Times New Roman" w:hAnsi="Times New Roman" w:cs="Times New Roman"/>
@@ -136,6 +699,7 @@
         </w:rPr>
         <w:t>підрахунку</w:t>
       </w:r>
+      <w:proofErr w:type="spellEnd"/>
       <w:r>
         <w:rPr>
           <w:rFonts w:ascii="Times New Roman" w:hAnsi="Times New Roman" w:cs="Times New Roman"/>
@@ -218,8 +782,18 @@
           <w:sz w:val="28"/>
           <w:szCs w:val="28"/>
         </w:rPr>
-        <w:t>за безпосереднім означенням. Підрахувати частоти букв та біграм, а</w:t>
-      </w:r>
+        <w:t xml:space="preserve">за </w:t>
+      </w:r>
+      <w:proofErr w:type="spellStart"/>
+      <w:r>
+        <w:rPr>
+          <w:rFonts w:ascii="Times New Roman" w:hAnsi="Times New Roman" w:cs="Times New Roman"/>
+          <w:sz w:val="28"/>
+          <w:szCs w:val="28"/>
+        </w:rPr>
+        <w:t>безпосереднім</w:t>
+      </w:r>
+      <w:proofErr w:type="spellEnd"/>
       <w:r>
         <w:rPr>
           <w:rFonts w:ascii="Times New Roman" w:hAnsi="Times New Roman" w:cs="Times New Roman"/>
@@ -228,13 +802,131 @@
         </w:rPr>
         <w:t xml:space="preserve"> </w:t>
       </w:r>
-      <w:r>
-        <w:rPr>
-          <w:rFonts w:ascii="Times New Roman" w:hAnsi="Times New Roman" w:cs="Times New Roman"/>
-          <w:sz w:val="28"/>
-          <w:szCs w:val="28"/>
-        </w:rPr>
-        <w:t xml:space="preserve">також значення </w:t>
+      <w:proofErr w:type="spellStart"/>
+      <w:r>
+        <w:rPr>
+          <w:rFonts w:ascii="Times New Roman" w:hAnsi="Times New Roman" w:cs="Times New Roman"/>
+          <w:sz w:val="28"/>
+          <w:szCs w:val="28"/>
+        </w:rPr>
+        <w:t>означенням</w:t>
+      </w:r>
+      <w:proofErr w:type="spellEnd"/>
+      <w:r>
+        <w:rPr>
+          <w:rFonts w:ascii="Times New Roman" w:hAnsi="Times New Roman" w:cs="Times New Roman"/>
+          <w:sz w:val="28"/>
+          <w:szCs w:val="28"/>
+        </w:rPr>
+        <w:t xml:space="preserve">. </w:t>
+      </w:r>
+      <w:proofErr w:type="spellStart"/>
+      <w:proofErr w:type="gramStart"/>
+      <w:r>
+        <w:rPr>
+          <w:rFonts w:ascii="Times New Roman" w:hAnsi="Times New Roman" w:cs="Times New Roman"/>
+          <w:sz w:val="28"/>
+          <w:szCs w:val="28"/>
+        </w:rPr>
+        <w:t>П</w:t>
+      </w:r>
+      <w:proofErr w:type="gramEnd"/>
+      <w:r>
+        <w:rPr>
+          <w:rFonts w:ascii="Times New Roman" w:hAnsi="Times New Roman" w:cs="Times New Roman"/>
+          <w:sz w:val="28"/>
+          <w:szCs w:val="28"/>
+        </w:rPr>
+        <w:t>ідрахувати</w:t>
+      </w:r>
+      <w:proofErr w:type="spellEnd"/>
+      <w:r>
+        <w:rPr>
+          <w:rFonts w:ascii="Times New Roman" w:hAnsi="Times New Roman" w:cs="Times New Roman"/>
+          <w:sz w:val="28"/>
+          <w:szCs w:val="28"/>
+        </w:rPr>
+        <w:t xml:space="preserve"> </w:t>
+      </w:r>
+      <w:proofErr w:type="spellStart"/>
+      <w:r>
+        <w:rPr>
+          <w:rFonts w:ascii="Times New Roman" w:hAnsi="Times New Roman" w:cs="Times New Roman"/>
+          <w:sz w:val="28"/>
+          <w:szCs w:val="28"/>
+        </w:rPr>
+        <w:t>частоти</w:t>
+      </w:r>
+      <w:proofErr w:type="spellEnd"/>
+      <w:r>
+        <w:rPr>
+          <w:rFonts w:ascii="Times New Roman" w:hAnsi="Times New Roman" w:cs="Times New Roman"/>
+          <w:sz w:val="28"/>
+          <w:szCs w:val="28"/>
+        </w:rPr>
+        <w:t xml:space="preserve"> букв та </w:t>
+      </w:r>
+      <w:proofErr w:type="spellStart"/>
+      <w:r>
+        <w:rPr>
+          <w:rFonts w:ascii="Times New Roman" w:hAnsi="Times New Roman" w:cs="Times New Roman"/>
+          <w:sz w:val="28"/>
+          <w:szCs w:val="28"/>
+        </w:rPr>
+        <w:t>біграм</w:t>
+      </w:r>
+      <w:proofErr w:type="spellEnd"/>
+      <w:r>
+        <w:rPr>
+          <w:rFonts w:ascii="Times New Roman" w:hAnsi="Times New Roman" w:cs="Times New Roman"/>
+          <w:sz w:val="28"/>
+          <w:szCs w:val="28"/>
+        </w:rPr>
+        <w:t>, а</w:t>
+      </w:r>
+      <w:r>
+        <w:rPr>
+          <w:rFonts w:ascii="Times New Roman" w:hAnsi="Times New Roman" w:cs="Times New Roman"/>
+          <w:sz w:val="28"/>
+          <w:szCs w:val="28"/>
+        </w:rPr>
+        <w:t xml:space="preserve"> </w:t>
+      </w:r>
+      <w:proofErr w:type="spellStart"/>
+      <w:r>
+        <w:rPr>
+          <w:rFonts w:ascii="Times New Roman" w:hAnsi="Times New Roman" w:cs="Times New Roman"/>
+          <w:sz w:val="28"/>
+          <w:szCs w:val="28"/>
+        </w:rPr>
+        <w:t>також</w:t>
+      </w:r>
+      <w:proofErr w:type="spellEnd"/>
+      <w:r>
+        <w:rPr>
+          <w:rFonts w:ascii="Times New Roman" w:hAnsi="Times New Roman" w:cs="Times New Roman"/>
+          <w:sz w:val="28"/>
+          <w:szCs w:val="28"/>
+        </w:rPr>
+        <w:t xml:space="preserve"> </w:t>
+      </w:r>
+      <w:proofErr w:type="spellStart"/>
+      <w:r>
+        <w:rPr>
+          <w:rFonts w:ascii="Times New Roman" w:hAnsi="Times New Roman" w:cs="Times New Roman"/>
+          <w:sz w:val="28"/>
+          <w:szCs w:val="28"/>
+        </w:rPr>
+        <w:t>значення</w:t>
+      </w:r>
+      <w:proofErr w:type="spellEnd"/>
+      <w:r>
+        <w:rPr>
+          <w:rFonts w:ascii="Times New Roman" w:hAnsi="Times New Roman" w:cs="Times New Roman"/>
+          <w:sz w:val="28"/>
+          <w:szCs w:val="28"/>
+        </w:rPr>
+        <w:t xml:space="preserve"> </w:t>
       </w:r>
       <w:r>
         <w:rPr>
@@ -310,8 +1002,18 @@
           <w:sz w:val="28"/>
           <w:szCs w:val="28"/>
         </w:rPr>
-        <w:t>на довільно обраному тексті російською мовою достатньої</w:t>
-      </w:r>
+        <w:t xml:space="preserve">на </w:t>
+      </w:r>
+      <w:proofErr w:type="spellStart"/>
+      <w:r>
+        <w:rPr>
+          <w:rFonts w:ascii="Times New Roman" w:hAnsi="Times New Roman" w:cs="Times New Roman"/>
+          <w:sz w:val="28"/>
+          <w:szCs w:val="28"/>
+        </w:rPr>
+        <w:t>довільно</w:t>
+      </w:r>
+      <w:proofErr w:type="spellEnd"/>
       <w:r>
         <w:rPr>
           <w:rFonts w:ascii="Times New Roman" w:hAnsi="Times New Roman" w:cs="Times New Roman"/>
@@ -320,14 +1022,16 @@
         </w:rPr>
         <w:t xml:space="preserve"> </w:t>
       </w:r>
-      <w:r>
-        <w:rPr>
-          <w:rFonts w:ascii="Times New Roman" w:hAnsi="Times New Roman" w:cs="Times New Roman"/>
-          <w:sz w:val="28"/>
-          <w:szCs w:val="28"/>
-        </w:rPr>
-        <w:t>довжини (щонайменше 1Мб), де імовірності замінити відповідними частотами. Також</w:t>
-      </w:r>
+      <w:proofErr w:type="spellStart"/>
+      <w:r>
+        <w:rPr>
+          <w:rFonts w:ascii="Times New Roman" w:hAnsi="Times New Roman" w:cs="Times New Roman"/>
+          <w:sz w:val="28"/>
+          <w:szCs w:val="28"/>
+        </w:rPr>
+        <w:t>обраному</w:t>
+      </w:r>
+      <w:proofErr w:type="spellEnd"/>
       <w:r>
         <w:rPr>
           <w:rFonts w:ascii="Times New Roman" w:hAnsi="Times New Roman" w:cs="Times New Roman"/>
@@ -336,13 +1040,221 @@
         </w:rPr>
         <w:t xml:space="preserve"> </w:t>
       </w:r>
-      <w:r>
-        <w:rPr>
-          <w:rFonts w:ascii="Times New Roman" w:hAnsi="Times New Roman" w:cs="Times New Roman"/>
-          <w:sz w:val="28"/>
-          <w:szCs w:val="28"/>
-        </w:rPr>
-        <w:t xml:space="preserve">одержати значення </w:t>
+      <w:proofErr w:type="spellStart"/>
+      <w:r>
+        <w:rPr>
+          <w:rFonts w:ascii="Times New Roman" w:hAnsi="Times New Roman" w:cs="Times New Roman"/>
+          <w:sz w:val="28"/>
+          <w:szCs w:val="28"/>
+        </w:rPr>
+        <w:t>тексті</w:t>
+      </w:r>
+      <w:proofErr w:type="spellEnd"/>
+      <w:r>
+        <w:rPr>
+          <w:rFonts w:ascii="Times New Roman" w:hAnsi="Times New Roman" w:cs="Times New Roman"/>
+          <w:sz w:val="28"/>
+          <w:szCs w:val="28"/>
+        </w:rPr>
+        <w:t xml:space="preserve"> </w:t>
+      </w:r>
+      <w:proofErr w:type="spellStart"/>
+      <w:r>
+        <w:rPr>
+          <w:rFonts w:ascii="Times New Roman" w:hAnsi="Times New Roman" w:cs="Times New Roman"/>
+          <w:sz w:val="28"/>
+          <w:szCs w:val="28"/>
+        </w:rPr>
+        <w:t>російською</w:t>
+      </w:r>
+      <w:proofErr w:type="spellEnd"/>
+      <w:r>
+        <w:rPr>
+          <w:rFonts w:ascii="Times New Roman" w:hAnsi="Times New Roman" w:cs="Times New Roman"/>
+          <w:sz w:val="28"/>
+          <w:szCs w:val="28"/>
+        </w:rPr>
+        <w:t xml:space="preserve"> </w:t>
+      </w:r>
+      <w:proofErr w:type="spellStart"/>
+      <w:r>
+        <w:rPr>
+          <w:rFonts w:ascii="Times New Roman" w:hAnsi="Times New Roman" w:cs="Times New Roman"/>
+          <w:sz w:val="28"/>
+          <w:szCs w:val="28"/>
+        </w:rPr>
+        <w:t>мовою</w:t>
+      </w:r>
+      <w:proofErr w:type="spellEnd"/>
+      <w:r>
+        <w:rPr>
+          <w:rFonts w:ascii="Times New Roman" w:hAnsi="Times New Roman" w:cs="Times New Roman"/>
+          <w:sz w:val="28"/>
+          <w:szCs w:val="28"/>
+        </w:rPr>
+        <w:t xml:space="preserve"> </w:t>
+      </w:r>
+      <w:proofErr w:type="spellStart"/>
+      <w:r>
+        <w:rPr>
+          <w:rFonts w:ascii="Times New Roman" w:hAnsi="Times New Roman" w:cs="Times New Roman"/>
+          <w:sz w:val="28"/>
+          <w:szCs w:val="28"/>
+        </w:rPr>
+        <w:t>достатньої</w:t>
+      </w:r>
+      <w:proofErr w:type="spellEnd"/>
+      <w:r>
+        <w:rPr>
+          <w:rFonts w:ascii="Times New Roman" w:hAnsi="Times New Roman" w:cs="Times New Roman"/>
+          <w:sz w:val="28"/>
+          <w:szCs w:val="28"/>
+        </w:rPr>
+        <w:t xml:space="preserve"> </w:t>
+      </w:r>
+      <w:proofErr w:type="spellStart"/>
+      <w:r>
+        <w:rPr>
+          <w:rFonts w:ascii="Times New Roman" w:hAnsi="Times New Roman" w:cs="Times New Roman"/>
+          <w:sz w:val="28"/>
+          <w:szCs w:val="28"/>
+        </w:rPr>
+        <w:t>довжини</w:t>
+      </w:r>
+      <w:proofErr w:type="spellEnd"/>
+      <w:r>
+        <w:rPr>
+          <w:rFonts w:ascii="Times New Roman" w:hAnsi="Times New Roman" w:cs="Times New Roman"/>
+          <w:sz w:val="28"/>
+          <w:szCs w:val="28"/>
+        </w:rPr>
+        <w:t xml:space="preserve"> (</w:t>
+      </w:r>
+      <w:proofErr w:type="spellStart"/>
+      <w:r>
+        <w:rPr>
+          <w:rFonts w:ascii="Times New Roman" w:hAnsi="Times New Roman" w:cs="Times New Roman"/>
+          <w:sz w:val="28"/>
+          <w:szCs w:val="28"/>
+        </w:rPr>
+        <w:t>щонайменше</w:t>
+      </w:r>
+      <w:proofErr w:type="spellEnd"/>
+      <w:r>
+        <w:rPr>
+          <w:rFonts w:ascii="Times New Roman" w:hAnsi="Times New Roman" w:cs="Times New Roman"/>
+          <w:sz w:val="28"/>
+          <w:szCs w:val="28"/>
+        </w:rPr>
+        <w:t xml:space="preserve"> 1Мб), де </w:t>
+      </w:r>
+      <w:proofErr w:type="spellStart"/>
+      <w:r>
+        <w:rPr>
+          <w:rFonts w:ascii="Times New Roman" w:hAnsi="Times New Roman" w:cs="Times New Roman"/>
+          <w:sz w:val="28"/>
+          <w:szCs w:val="28"/>
+        </w:rPr>
+        <w:t>імовірності</w:t>
+      </w:r>
+      <w:proofErr w:type="spellEnd"/>
+      <w:r>
+        <w:rPr>
+          <w:rFonts w:ascii="Times New Roman" w:hAnsi="Times New Roman" w:cs="Times New Roman"/>
+          <w:sz w:val="28"/>
+          <w:szCs w:val="28"/>
+        </w:rPr>
+        <w:t xml:space="preserve"> </w:t>
+      </w:r>
+      <w:proofErr w:type="spellStart"/>
+      <w:r>
+        <w:rPr>
+          <w:rFonts w:ascii="Times New Roman" w:hAnsi="Times New Roman" w:cs="Times New Roman"/>
+          <w:sz w:val="28"/>
+          <w:szCs w:val="28"/>
+        </w:rPr>
+        <w:t>замінити</w:t>
+      </w:r>
+      <w:proofErr w:type="spellEnd"/>
+      <w:r>
+        <w:rPr>
+          <w:rFonts w:ascii="Times New Roman" w:hAnsi="Times New Roman" w:cs="Times New Roman"/>
+          <w:sz w:val="28"/>
+          <w:szCs w:val="28"/>
+        </w:rPr>
+        <w:t xml:space="preserve"> </w:t>
+      </w:r>
+      <w:proofErr w:type="spellStart"/>
+      <w:r>
+        <w:rPr>
+          <w:rFonts w:ascii="Times New Roman" w:hAnsi="Times New Roman" w:cs="Times New Roman"/>
+          <w:sz w:val="28"/>
+          <w:szCs w:val="28"/>
+        </w:rPr>
+        <w:t>відповідними</w:t>
+      </w:r>
+      <w:proofErr w:type="spellEnd"/>
+      <w:r>
+        <w:rPr>
+          <w:rFonts w:ascii="Times New Roman" w:hAnsi="Times New Roman" w:cs="Times New Roman"/>
+          <w:sz w:val="28"/>
+          <w:szCs w:val="28"/>
+        </w:rPr>
+        <w:t xml:space="preserve"> частотами. </w:t>
+      </w:r>
+      <w:proofErr w:type="spellStart"/>
+      <w:r>
+        <w:rPr>
+          <w:rFonts w:ascii="Times New Roman" w:hAnsi="Times New Roman" w:cs="Times New Roman"/>
+          <w:sz w:val="28"/>
+          <w:szCs w:val="28"/>
+        </w:rPr>
+        <w:t>Також</w:t>
+      </w:r>
+      <w:proofErr w:type="spellEnd"/>
+      <w:r>
+        <w:rPr>
+          <w:rFonts w:ascii="Times New Roman" w:hAnsi="Times New Roman" w:cs="Times New Roman"/>
+          <w:sz w:val="28"/>
+          <w:szCs w:val="28"/>
+        </w:rPr>
+        <w:t xml:space="preserve"> </w:t>
+      </w:r>
+      <w:proofErr w:type="spellStart"/>
+      <w:r>
+        <w:rPr>
+          <w:rFonts w:ascii="Times New Roman" w:hAnsi="Times New Roman" w:cs="Times New Roman"/>
+          <w:sz w:val="28"/>
+          <w:szCs w:val="28"/>
+        </w:rPr>
+        <w:t>одержати</w:t>
+      </w:r>
+      <w:proofErr w:type="spellEnd"/>
+      <w:r>
+        <w:rPr>
+          <w:rFonts w:ascii="Times New Roman" w:hAnsi="Times New Roman" w:cs="Times New Roman"/>
+          <w:sz w:val="28"/>
+          <w:szCs w:val="28"/>
+        </w:rPr>
+        <w:t xml:space="preserve"> </w:t>
+      </w:r>
+      <w:proofErr w:type="spellStart"/>
+      <w:r>
+        <w:rPr>
+          <w:rFonts w:ascii="Times New Roman" w:hAnsi="Times New Roman" w:cs="Times New Roman"/>
+          <w:sz w:val="28"/>
+          <w:szCs w:val="28"/>
+        </w:rPr>
+        <w:t>значення</w:t>
+      </w:r>
+      <w:proofErr w:type="spellEnd"/>
+      <w:r>
+        <w:rPr>
+          <w:rFonts w:ascii="Times New Roman" w:hAnsi="Times New Roman" w:cs="Times New Roman"/>
+          <w:sz w:val="28"/>
+          <w:szCs w:val="28"/>
+        </w:rPr>
+        <w:t xml:space="preserve"> </w:t>
       </w:r>
       <w:r>
         <w:rPr>
@@ -412,13 +1324,131 @@
         </w:rPr>
         <w:t xml:space="preserve"> </w:t>
       </w:r>
-      <w:r>
-        <w:rPr>
-          <w:rFonts w:ascii="Times New Roman" w:hAnsi="Times New Roman" w:cs="Times New Roman"/>
-          <w:sz w:val="28"/>
-          <w:szCs w:val="28"/>
-        </w:rPr>
-        <w:t>на тому ж тексті, в якому вилучено всі пробіли.</w:t>
+      <w:proofErr w:type="gramStart"/>
+      <w:r>
+        <w:rPr>
+          <w:rFonts w:ascii="Times New Roman" w:hAnsi="Times New Roman" w:cs="Times New Roman"/>
+          <w:sz w:val="28"/>
+          <w:szCs w:val="28"/>
+        </w:rPr>
+        <w:t>на</w:t>
+      </w:r>
+      <w:proofErr w:type="gramEnd"/>
+      <w:r>
+        <w:rPr>
+          <w:rFonts w:ascii="Times New Roman" w:hAnsi="Times New Roman" w:cs="Times New Roman"/>
+          <w:sz w:val="28"/>
+          <w:szCs w:val="28"/>
+        </w:rPr>
+        <w:t xml:space="preserve"> </w:t>
+      </w:r>
+      <w:proofErr w:type="gramStart"/>
+      <w:r>
+        <w:rPr>
+          <w:rFonts w:ascii="Times New Roman" w:hAnsi="Times New Roman" w:cs="Times New Roman"/>
+          <w:sz w:val="28"/>
+          <w:szCs w:val="28"/>
+        </w:rPr>
+        <w:t>тому</w:t>
+      </w:r>
+      <w:proofErr w:type="gramEnd"/>
+      <w:r>
+        <w:rPr>
+          <w:rFonts w:ascii="Times New Roman" w:hAnsi="Times New Roman" w:cs="Times New Roman"/>
+          <w:sz w:val="28"/>
+          <w:szCs w:val="28"/>
+        </w:rPr>
+        <w:t xml:space="preserve"> ж </w:t>
+      </w:r>
+      <w:proofErr w:type="spellStart"/>
+      <w:r>
+        <w:rPr>
+          <w:rFonts w:ascii="Times New Roman" w:hAnsi="Times New Roman" w:cs="Times New Roman"/>
+          <w:sz w:val="28"/>
+          <w:szCs w:val="28"/>
+        </w:rPr>
+        <w:t>тексті</w:t>
+      </w:r>
+      <w:proofErr w:type="spellEnd"/>
+      <w:r>
+        <w:rPr>
+          <w:rFonts w:ascii="Times New Roman" w:hAnsi="Times New Roman" w:cs="Times New Roman"/>
+          <w:sz w:val="28"/>
+          <w:szCs w:val="28"/>
+        </w:rPr>
+        <w:t xml:space="preserve">, в </w:t>
+      </w:r>
+      <w:proofErr w:type="spellStart"/>
+      <w:r>
+        <w:rPr>
+          <w:rFonts w:ascii="Times New Roman" w:hAnsi="Times New Roman" w:cs="Times New Roman"/>
+          <w:sz w:val="28"/>
+          <w:szCs w:val="28"/>
+        </w:rPr>
+        <w:t>якому</w:t>
+      </w:r>
+      <w:proofErr w:type="spellEnd"/>
+      <w:r>
+        <w:rPr>
+          <w:rFonts w:ascii="Times New Roman" w:hAnsi="Times New Roman" w:cs="Times New Roman"/>
+          <w:sz w:val="28"/>
+          <w:szCs w:val="28"/>
+        </w:rPr>
+        <w:t xml:space="preserve"> </w:t>
+      </w:r>
+      <w:proofErr w:type="spellStart"/>
+      <w:r>
+        <w:rPr>
+          <w:rFonts w:ascii="Times New Roman" w:hAnsi="Times New Roman" w:cs="Times New Roman"/>
+          <w:sz w:val="28"/>
+          <w:szCs w:val="28"/>
+        </w:rPr>
+        <w:t>вилучено</w:t>
+      </w:r>
+      <w:proofErr w:type="spellEnd"/>
+      <w:r>
+        <w:rPr>
+          <w:rFonts w:ascii="Times New Roman" w:hAnsi="Times New Roman" w:cs="Times New Roman"/>
+          <w:sz w:val="28"/>
+          <w:szCs w:val="28"/>
+        </w:rPr>
+        <w:t xml:space="preserve"> </w:t>
+      </w:r>
+      <w:proofErr w:type="spellStart"/>
+      <w:r>
+        <w:rPr>
+          <w:rFonts w:ascii="Times New Roman" w:hAnsi="Times New Roman" w:cs="Times New Roman"/>
+          <w:sz w:val="28"/>
+          <w:szCs w:val="28"/>
+        </w:rPr>
+        <w:t>всі</w:t>
+      </w:r>
+      <w:proofErr w:type="spellEnd"/>
+      <w:r>
+        <w:rPr>
+          <w:rFonts w:ascii="Times New Roman" w:hAnsi="Times New Roman" w:cs="Times New Roman"/>
+          <w:sz w:val="28"/>
+          <w:szCs w:val="28"/>
+        </w:rPr>
+        <w:t xml:space="preserve"> </w:t>
+      </w:r>
+      <w:proofErr w:type="spellStart"/>
+      <w:r>
+        <w:rPr>
+          <w:rFonts w:ascii="Times New Roman" w:hAnsi="Times New Roman" w:cs="Times New Roman"/>
+          <w:sz w:val="28"/>
+          <w:szCs w:val="28"/>
+        </w:rPr>
+        <w:t>пробіли</w:t>
+      </w:r>
+      <w:proofErr w:type="spellEnd"/>
+      <w:r>
+        <w:rPr>
+          <w:rFonts w:ascii="Times New Roman" w:hAnsi="Times New Roman" w:cs="Times New Roman"/>
+          <w:sz w:val="28"/>
+          <w:szCs w:val="28"/>
+        </w:rPr>
+        <w:t>.</w:t>
       </w:r>
     </w:p>
     <w:p>
@@ -456,7 +1486,97 @@
           <w:sz w:val="28"/>
           <w:szCs w:val="28"/>
         </w:rPr>
-        <w:t xml:space="preserve">За допомогою програми CoolPinkProgram оцінити значення </w:t>
+        <w:t xml:space="preserve">За </w:t>
+      </w:r>
+      <w:proofErr w:type="spellStart"/>
+      <w:r>
+        <w:rPr>
+          <w:rFonts w:ascii="Times New Roman" w:hAnsi="Times New Roman" w:cs="Times New Roman"/>
+          <w:sz w:val="28"/>
+          <w:szCs w:val="28"/>
+        </w:rPr>
+        <w:t>допомогою</w:t>
+      </w:r>
+      <w:proofErr w:type="spellEnd"/>
+      <w:r>
+        <w:rPr>
+          <w:rFonts w:ascii="Times New Roman" w:hAnsi="Times New Roman" w:cs="Times New Roman"/>
+          <w:sz w:val="28"/>
+          <w:szCs w:val="28"/>
+        </w:rPr>
+        <w:t xml:space="preserve"> </w:t>
+      </w:r>
+      <w:proofErr w:type="spellStart"/>
+      <w:r>
+        <w:rPr>
+          <w:rFonts w:ascii="Times New Roman" w:hAnsi="Times New Roman" w:cs="Times New Roman"/>
+          <w:sz w:val="28"/>
+          <w:szCs w:val="28"/>
+        </w:rPr>
+        <w:t>програми</w:t>
+      </w:r>
+      <w:proofErr w:type="spellEnd"/>
+      <w:r>
+        <w:rPr>
+          <w:rFonts w:ascii="Times New Roman" w:hAnsi="Times New Roman" w:cs="Times New Roman"/>
+          <w:sz w:val="28"/>
+          <w:szCs w:val="28"/>
+        </w:rPr>
+        <w:t xml:space="preserve"> </w:t>
+      </w:r>
+      <w:proofErr w:type="spellStart"/>
+      <w:r>
+        <w:rPr>
+          <w:rFonts w:ascii="Times New Roman" w:hAnsi="Times New Roman" w:cs="Times New Roman"/>
+          <w:sz w:val="28"/>
+          <w:szCs w:val="28"/>
+        </w:rPr>
+        <w:t>CoolPinkProgram</w:t>
+      </w:r>
+      <w:proofErr w:type="spellEnd"/>
+      <w:r>
+        <w:rPr>
+          <w:rFonts w:ascii="Times New Roman" w:hAnsi="Times New Roman" w:cs="Times New Roman"/>
+          <w:sz w:val="28"/>
+          <w:szCs w:val="28"/>
+        </w:rPr>
+        <w:t xml:space="preserve"> </w:t>
+      </w:r>
+      <w:proofErr w:type="spellStart"/>
+      <w:r>
+        <w:rPr>
+          <w:rFonts w:ascii="Times New Roman" w:hAnsi="Times New Roman" w:cs="Times New Roman"/>
+          <w:sz w:val="28"/>
+          <w:szCs w:val="28"/>
+        </w:rPr>
+        <w:t>оцінити</w:t>
+      </w:r>
+      <w:proofErr w:type="spellEnd"/>
+      <w:r>
+        <w:rPr>
+          <w:rFonts w:ascii="Times New Roman" w:hAnsi="Times New Roman" w:cs="Times New Roman"/>
+          <w:sz w:val="28"/>
+          <w:szCs w:val="28"/>
+        </w:rPr>
+        <w:t xml:space="preserve"> </w:t>
+      </w:r>
+      <w:proofErr w:type="spellStart"/>
+      <w:r>
+        <w:rPr>
+          <w:rFonts w:ascii="Times New Roman" w:hAnsi="Times New Roman" w:cs="Times New Roman"/>
+          <w:sz w:val="28"/>
+          <w:szCs w:val="28"/>
+        </w:rPr>
+        <w:t>значення</w:t>
+      </w:r>
+      <w:proofErr w:type="spellEnd"/>
+      <w:r>
+        <w:rPr>
+          <w:rFonts w:ascii="Times New Roman" w:hAnsi="Times New Roman" w:cs="Times New Roman"/>
+          <w:sz w:val="28"/>
+          <w:szCs w:val="28"/>
+        </w:rPr>
+        <w:t xml:space="preserve"> </w:t>
       </w:r>
       <w:r>
         <w:rPr>
@@ -572,14 +1692,16 @@
         </w:rPr>
         <w:t xml:space="preserve"> </w:t>
       </w:r>
-      <w:r>
-        <w:rPr>
-          <w:rFonts w:ascii="Times New Roman" w:hAnsi="Times New Roman" w:cs="Times New Roman"/>
-          <w:sz w:val="28"/>
-          <w:szCs w:val="28"/>
-        </w:rPr>
-        <w:t>Використовуючи отримані значення ентропії, оцінити надлишковість російської</w:t>
-      </w:r>
+      <w:proofErr w:type="spellStart"/>
+      <w:r>
+        <w:rPr>
+          <w:rFonts w:ascii="Times New Roman" w:hAnsi="Times New Roman" w:cs="Times New Roman"/>
+          <w:sz w:val="28"/>
+          <w:szCs w:val="28"/>
+        </w:rPr>
+        <w:t>Використовуючи</w:t>
+      </w:r>
+      <w:proofErr w:type="spellEnd"/>
       <w:r>
         <w:rPr>
           <w:rFonts w:ascii="Times New Roman" w:hAnsi="Times New Roman" w:cs="Times New Roman"/>
@@ -588,13 +1710,177 @@
         </w:rPr>
         <w:t xml:space="preserve"> </w:t>
       </w:r>
-      <w:r>
-        <w:rPr>
-          <w:rFonts w:ascii="Times New Roman" w:hAnsi="Times New Roman" w:cs="Times New Roman"/>
-          <w:sz w:val="28"/>
-          <w:szCs w:val="28"/>
-        </w:rPr>
-        <w:t>мови в різних моделях джерела.</w:t>
+      <w:proofErr w:type="spellStart"/>
+      <w:r>
+        <w:rPr>
+          <w:rFonts w:ascii="Times New Roman" w:hAnsi="Times New Roman" w:cs="Times New Roman"/>
+          <w:sz w:val="28"/>
+          <w:szCs w:val="28"/>
+        </w:rPr>
+        <w:t>отримані</w:t>
+      </w:r>
+      <w:proofErr w:type="spellEnd"/>
+      <w:r>
+        <w:rPr>
+          <w:rFonts w:ascii="Times New Roman" w:hAnsi="Times New Roman" w:cs="Times New Roman"/>
+          <w:sz w:val="28"/>
+          <w:szCs w:val="28"/>
+        </w:rPr>
+        <w:t xml:space="preserve"> </w:t>
+      </w:r>
+      <w:proofErr w:type="spellStart"/>
+      <w:r>
+        <w:rPr>
+          <w:rFonts w:ascii="Times New Roman" w:hAnsi="Times New Roman" w:cs="Times New Roman"/>
+          <w:sz w:val="28"/>
+          <w:szCs w:val="28"/>
+        </w:rPr>
+        <w:t>значення</w:t>
+      </w:r>
+      <w:proofErr w:type="spellEnd"/>
+      <w:r>
+        <w:rPr>
+          <w:rFonts w:ascii="Times New Roman" w:hAnsi="Times New Roman" w:cs="Times New Roman"/>
+          <w:sz w:val="28"/>
+          <w:szCs w:val="28"/>
+        </w:rPr>
+        <w:t xml:space="preserve"> </w:t>
+      </w:r>
+      <w:proofErr w:type="spellStart"/>
+      <w:r>
+        <w:rPr>
+          <w:rFonts w:ascii="Times New Roman" w:hAnsi="Times New Roman" w:cs="Times New Roman"/>
+          <w:sz w:val="28"/>
+          <w:szCs w:val="28"/>
+        </w:rPr>
+        <w:t>ентропії</w:t>
+      </w:r>
+      <w:proofErr w:type="spellEnd"/>
+      <w:r>
+        <w:rPr>
+          <w:rFonts w:ascii="Times New Roman" w:hAnsi="Times New Roman" w:cs="Times New Roman"/>
+          <w:sz w:val="28"/>
+          <w:szCs w:val="28"/>
+        </w:rPr>
+        <w:t xml:space="preserve">, </w:t>
+      </w:r>
+      <w:proofErr w:type="spellStart"/>
+      <w:r>
+        <w:rPr>
+          <w:rFonts w:ascii="Times New Roman" w:hAnsi="Times New Roman" w:cs="Times New Roman"/>
+          <w:sz w:val="28"/>
+          <w:szCs w:val="28"/>
+        </w:rPr>
+        <w:t>оцінити</w:t>
+      </w:r>
+      <w:proofErr w:type="spellEnd"/>
+      <w:r>
+        <w:rPr>
+          <w:rFonts w:ascii="Times New Roman" w:hAnsi="Times New Roman" w:cs="Times New Roman"/>
+          <w:sz w:val="28"/>
+          <w:szCs w:val="28"/>
+        </w:rPr>
+        <w:t xml:space="preserve"> </w:t>
+      </w:r>
+      <w:proofErr w:type="spellStart"/>
+      <w:r>
+        <w:rPr>
+          <w:rFonts w:ascii="Times New Roman" w:hAnsi="Times New Roman" w:cs="Times New Roman"/>
+          <w:sz w:val="28"/>
+          <w:szCs w:val="28"/>
+        </w:rPr>
+        <w:t>надлишковість</w:t>
+      </w:r>
+      <w:proofErr w:type="spellEnd"/>
+      <w:r>
+        <w:rPr>
+          <w:rFonts w:ascii="Times New Roman" w:hAnsi="Times New Roman" w:cs="Times New Roman"/>
+          <w:sz w:val="28"/>
+          <w:szCs w:val="28"/>
+        </w:rPr>
+        <w:t xml:space="preserve"> </w:t>
+      </w:r>
+      <w:proofErr w:type="spellStart"/>
+      <w:r>
+        <w:rPr>
+          <w:rFonts w:ascii="Times New Roman" w:hAnsi="Times New Roman" w:cs="Times New Roman"/>
+          <w:sz w:val="28"/>
+          <w:szCs w:val="28"/>
+        </w:rPr>
+        <w:t>російської</w:t>
+      </w:r>
+      <w:proofErr w:type="spellEnd"/>
+      <w:r>
+        <w:rPr>
+          <w:rFonts w:ascii="Times New Roman" w:hAnsi="Times New Roman" w:cs="Times New Roman"/>
+          <w:sz w:val="28"/>
+          <w:szCs w:val="28"/>
+        </w:rPr>
+        <w:t xml:space="preserve"> </w:t>
+      </w:r>
+      <w:proofErr w:type="spellStart"/>
+      <w:r>
+        <w:rPr>
+          <w:rFonts w:ascii="Times New Roman" w:hAnsi="Times New Roman" w:cs="Times New Roman"/>
+          <w:sz w:val="28"/>
+          <w:szCs w:val="28"/>
+        </w:rPr>
+        <w:t>мови</w:t>
+      </w:r>
+      <w:proofErr w:type="spellEnd"/>
+      <w:r>
+        <w:rPr>
+          <w:rFonts w:ascii="Times New Roman" w:hAnsi="Times New Roman" w:cs="Times New Roman"/>
+          <w:sz w:val="28"/>
+          <w:szCs w:val="28"/>
+        </w:rPr>
+        <w:t xml:space="preserve"> в </w:t>
+      </w:r>
+      <w:proofErr w:type="spellStart"/>
+      <w:proofErr w:type="gramStart"/>
+      <w:r>
+        <w:rPr>
+          <w:rFonts w:ascii="Times New Roman" w:hAnsi="Times New Roman" w:cs="Times New Roman"/>
+          <w:sz w:val="28"/>
+          <w:szCs w:val="28"/>
+        </w:rPr>
+        <w:t>р</w:t>
+      </w:r>
+      <w:proofErr w:type="gramEnd"/>
+      <w:r>
+        <w:rPr>
+          <w:rFonts w:ascii="Times New Roman" w:hAnsi="Times New Roman" w:cs="Times New Roman"/>
+          <w:sz w:val="28"/>
+          <w:szCs w:val="28"/>
+        </w:rPr>
+        <w:t>ізних</w:t>
+      </w:r>
+      <w:proofErr w:type="spellEnd"/>
+      <w:r>
+        <w:rPr>
+          <w:rFonts w:ascii="Times New Roman" w:hAnsi="Times New Roman" w:cs="Times New Roman"/>
+          <w:sz w:val="28"/>
+          <w:szCs w:val="28"/>
+        </w:rPr>
+        <w:t xml:space="preserve"> моделях </w:t>
+      </w:r>
+      <w:proofErr w:type="spellStart"/>
+      <w:r>
+        <w:rPr>
+          <w:rFonts w:ascii="Times New Roman" w:hAnsi="Times New Roman" w:cs="Times New Roman"/>
+          <w:sz w:val="28"/>
+          <w:szCs w:val="28"/>
+        </w:rPr>
+        <w:t>джерела</w:t>
+      </w:r>
+      <w:proofErr w:type="spellEnd"/>
+      <w:r>
+        <w:rPr>
+          <w:rFonts w:ascii="Times New Roman" w:hAnsi="Times New Roman" w:cs="Times New Roman"/>
+          <w:sz w:val="28"/>
+          <w:szCs w:val="28"/>
+        </w:rPr>
+        <w:t>.</w:t>
       </w:r>
     </w:p>
     <w:p>
@@ -720,7 +2006,27 @@
           <w:szCs w:val="28"/>
           <w:lang w:val="uk-UA"/>
         </w:rPr>
-        <w:t>Написали код, який рахує літери, біграми та обчислює відповідні частоти. На цьому етапі труднощів не було.</w:t>
+        <w:t xml:space="preserve">Написали код, який рахує літери, </w:t>
+      </w:r>
+      <w:proofErr w:type="spellStart"/>
+      <w:r>
+        <w:rPr>
+          <w:rFonts w:ascii="Times New Roman" w:hAnsi="Times New Roman" w:cs="Times New Roman"/>
+          <w:sz w:val="28"/>
+          <w:szCs w:val="28"/>
+          <w:lang w:val="uk-UA"/>
+        </w:rPr>
+        <w:t>біграми</w:t>
+      </w:r>
+      <w:proofErr w:type="spellEnd"/>
+      <w:r>
+        <w:rPr>
+          <w:rFonts w:ascii="Times New Roman" w:hAnsi="Times New Roman" w:cs="Times New Roman"/>
+          <w:sz w:val="28"/>
+          <w:szCs w:val="28"/>
+          <w:lang w:val="uk-UA"/>
+        </w:rPr>
+        <w:t xml:space="preserve"> та обчислює відповідні частоти. На цьому етапі труднощів не було.</w:t>
       </w:r>
     </w:p>
     <w:p>
@@ -762,6 +2068,7 @@
     </w:p>
     <w:p>
       <w:pPr>
+        <w:jc w:val="both"/>
         <w:rPr>
           <w:rFonts w:ascii="Times New Roman" w:hAnsi="Times New Roman" w:cs="Times New Roman"/>
           <w:sz w:val="28"/>
@@ -769,6 +2076,15 @@
           <w:lang w:val="uk-UA"/>
         </w:rPr>
       </w:pPr>
+      <w:r>
+        <w:rPr>
+          <w:rFonts w:ascii="Times New Roman" w:hAnsi="Times New Roman" w:cs="Times New Roman"/>
+          <w:sz w:val="28"/>
+          <w:szCs w:val="28"/>
+          <w:lang w:val="uk-UA"/>
+        </w:rPr>
+        <w:t>5.  Зібрали наші результати в протокол і зробили висновки. Труднощів не було</w:t>
+      </w:r>
     </w:p>
     <w:p>
       <w:pPr>
@@ -789,6 +2105,16 @@
           <w:lang w:val="uk-UA"/>
         </w:rPr>
       </w:pPr>
+      <w:r>
+        <w:rPr>
+          <w:rFonts w:ascii="Times New Roman" w:hAnsi="Times New Roman" w:cs="Times New Roman"/>
+          <w:b/>
+          <w:sz w:val="28"/>
+          <w:szCs w:val="28"/>
+          <w:lang w:val="uk-UA"/>
+        </w:rPr>
+        <w:t>Отримані дані:</w:t>
+      </w:r>
     </w:p>
     <w:p>
       <w:pPr>
@@ -819,13 +2145,23 @@
           <w:lang w:val="uk-UA"/>
         </w:rPr>
       </w:pPr>
-      <w:r>
-        <w:rPr>
-          <w:rFonts w:ascii="Times New Roman" w:hAnsi="Times New Roman" w:cs="Times New Roman"/>
-          <w:sz w:val="28"/>
-          <w:szCs w:val="28"/>
-        </w:rPr>
-        <w:lastRenderedPageBreak/>
+    </w:p>
+    <w:p>
+      <w:pPr>
+        <w:rPr>
+          <w:rFonts w:ascii="Times New Roman" w:hAnsi="Times New Roman" w:cs="Times New Roman"/>
+          <w:sz w:val="28"/>
+          <w:szCs w:val="28"/>
+          <w:lang w:val="uk-UA"/>
+        </w:rPr>
+      </w:pPr>
+      <w:r>
+        <w:rPr>
+          <w:rFonts w:ascii="Times New Roman" w:hAnsi="Times New Roman" w:cs="Times New Roman"/>
+          <w:sz w:val="28"/>
+          <w:szCs w:val="28"/>
+          <w:lang w:val="uk-UA"/>
+        </w:rPr>
         <w:t>Таблиця частот л</w:t>
       </w:r>
       <w:r>
@@ -2936,7 +4272,7 @@
     </w:tbl>
     <w:tbl>
       <w:tblPr>
-        <w:tblpPr w:leftFromText="180" w:rightFromText="180" w:vertAnchor="page" w:horzAnchor="page" w:tblpX="7393" w:tblpY="1771"/>
+        <w:tblpPr w:leftFromText="180" w:rightFromText="180" w:vertAnchor="page" w:horzAnchor="page" w:tblpX="7081" w:tblpY="3001"/>
         <w:tblW w:w="1830" w:type="dxa"/>
         <w:tblBorders>
           <w:top w:val="single" w:sz="4" w:space="0" w:color="auto"/>
@@ -5157,6 +6493,7 @@
                 <w:lang w:val="en-US"/>
               </w:rPr>
             </w:pPr>
+            <w:proofErr w:type="spellStart"/>
             <w:r>
               <w:rPr>
                 <w:rFonts w:ascii="Times New Roman" w:hAnsi="Times New Roman" w:cs="Times New Roman"/>
@@ -5172,7 +6509,17 @@
                 <w:szCs w:val="28"/>
                 <w:lang w:val="uk-UA"/>
               </w:rPr>
-              <w:t>ія (</w:t>
+              <w:t>ія</w:t>
+            </w:r>
+            <w:proofErr w:type="spellEnd"/>
+            <w:r>
+              <w:rPr>
+                <w:rFonts w:ascii="Times New Roman" w:hAnsi="Times New Roman" w:cs="Times New Roman"/>
+                <w:sz w:val="28"/>
+                <w:szCs w:val="28"/>
+                <w:lang w:val="uk-UA"/>
+              </w:rPr>
+              <w:t xml:space="preserve"> (</w:t>
             </w:r>
             <w:r>
               <w:rPr>
@@ -5274,8 +6621,27 @@
                 <w:sz w:val="28"/>
                 <w:szCs w:val="28"/>
               </w:rPr>
-              <w:t>з перетинами з проб</w:t>
-            </w:r>
+              <w:t xml:space="preserve">з </w:t>
+            </w:r>
+            <w:proofErr w:type="spellStart"/>
+            <w:r>
+              <w:rPr>
+                <w:rFonts w:ascii="Times New Roman" w:hAnsi="Times New Roman" w:cs="Times New Roman"/>
+                <w:sz w:val="28"/>
+                <w:szCs w:val="28"/>
+              </w:rPr>
+              <w:t>перетинами</w:t>
+            </w:r>
+            <w:proofErr w:type="spellEnd"/>
+            <w:r>
+              <w:rPr>
+                <w:rFonts w:ascii="Times New Roman" w:hAnsi="Times New Roman" w:cs="Times New Roman"/>
+                <w:sz w:val="28"/>
+                <w:szCs w:val="28"/>
+              </w:rPr>
+              <w:t xml:space="preserve"> з проб</w:t>
+            </w:r>
+            <w:proofErr w:type="spellStart"/>
             <w:r>
               <w:rPr>
                 <w:rFonts w:ascii="Times New Roman" w:hAnsi="Times New Roman" w:cs="Times New Roman"/>
@@ -5283,7 +6649,17 @@
                 <w:szCs w:val="28"/>
                 <w:lang w:val="uk-UA"/>
               </w:rPr>
-              <w:t>ілами)</w:t>
+              <w:t>ілами</w:t>
+            </w:r>
+            <w:proofErr w:type="spellEnd"/>
+            <w:r>
+              <w:rPr>
+                <w:rFonts w:ascii="Times New Roman" w:hAnsi="Times New Roman" w:cs="Times New Roman"/>
+                <w:sz w:val="28"/>
+                <w:szCs w:val="28"/>
+                <w:lang w:val="uk-UA"/>
+              </w:rPr>
+              <w:t>)</w:t>
             </w:r>
           </w:p>
         </w:tc>
@@ -5392,7 +6768,16 @@
                 <w:sz w:val="28"/>
                 <w:szCs w:val="28"/>
               </w:rPr>
-              <w:t>без перетин</w:t>
+              <w:t xml:space="preserve">без </w:t>
+            </w:r>
+            <w:proofErr w:type="spellStart"/>
+            <w:r>
+              <w:rPr>
+                <w:rFonts w:ascii="Times New Roman" w:hAnsi="Times New Roman" w:cs="Times New Roman"/>
+                <w:sz w:val="28"/>
+                <w:szCs w:val="28"/>
+              </w:rPr>
+              <w:t>перетин</w:t>
             </w:r>
             <w:r>
               <w:rPr>
@@ -5401,74 +6786,84 @@
                 <w:szCs w:val="28"/>
                 <w:lang w:val="uk-UA"/>
               </w:rPr>
-              <w:t>ів з пробілами)</w:t>
-            </w:r>
-          </w:p>
-        </w:tc>
-        <w:tc>
-          <w:tcPr>
-            <w:tcW w:w="2835" w:type="dxa"/>
-          </w:tcPr>
-          <w:p>
-            <w:pPr>
-              <w:jc w:val="center"/>
+              <w:t>ів</w:t>
+            </w:r>
+            <w:proofErr w:type="spellEnd"/>
+            <w:r>
               <w:rPr>
                 <w:rFonts w:ascii="Times New Roman" w:hAnsi="Times New Roman" w:cs="Times New Roman"/>
                 <w:sz w:val="28"/>
                 <w:szCs w:val="28"/>
                 <w:lang w:val="uk-UA"/>
               </w:rPr>
-            </w:pPr>
-            <w:r>
+              <w:t xml:space="preserve"> з пробілами)</w:t>
+            </w:r>
+          </w:p>
+        </w:tc>
+        <w:tc>
+          <w:tcPr>
+            <w:tcW w:w="2835" w:type="dxa"/>
+          </w:tcPr>
+          <w:p>
+            <w:pPr>
+              <w:jc w:val="center"/>
               <w:rPr>
                 <w:rFonts w:ascii="Times New Roman" w:hAnsi="Times New Roman" w:cs="Times New Roman"/>
                 <w:sz w:val="28"/>
                 <w:szCs w:val="28"/>
                 <w:lang w:val="uk-UA"/>
               </w:rPr>
-              <w:t>7.89978</w:t>
-            </w:r>
-          </w:p>
-        </w:tc>
-        <w:tc>
-          <w:tcPr>
-            <w:tcW w:w="2977" w:type="dxa"/>
-          </w:tcPr>
-          <w:p>
-            <w:pPr>
-              <w:jc w:val="center"/>
+            </w:pPr>
+            <w:r>
               <w:rPr>
                 <w:rFonts w:ascii="Times New Roman" w:hAnsi="Times New Roman" w:cs="Times New Roman"/>
                 <w:sz w:val="28"/>
                 <w:szCs w:val="28"/>
                 <w:lang w:val="uk-UA"/>
               </w:rPr>
-            </w:pPr>
-            <w:r>
+              <w:t>7.89978</w:t>
+            </w:r>
+          </w:p>
+        </w:tc>
+        <w:tc>
+          <w:tcPr>
+            <w:tcW w:w="2977" w:type="dxa"/>
+          </w:tcPr>
+          <w:p>
+            <w:pPr>
+              <w:jc w:val="center"/>
               <w:rPr>
                 <w:rFonts w:ascii="Times New Roman" w:hAnsi="Times New Roman" w:cs="Times New Roman"/>
                 <w:sz w:val="28"/>
                 <w:szCs w:val="28"/>
                 <w:lang w:val="uk-UA"/>
               </w:rPr>
-              <w:t>0.18222</w:t>
-            </w:r>
-          </w:p>
-        </w:tc>
-      </w:tr>
-      <w:tr>
-        <w:tc>
-          <w:tcPr>
-            <w:tcW w:w="4111" w:type="dxa"/>
-          </w:tcPr>
-          <w:p>
-            <w:pPr>
+            </w:pPr>
+            <w:r>
               <w:rPr>
                 <w:rFonts w:ascii="Times New Roman" w:hAnsi="Times New Roman" w:cs="Times New Roman"/>
                 <w:sz w:val="28"/>
                 <w:szCs w:val="28"/>
                 <w:lang w:val="uk-UA"/>
               </w:rPr>
+              <w:t>0.18222</w:t>
+            </w:r>
+          </w:p>
+        </w:tc>
+      </w:tr>
+      <w:tr>
+        <w:tc>
+          <w:tcPr>
+            <w:tcW w:w="4111" w:type="dxa"/>
+          </w:tcPr>
+          <w:p>
+            <w:pPr>
+              <w:rPr>
+                <w:rFonts w:ascii="Times New Roman" w:hAnsi="Times New Roman" w:cs="Times New Roman"/>
+                <w:sz w:val="28"/>
+                <w:szCs w:val="28"/>
+                <w:lang w:val="uk-UA"/>
+              </w:rPr>
             </w:pPr>
             <w:r>
               <w:rPr>
@@ -5713,7 +7108,7 @@
                 <w:szCs w:val="28"/>
                 <w:lang w:val="en-US"/>
               </w:rPr>
-              <w:t>0.37551</w:t>
+              <w:t>0.36459</w:t>
             </w:r>
             <w:r>
               <w:rPr>
@@ -5785,7 +7180,7 @@
                 <w:szCs w:val="28"/>
                 <w:lang w:val="en-US"/>
               </w:rPr>
-              <w:t>0.51928</w:t>
+              <w:t>0.51087</w:t>
             </w:r>
           </w:p>
         </w:tc>
@@ -5864,15 +7259,7 @@
                 <w:szCs w:val="28"/>
                 <w:lang w:val="en-US"/>
               </w:rPr>
-              <w:t>0.5966</w:t>
-            </w:r>
-            <w:r>
-              <w:rPr>
-                <w:rFonts w:ascii="Times New Roman" w:hAnsi="Times New Roman" w:cs="Times New Roman"/>
-                <w:sz w:val="28"/>
-                <w:szCs w:val="28"/>
-              </w:rPr>
-              <w:t xml:space="preserve">0 </w:t>
+              <w:t>0.58955</w:t>
             </w:r>
             <w:r>
               <w:rPr>
@@ -5881,7 +7268,7 @@
                 <w:szCs w:val="28"/>
                 <w:lang w:val="en-US"/>
               </w:rPr>
-              <w:tab/>
+              <w:t xml:space="preserve"> </w:t>
             </w:r>
             <w:r>
               <w:rPr>
@@ -5890,6 +7277,7 @@
                 <w:szCs w:val="28"/>
                 <w:lang w:val="en-US"/>
               </w:rPr>
+              <w:tab/>
               <w:t>&lt; R &lt;</w:t>
             </w:r>
             <w:r>
@@ -5906,7 +7294,7 @@
                 <w:sz w:val="28"/>
                 <w:szCs w:val="28"/>
               </w:rPr>
-              <w:t>0.72778</w:t>
+              <w:t>0.72303</w:t>
             </w:r>
           </w:p>
         </w:tc>
@@ -5981,15 +7369,7 @@
                 <w:szCs w:val="28"/>
                 <w:lang w:val="en-US"/>
               </w:rPr>
-              <w:t>0.59721</w:t>
-            </w:r>
-            <w:r>
-              <w:rPr>
-                <w:rFonts w:ascii="Times New Roman" w:hAnsi="Times New Roman" w:cs="Times New Roman"/>
-                <w:sz w:val="28"/>
-                <w:szCs w:val="28"/>
-              </w:rPr>
-              <w:t xml:space="preserve"> </w:t>
+              <w:t>0.59017</w:t>
             </w:r>
             <w:r>
               <w:rPr>
@@ -5998,15 +7378,16 @@
                 <w:szCs w:val="28"/>
                 <w:lang w:val="en-US"/>
               </w:rPr>
-              <w:t>&lt; R &lt;</w:t>
+              <w:t xml:space="preserve"> </w:t>
             </w:r>
             <w:r>
               <w:rPr>
                 <w:rFonts w:ascii="Times New Roman" w:hAnsi="Times New Roman" w:cs="Times New Roman"/>
                 <w:sz w:val="28"/>
                 <w:szCs w:val="28"/>
-              </w:rPr>
-              <w:t xml:space="preserve"> </w:t>
+                <w:lang w:val="en-US"/>
+              </w:rPr>
+              <w:t>&lt; R &lt;</w:t>
             </w:r>
             <w:r>
               <w:rPr>
@@ -6014,7 +7395,15 @@
                 <w:sz w:val="28"/>
                 <w:szCs w:val="28"/>
               </w:rPr>
-              <w:t>0.74621</w:t>
+              <w:t xml:space="preserve"> </w:t>
+            </w:r>
+            <w:r>
+              <w:rPr>
+                <w:rFonts w:ascii="Times New Roman" w:hAnsi="Times New Roman" w:cs="Times New Roman"/>
+                <w:sz w:val="28"/>
+                <w:szCs w:val="28"/>
+              </w:rPr>
+              <w:t>0.74177</w:t>
             </w:r>
           </w:p>
         </w:tc>
@@ -6036,9 +7425,55 @@
           <w:rFonts w:ascii="Times New Roman" w:hAnsi="Times New Roman" w:cs="Times New Roman"/>
           <w:sz w:val="28"/>
           <w:szCs w:val="28"/>
+        </w:rPr>
+      </w:pPr>
+      <w:r>
+        <w:rPr>
+          <w:rFonts w:ascii="Times New Roman" w:hAnsi="Times New Roman" w:cs="Times New Roman"/>
+          <w:sz w:val="28"/>
+          <w:szCs w:val="28"/>
+          <w:lang w:val="uk-UA"/>
+        </w:rPr>
+        <w:t xml:space="preserve">Повна таблична інформація по </w:t>
+      </w:r>
+      <w:proofErr w:type="spellStart"/>
+      <w:r>
+        <w:rPr>
+          <w:rFonts w:ascii="Times New Roman" w:hAnsi="Times New Roman" w:cs="Times New Roman"/>
+          <w:sz w:val="28"/>
+          <w:szCs w:val="28"/>
+          <w:lang w:val="uk-UA"/>
+        </w:rPr>
+        <w:t>біграмам</w:t>
+      </w:r>
+      <w:proofErr w:type="spellEnd"/>
+      <w:r>
+        <w:rPr>
+          <w:rFonts w:ascii="Times New Roman" w:hAnsi="Times New Roman" w:cs="Times New Roman"/>
+          <w:sz w:val="28"/>
+          <w:szCs w:val="28"/>
+          <w:lang w:val="uk-UA"/>
+        </w:rPr>
+        <w:t xml:space="preserve"> залишена у файлі </w:t>
+      </w:r>
+      <w:r>
+        <w:rPr>
+          <w:rFonts w:ascii="Times New Roman" w:hAnsi="Times New Roman" w:cs="Times New Roman"/>
+          <w:sz w:val="28"/>
+          <w:szCs w:val="28"/>
           <w:lang w:val="en-US"/>
         </w:rPr>
-      </w:pPr>
+        <w:t>data</w:t>
+      </w:r>
+      <w:r>
+        <w:rPr>
+          <w:rFonts w:ascii="Times New Roman" w:hAnsi="Times New Roman" w:cs="Times New Roman"/>
+          <w:sz w:val="28"/>
+          <w:szCs w:val="28"/>
+        </w:rPr>
+        <w:t>.</w:t>
+      </w:r>
+      <w:proofErr w:type="spellStart"/>
       <w:r>
         <w:rPr>
           <w:rFonts w:ascii="Times New Roman" w:hAnsi="Times New Roman" w:cs="Times New Roman"/>
@@ -6046,8 +7481,9 @@
           <w:szCs w:val="28"/>
           <w:lang w:val="en-US"/>
         </w:rPr>
-        <w:t>H10</w:t>
-      </w:r>
+        <w:t>xlxs</w:t>
+      </w:r>
+      <w:proofErr w:type="spellEnd"/>
     </w:p>
     <w:p>
       <w:pPr>
@@ -6055,12 +7491,32 @@
           <w:rFonts w:ascii="Times New Roman" w:hAnsi="Times New Roman" w:cs="Times New Roman"/>
           <w:sz w:val="28"/>
           <w:szCs w:val="28"/>
+          <w:lang w:val="en-US"/>
+        </w:rPr>
+      </w:pPr>
+      <w:r>
+        <w:rPr>
+          <w:rFonts w:ascii="Times New Roman" w:hAnsi="Times New Roman" w:cs="Times New Roman"/>
+          <w:sz w:val="28"/>
+          <w:szCs w:val="28"/>
+          <w:lang w:val="en-US"/>
+        </w:rPr>
+        <w:t>H10</w:t>
+      </w:r>
+    </w:p>
+    <w:p>
+      <w:pPr>
+        <w:rPr>
+          <w:rFonts w:ascii="Times New Roman" w:hAnsi="Times New Roman" w:cs="Times New Roman"/>
+          <w:sz w:val="28"/>
+          <w:szCs w:val="28"/>
           <w:lang w:val="uk-UA"/>
         </w:rPr>
       </w:pPr>
       <w:r>
         <w:rPr>
           <w:noProof/>
+          <w:lang w:eastAsia="ru-RU"/>
         </w:rPr>
         <w:drawing>
           <wp:inline distT="0" distB="0" distL="0" distR="0" wp14:anchorId="1F95EBF0" wp14:editId="3C064AD2">
@@ -6078,7 +7534,7 @@
                     <pic:cNvPicPr/>
                   </pic:nvPicPr>
                   <pic:blipFill>
-                    <a:blip r:embed="rId7"/>
+                    <a:blip r:embed="rId8"/>
                     <a:stretch>
                       <a:fillRect/>
                     </a:stretch>
@@ -6185,7 +7641,6 @@
           <w:szCs w:val="28"/>
           <w:lang w:val="en-US"/>
         </w:rPr>
-        <w:lastRenderedPageBreak/>
         <w:t>H20</w:t>
       </w:r>
     </w:p>
@@ -6201,6 +7656,7 @@
       <w:r>
         <w:rPr>
           <w:noProof/>
+          <w:lang w:eastAsia="ru-RU"/>
         </w:rPr>
         <w:drawing>
           <wp:inline distT="0" distB="0" distL="0" distR="0" wp14:anchorId="73656123" wp14:editId="02702445">
@@ -6218,7 +7674,7 @@
                     <pic:cNvPicPr/>
                   </pic:nvPicPr>
                   <pic:blipFill>
-                    <a:blip r:embed="rId8"/>
+                    <a:blip r:embed="rId9"/>
                     <a:stretch>
                       <a:fillRect/>
                     </a:stretch>
@@ -6270,7 +7726,9 @@
       <w:r>
         <w:rPr>
           <w:noProof/>
-        </w:rPr>
+          <w:lang w:eastAsia="ru-RU"/>
+        </w:rPr>
+        <w:lastRenderedPageBreak/>
         <w:drawing>
           <wp:inline distT="0" distB="0" distL="0" distR="0" wp14:anchorId="659A571B" wp14:editId="15405389">
             <wp:extent cx="5940425" cy="4017010"/>
@@ -6287,7 +7745,7 @@
                     <pic:cNvPicPr/>
                   </pic:nvPicPr>
                   <pic:blipFill>
-                    <a:blip r:embed="rId9"/>
+                    <a:blip r:embed="rId10"/>
                     <a:stretch>
                       <a:fillRect/>
                     </a:stretch>
@@ -6312,11 +7770,101 @@
       <w:pPr>
         <w:rPr>
           <w:rFonts w:ascii="Times New Roman" w:hAnsi="Times New Roman" w:cs="Times New Roman"/>
+          <w:b/>
           <w:sz w:val="28"/>
           <w:szCs w:val="28"/>
           <w:lang w:val="uk-UA"/>
         </w:rPr>
       </w:pPr>
+      <w:r>
+        <w:rPr>
+          <w:rFonts w:ascii="Times New Roman" w:hAnsi="Times New Roman" w:cs="Times New Roman"/>
+          <w:b/>
+          <w:sz w:val="28"/>
+          <w:szCs w:val="28"/>
+          <w:lang w:val="uk-UA"/>
+        </w:rPr>
+        <w:t>Оцінки та в</w:t>
+      </w:r>
+      <w:r>
+        <w:rPr>
+          <w:rFonts w:ascii="Times New Roman" w:hAnsi="Times New Roman" w:cs="Times New Roman"/>
+          <w:b/>
+          <w:sz w:val="28"/>
+          <w:szCs w:val="28"/>
+          <w:lang w:val="uk-UA"/>
+        </w:rPr>
+        <w:t>исновки:</w:t>
+      </w:r>
+    </w:p>
+    <w:p>
+      <w:pPr>
+        <w:rPr>
+          <w:rFonts w:ascii="Times New Roman" w:hAnsi="Times New Roman" w:cs="Times New Roman"/>
+          <w:sz w:val="28"/>
+          <w:szCs w:val="28"/>
+          <w:lang w:val="uk-UA"/>
+        </w:rPr>
+      </w:pPr>
+      <w:r>
+        <w:rPr>
+          <w:rFonts w:ascii="Times New Roman" w:hAnsi="Times New Roman" w:cs="Times New Roman"/>
+          <w:sz w:val="28"/>
+          <w:szCs w:val="28"/>
+          <w:lang w:val="uk-UA"/>
+        </w:rPr>
+        <w:t xml:space="preserve">Надлишковість тексту дуже сильно залежить від того, яким саме чином ми його аналізували. Аналізуючи частоти символів ми отримали надлишковість порядку 12-14%, частоти </w:t>
+      </w:r>
+      <w:proofErr w:type="spellStart"/>
+      <w:r>
+        <w:rPr>
+          <w:rFonts w:ascii="Times New Roman" w:hAnsi="Times New Roman" w:cs="Times New Roman"/>
+          <w:sz w:val="28"/>
+          <w:szCs w:val="28"/>
+          <w:lang w:val="uk-UA"/>
+        </w:rPr>
+        <w:t>біграм</w:t>
+      </w:r>
+      <w:proofErr w:type="spellEnd"/>
+      <w:r>
+        <w:rPr>
+          <w:rFonts w:ascii="Times New Roman" w:hAnsi="Times New Roman" w:cs="Times New Roman"/>
+          <w:sz w:val="28"/>
+          <w:szCs w:val="28"/>
+          <w:lang w:val="uk-UA"/>
+        </w:rPr>
+        <w:t xml:space="preserve"> дали нам </w:t>
+      </w:r>
+      <w:r>
+        <w:rPr>
+          <w:rFonts w:ascii="Times New Roman" w:hAnsi="Times New Roman" w:cs="Times New Roman"/>
+          <w:sz w:val="28"/>
+          <w:szCs w:val="28"/>
+          <w:lang w:val="uk-UA"/>
+        </w:rPr>
+        <w:t>надлишковість 16-19%. Коли ж ми почали розраховувати умовну ентропію, значення її надлишковості стрімко зросли, особливо на 20 і 30 символах. І це природньо, бо маючи певну послідовність символів, ми зменшуємо ентропію, а з нею і росте надлишковість.</w:t>
+      </w:r>
+    </w:p>
+    <w:p>
+      <w:pPr>
+        <w:rPr>
+          <w:rFonts w:ascii="Times New Roman" w:hAnsi="Times New Roman" w:cs="Times New Roman"/>
+          <w:sz w:val="28"/>
+          <w:szCs w:val="28"/>
+          <w:lang w:val="uk-UA"/>
+        </w:rPr>
+      </w:pPr>
+      <w:r>
+        <w:rPr>
+          <w:rFonts w:ascii="Times New Roman" w:hAnsi="Times New Roman" w:cs="Times New Roman"/>
+          <w:sz w:val="28"/>
+          <w:szCs w:val="28"/>
+          <w:lang w:val="uk-UA"/>
+        </w:rPr>
+        <w:t>Можемо зробити висновок, що російська мова доволі надлишкова і в теорії можна скоротити слова (а з ними і речення, і тексти) більше, ніж на половину, не втрачаючи змісту.</w:t>
+      </w:r>
+      <w:bookmarkStart w:id="1" w:name="_GoBack"/>
+      <w:bookmarkEnd w:id="1"/>
     </w:p>
     <w:sectPr>
       <w:pgSz w:w="11906" w:h="16838"/>
@@ -6329,7 +7877,7 @@
 </file>
 
 <file path=word/endnotes.xml><?xml version="1.0" encoding="utf-8"?>
-<w:endnotes xmlns:wpc="http://schemas.microsoft.com/office/word/2010/wordprocessingCanvas" xmlns:cx="http://schemas.microsoft.com/office/drawing/2014/chartex" xmlns:cx1="http://schemas.microsoft.com/office/drawing/2015/9/8/chartex" xmlns:cx2="http://schemas.microsoft.com/office/drawing/2015/10/21/chartex" xmlns:cx3="http://schemas.microsoft.com/office/drawing/2016/5/9/chartex" xmlns:cx4="http://schemas.microsoft.com/office/drawing/2016/5/10/chartex" xmlns:cx5="http://schemas.microsoft.com/office/drawing/2016/5/11/chartex" xmlns:cx6="http://schemas.microsoft.com/office/drawing/2016/5/12/chartex" xmlns:cx7="http://schemas.microsoft.com/office/drawing/2016/5/13/chartex" xmlns:cx8="http://schemas.microsoft.com/office/drawing/2016/5/14/chartex" xmlns:mc="http://schemas.openxmlformats.org/markup-compatibility/2006" xmlns:aink="http://schemas.microsoft.com/office/drawing/2016/ink" xmlns:am3d="http://schemas.microsoft.com/office/drawing/2017/model3d" xmlns:o="urn:schemas-microsoft-com:office:office" xmlns:oel="http://schemas.microsoft.com/office/2019/extlst" xmlns:r="http://schemas.openxmlformats.org/officeDocument/2006/relationships" xmlns:m="http://schemas.openxmlformats.org/officeDocument/2006/math" xmlns:v="urn:schemas-microsoft-com:vml" xmlns:wp14="http://schemas.microsoft.com/office/word/2010/wordprocessingDrawing" xmlns:wp="http://schemas.openxmlformats.org/drawingml/2006/wordprocessingDrawing" xmlns:w10="urn:schemas-microsoft-com:office:word" xmlns:w="http://schemas.openxmlformats.org/wordprocessingml/2006/main" xmlns:w14="http://schemas.microsoft.com/office/word/2010/wordml" xmlns:w15="http://schemas.microsoft.com/office/word/2012/wordml" xmlns:w16cex="http://schemas.microsoft.com/office/word/2018/wordml/cex" xmlns:w16cid="http://schemas.microsoft.com/office/word/2016/wordml/cid" xmlns:w16="http://schemas.microsoft.com/office/word/2018/wordml" xmlns:w16sdtdh="http://schemas.microsoft.com/office/word/2020/wordml/sdtdatahash" xmlns:w16se="http://schemas.microsoft.com/office/word/2015/wordml/symex" xmlns:wpg="http://schemas.microsoft.com/office/word/2010/wordprocessingGroup" xmlns:wpi="http://schemas.microsoft.com/office/word/2010/wordprocessingInk" xmlns:wne="http://schemas.microsoft.com/office/word/2006/wordml" xmlns:wps="http://schemas.microsoft.com/office/word/2010/wordprocessingShape" mc:Ignorable="w14 w15 w16se w16cid w16 w16cex w16sdtdh wp14">
+<w:endnotes xmlns:wpc="http://schemas.microsoft.com/office/word/2010/wordprocessingCanvas" xmlns:mc="http://schemas.openxmlformats.org/markup-compatibility/2006" xmlns:o="urn:schemas-microsoft-com:office:office" xmlns:r="http://schemas.openxmlformats.org/officeDocument/2006/relationships" xmlns:m="http://schemas.openxmlformats.org/officeDocument/2006/math" xmlns:v="urn:schemas-microsoft-com:vml" xmlns:wp14="http://schemas.microsoft.com/office/word/2010/wordprocessingDrawing" xmlns:wp="http://schemas.openxmlformats.org/drawingml/2006/wordprocessingDrawing" xmlns:w10="urn:schemas-microsoft-com:office:word" xmlns:w="http://schemas.openxmlformats.org/wordprocessingml/2006/main" xmlns:w14="http://schemas.microsoft.com/office/word/2010/wordml" xmlns:wpg="http://schemas.microsoft.com/office/word/2010/wordprocessingGroup" xmlns:wpi="http://schemas.microsoft.com/office/word/2010/wordprocessingInk" xmlns:wne="http://schemas.microsoft.com/office/word/2006/wordml" xmlns:wps="http://schemas.microsoft.com/office/word/2010/wordprocessingShape" mc:Ignorable="w14 wp14">
   <w:endnote w:type="separator" w:id="-1">
     <w:p>
       <w:pPr>
@@ -6354,7 +7902,7 @@
 </file>
 
 <file path=word/footnotes.xml><?xml version="1.0" encoding="utf-8"?>
-<w:footnotes xmlns:wpc="http://schemas.microsoft.com/office/word/2010/wordprocessingCanvas" xmlns:cx="http://schemas.microsoft.com/office/drawing/2014/chartex" xmlns:cx1="http://schemas.microsoft.com/office/drawing/2015/9/8/chartex" xmlns:cx2="http://schemas.microsoft.com/office/drawing/2015/10/21/chartex" xmlns:cx3="http://schemas.microsoft.com/office/drawing/2016/5/9/chartex" xmlns:cx4="http://schemas.microsoft.com/office/drawing/2016/5/10/chartex" xmlns:cx5="http://schemas.microsoft.com/office/drawing/2016/5/11/chartex" xmlns:cx6="http://schemas.microsoft.com/office/drawing/2016/5/12/chartex" xmlns:cx7="http://schemas.microsoft.com/office/drawing/2016/5/13/chartex" xmlns:cx8="http://schemas.microsoft.com/office/drawing/2016/5/14/chartex" xmlns:mc="http://schemas.openxmlformats.org/markup-compatibility/2006" xmlns:aink="http://schemas.microsoft.com/office/drawing/2016/ink" xmlns:am3d="http://schemas.microsoft.com/office/drawing/2017/model3d" xmlns:o="urn:schemas-microsoft-com:office:office" xmlns:oel="http://schemas.microsoft.com/office/2019/extlst" xmlns:r="http://schemas.openxmlformats.org/officeDocument/2006/relationships" xmlns:m="http://schemas.openxmlformats.org/officeDocument/2006/math" xmlns:v="urn:schemas-microsoft-com:vml" xmlns:wp14="http://schemas.microsoft.com/office/word/2010/wordprocessingDrawing" xmlns:wp="http://schemas.openxmlformats.org/drawingml/2006/wordprocessingDrawing" xmlns:w10="urn:schemas-microsoft-com:office:word" xmlns:w="http://schemas.openxmlformats.org/wordprocessingml/2006/main" xmlns:w14="http://schemas.microsoft.com/office/word/2010/wordml" xmlns:w15="http://schemas.microsoft.com/office/word/2012/wordml" xmlns:w16cex="http://schemas.microsoft.com/office/word/2018/wordml/cex" xmlns:w16cid="http://schemas.microsoft.com/office/word/2016/wordml/cid" xmlns:w16="http://schemas.microsoft.com/office/word/2018/wordml" xmlns:w16sdtdh="http://schemas.microsoft.com/office/word/2020/wordml/sdtdatahash" xmlns:w16se="http://schemas.microsoft.com/office/word/2015/wordml/symex" xmlns:wpg="http://schemas.microsoft.com/office/word/2010/wordprocessingGroup" xmlns:wpi="http://schemas.microsoft.com/office/word/2010/wordprocessingInk" xmlns:wne="http://schemas.microsoft.com/office/word/2006/wordml" xmlns:wps="http://schemas.microsoft.com/office/word/2010/wordprocessingShape" mc:Ignorable="w14 w15 w16se w16cid w16 w16cex w16sdtdh wp14">
+<w:footnotes xmlns:wpc="http://schemas.microsoft.com/office/word/2010/wordprocessingCanvas" xmlns:mc="http://schemas.openxmlformats.org/markup-compatibility/2006" xmlns:o="urn:schemas-microsoft-com:office:office" xmlns:r="http://schemas.openxmlformats.org/officeDocument/2006/relationships" xmlns:m="http://schemas.openxmlformats.org/officeDocument/2006/math" xmlns:v="urn:schemas-microsoft-com:vml" xmlns:wp14="http://schemas.microsoft.com/office/word/2010/wordprocessingDrawing" xmlns:wp="http://schemas.openxmlformats.org/drawingml/2006/wordprocessingDrawing" xmlns:w10="urn:schemas-microsoft-com:office:word" xmlns:w="http://schemas.openxmlformats.org/wordprocessingml/2006/main" xmlns:w14="http://schemas.microsoft.com/office/word/2010/wordml" xmlns:wpg="http://schemas.microsoft.com/office/word/2010/wordprocessingGroup" xmlns:wpi="http://schemas.microsoft.com/office/word/2010/wordprocessingInk" xmlns:wne="http://schemas.microsoft.com/office/word/2006/wordml" xmlns:wps="http://schemas.microsoft.com/office/word/2010/wordprocessingShape" mc:Ignorable="w14 wp14">
   <w:footnote w:type="separator" w:id="-1">
     <w:p>
       <w:pPr>
@@ -6379,8 +7927,8 @@
 </file>
 
 <file path=word/numbering.xml><?xml version="1.0" encoding="utf-8"?>
-<w:numbering xmlns:wpc="http://schemas.microsoft.com/office/word/2010/wordprocessingCanvas" xmlns:cx="http://schemas.microsoft.com/office/drawing/2014/chartex" xmlns:cx1="http://schemas.microsoft.com/office/drawing/2015/9/8/chartex" xmlns:cx2="http://schemas.microsoft.com/office/drawing/2015/10/21/chartex" xmlns:cx3="http://schemas.microsoft.com/office/drawing/2016/5/9/chartex" xmlns:cx4="http://schemas.microsoft.com/office/drawing/2016/5/10/chartex" xmlns:cx5="http://schemas.microsoft.com/office/drawing/2016/5/11/chartex" xmlns:cx6="http://schemas.microsoft.com/office/drawing/2016/5/12/chartex" xmlns:cx7="http://schemas.microsoft.com/office/drawing/2016/5/13/chartex" xmlns:cx8="http://schemas.microsoft.com/office/drawing/2016/5/14/chartex" xmlns:mc="http://schemas.openxmlformats.org/markup-compatibility/2006" xmlns:aink="http://schemas.microsoft.com/office/drawing/2016/ink" xmlns:am3d="http://schemas.microsoft.com/office/drawing/2017/model3d" xmlns:o="urn:schemas-microsoft-com:office:office" xmlns:oel="http://schemas.microsoft.com/office/2019/extlst" xmlns:r="http://schemas.openxmlformats.org/officeDocument/2006/relationships" xmlns:m="http://schemas.openxmlformats.org/officeDocument/2006/math" xmlns:v="urn:schemas-microsoft-com:vml" xmlns:wp14="http://schemas.microsoft.com/office/word/2010/wordprocessingDrawing" xmlns:wp="http://schemas.openxmlformats.org/drawingml/2006/wordprocessingDrawing" xmlns:w10="urn:schemas-microsoft-com:office:word" xmlns:w="http://schemas.openxmlformats.org/wordprocessingml/2006/main" xmlns:w14="http://schemas.microsoft.com/office/word/2010/wordml" xmlns:w15="http://schemas.microsoft.com/office/word/2012/wordml" xmlns:w16cex="http://schemas.microsoft.com/office/word/2018/wordml/cex" xmlns:w16cid="http://schemas.microsoft.com/office/word/2016/wordml/cid" xmlns:w16="http://schemas.microsoft.com/office/word/2018/wordml" xmlns:w16sdtdh="http://schemas.microsoft.com/office/word/2020/wordml/sdtdatahash" xmlns:w16se="http://schemas.microsoft.com/office/word/2015/wordml/symex" xmlns:wpg="http://schemas.microsoft.com/office/word/2010/wordprocessingGroup" xmlns:wpi="http://schemas.microsoft.com/office/word/2010/wordprocessingInk" xmlns:wne="http://schemas.microsoft.com/office/word/2006/wordml" xmlns:wps="http://schemas.microsoft.com/office/word/2010/wordprocessingShape" mc:Ignorable="w14 w15 w16se w16cid w16 w16cex w16sdtdh wp14">
-  <w:abstractNum w:abstractNumId="0" w15:restartNumberingAfterBreak="0">
+<w:numbering xmlns:wpc="http://schemas.microsoft.com/office/word/2010/wordprocessingCanvas" xmlns:mc="http://schemas.openxmlformats.org/markup-compatibility/2006" xmlns:o="urn:schemas-microsoft-com:office:office" xmlns:r="http://schemas.openxmlformats.org/officeDocument/2006/relationships" xmlns:m="http://schemas.openxmlformats.org/officeDocument/2006/math" xmlns:v="urn:schemas-microsoft-com:vml" xmlns:wp14="http://schemas.microsoft.com/office/word/2010/wordprocessingDrawing" xmlns:wp="http://schemas.openxmlformats.org/drawingml/2006/wordprocessingDrawing" xmlns:w10="urn:schemas-microsoft-com:office:word" xmlns:w="http://schemas.openxmlformats.org/wordprocessingml/2006/main" xmlns:w14="http://schemas.microsoft.com/office/word/2010/wordml" xmlns:wpg="http://schemas.microsoft.com/office/word/2010/wordprocessingGroup" xmlns:wpi="http://schemas.microsoft.com/office/word/2010/wordprocessingInk" xmlns:wne="http://schemas.microsoft.com/office/word/2006/wordml" xmlns:wps="http://schemas.microsoft.com/office/word/2010/wordprocessingShape" mc:Ignorable="w14 wp14">
+  <w:abstractNum w:abstractNumId="0">
     <w:nsid w:val="03D11B2A"/>
     <w:multiLevelType w:val="hybridMultilevel"/>
     <w:tmpl w:val="2DA8D5CE"/>
@@ -6468,7 +8016,7 @@
       </w:pPr>
     </w:lvl>
   </w:abstractNum>
-  <w:abstractNum w:abstractNumId="1" w15:restartNumberingAfterBreak="0">
+  <w:abstractNum w:abstractNumId="1">
     <w:nsid w:val="1230700C"/>
     <w:multiLevelType w:val="hybridMultilevel"/>
     <w:tmpl w:val="C6B25248"/>
@@ -6558,7 +8106,7 @@
       </w:pPr>
     </w:lvl>
   </w:abstractNum>
-  <w:abstractNum w:abstractNumId="2" w15:restartNumberingAfterBreak="0">
+  <w:abstractNum w:abstractNumId="2">
     <w:nsid w:val="212831B0"/>
     <w:multiLevelType w:val="hybridMultilevel"/>
     <w:tmpl w:val="16E490F4"/>
@@ -6646,7 +8194,7 @@
       </w:pPr>
     </w:lvl>
   </w:abstractNum>
-  <w:abstractNum w:abstractNumId="3" w15:restartNumberingAfterBreak="0">
+  <w:abstractNum w:abstractNumId="3">
     <w:nsid w:val="34B130AA"/>
     <w:multiLevelType w:val="hybridMultilevel"/>
     <w:tmpl w:val="59CA1DA2"/>
@@ -6735,7 +8283,7 @@
       </w:pPr>
     </w:lvl>
   </w:abstractNum>
-  <w:abstractNum w:abstractNumId="4" w15:restartNumberingAfterBreak="0">
+  <w:abstractNum w:abstractNumId="4">
     <w:nsid w:val="390C512B"/>
     <w:multiLevelType w:val="hybridMultilevel"/>
     <w:tmpl w:val="A44EEB4E"/>
@@ -6823,7 +8371,7 @@
       </w:pPr>
     </w:lvl>
   </w:abstractNum>
-  <w:abstractNum w:abstractNumId="5" w15:restartNumberingAfterBreak="0">
+  <w:abstractNum w:abstractNumId="5">
     <w:nsid w:val="4991045D"/>
     <w:multiLevelType w:val="hybridMultilevel"/>
     <w:tmpl w:val="85AA5DD2"/>
@@ -6912,29 +8460,29 @@
       </w:pPr>
     </w:lvl>
   </w:abstractNum>
-  <w:num w:numId="1" w16cid:durableId="487597159">
+  <w:num w:numId="1">
     <w:abstractNumId w:val="5"/>
   </w:num>
-  <w:num w:numId="2" w16cid:durableId="986981869">
+  <w:num w:numId="2">
     <w:abstractNumId w:val="3"/>
   </w:num>
-  <w:num w:numId="3" w16cid:durableId="1851993530">
+  <w:num w:numId="3">
     <w:abstractNumId w:val="1"/>
   </w:num>
-  <w:num w:numId="4" w16cid:durableId="176235265">
+  <w:num w:numId="4">
     <w:abstractNumId w:val="2"/>
   </w:num>
-  <w:num w:numId="5" w16cid:durableId="430901975">
+  <w:num w:numId="5">
     <w:abstractNumId w:val="0"/>
   </w:num>
-  <w:num w:numId="6" w16cid:durableId="604121005">
+  <w:num w:numId="6">
     <w:abstractNumId w:val="4"/>
   </w:num>
 </w:numbering>
 </file>
 
 <file path=word/styles.xml><?xml version="1.0" encoding="utf-8"?>
-<w:styles xmlns:mc="http://schemas.openxmlformats.org/markup-compatibility/2006" xmlns:r="http://schemas.openxmlformats.org/officeDocument/2006/relationships" xmlns:w="http://schemas.openxmlformats.org/wordprocessingml/2006/main" xmlns:w14="http://schemas.microsoft.com/office/word/2010/wordml" xmlns:w15="http://schemas.microsoft.com/office/word/2012/wordml" xmlns:w16cex="http://schemas.microsoft.com/office/word/2018/wordml/cex" xmlns:w16cid="http://schemas.microsoft.com/office/word/2016/wordml/cid" xmlns:w16="http://schemas.microsoft.com/office/word/2018/wordml" xmlns:w16sdtdh="http://schemas.microsoft.com/office/word/2020/wordml/sdtdatahash" xmlns:w16se="http://schemas.microsoft.com/office/word/2015/wordml/symex" mc:Ignorable="w14 w15 w16se w16cid w16 w16cex w16sdtdh">
+<w:styles xmlns:mc="http://schemas.openxmlformats.org/markup-compatibility/2006" xmlns:r="http://schemas.openxmlformats.org/officeDocument/2006/relationships" xmlns:w="http://schemas.openxmlformats.org/wordprocessingml/2006/main" xmlns:w14="http://schemas.microsoft.com/office/word/2010/wordml" mc:Ignorable="w14">
   <w:docDefaults>
     <w:rPrDefault>
       <w:rPr>
@@ -6950,383 +8498,144 @@
       </w:pPr>
     </w:pPrDefault>
   </w:docDefaults>
-  <w:latentStyles w:defLockedState="0" w:defUIPriority="99" w:defSemiHidden="0" w:defUnhideWhenUsed="0" w:defQFormat="0" w:count="376">
-    <w:lsdException w:name="Normal" w:uiPriority="0" w:qFormat="1"/>
-    <w:lsdException w:name="heading 1" w:uiPriority="9" w:qFormat="1"/>
-    <w:lsdException w:name="heading 2" w:semiHidden="1" w:uiPriority="9" w:unhideWhenUsed="1" w:qFormat="1"/>
-    <w:lsdException w:name="heading 3" w:semiHidden="1" w:uiPriority="9" w:unhideWhenUsed="1" w:qFormat="1"/>
-    <w:lsdException w:name="heading 4" w:semiHidden="1" w:uiPriority="9" w:unhideWhenUsed="1" w:qFormat="1"/>
-    <w:lsdException w:name="heading 5" w:semiHidden="1" w:uiPriority="9" w:unhideWhenUsed="1" w:qFormat="1"/>
-    <w:lsdException w:name="heading 6" w:semiHidden="1" w:uiPriority="9" w:unhideWhenUsed="1" w:qFormat="1"/>
-    <w:lsdException w:name="heading 7" w:semiHidden="1" w:uiPriority="9" w:unhideWhenUsed="1" w:qFormat="1"/>
-    <w:lsdException w:name="heading 8" w:semiHidden="1" w:uiPriority="9" w:unhideWhenUsed="1" w:qFormat="1"/>
-    <w:lsdException w:name="heading 9" w:semiHidden="1" w:uiPriority="9" w:unhideWhenUsed="1" w:qFormat="1"/>
-    <w:lsdException w:name="index 1" w:semiHidden="1" w:unhideWhenUsed="1"/>
-    <w:lsdException w:name="index 2" w:semiHidden="1" w:unhideWhenUsed="1"/>
-    <w:lsdException w:name="index 3" w:semiHidden="1" w:unhideWhenUsed="1"/>
-    <w:lsdException w:name="index 4" w:semiHidden="1" w:unhideWhenUsed="1"/>
-    <w:lsdException w:name="index 5" w:semiHidden="1" w:unhideWhenUsed="1"/>
-    <w:lsdException w:name="index 6" w:semiHidden="1" w:unhideWhenUsed="1"/>
-    <w:lsdException w:name="index 7" w:semiHidden="1" w:unhideWhenUsed="1"/>
-    <w:lsdException w:name="index 8" w:semiHidden="1" w:unhideWhenUsed="1"/>
-    <w:lsdException w:name="index 9" w:semiHidden="1" w:unhideWhenUsed="1"/>
-    <w:lsdException w:name="toc 1" w:semiHidden="1" w:uiPriority="39" w:unhideWhenUsed="1"/>
-    <w:lsdException w:name="toc 2" w:semiHidden="1" w:uiPriority="39" w:unhideWhenUsed="1"/>
-    <w:lsdException w:name="toc 3" w:semiHidden="1" w:uiPriority="39" w:unhideWhenUsed="1"/>
-    <w:lsdException w:name="toc 4" w:semiHidden="1" w:uiPriority="39" w:unhideWhenUsed="1"/>
-    <w:lsdException w:name="toc 5" w:semiHidden="1" w:uiPriority="39" w:unhideWhenUsed="1"/>
-    <w:lsdException w:name="toc 6" w:semiHidden="1" w:uiPriority="39" w:unhideWhenUsed="1"/>
-    <w:lsdException w:name="toc 7" w:semiHidden="1" w:uiPriority="39" w:unhideWhenUsed="1"/>
-    <w:lsdException w:name="toc 8" w:semiHidden="1" w:uiPriority="39" w:unhideWhenUsed="1"/>
-    <w:lsdException w:name="toc 9" w:semiHidden="1" w:uiPriority="39" w:unhideWhenUsed="1"/>
-    <w:lsdException w:name="Normal Indent" w:semiHidden="1" w:unhideWhenUsed="1"/>
-    <w:lsdException w:name="footnote text" w:semiHidden="1" w:unhideWhenUsed="1"/>
-    <w:lsdException w:name="annotation text" w:semiHidden="1" w:unhideWhenUsed="1"/>
-    <w:lsdException w:name="header" w:semiHidden="1" w:unhideWhenUsed="1"/>
-    <w:lsdException w:name="footer" w:semiHidden="1" w:unhideWhenUsed="1"/>
-    <w:lsdException w:name="index heading" w:semiHidden="1" w:unhideWhenUsed="1"/>
-    <w:lsdException w:name="caption" w:semiHidden="1" w:uiPriority="35" w:unhideWhenUsed="1" w:qFormat="1"/>
-    <w:lsdException w:name="table of figures" w:semiHidden="1" w:unhideWhenUsed="1"/>
-    <w:lsdException w:name="envelope address" w:semiHidden="1" w:unhideWhenUsed="1"/>
-    <w:lsdException w:name="envelope return" w:semiHidden="1" w:unhideWhenUsed="1"/>
-    <w:lsdException w:name="footnote reference" w:semiHidden="1" w:unhideWhenUsed="1"/>
-    <w:lsdException w:name="annotation reference" w:semiHidden="1" w:unhideWhenUsed="1"/>
-    <w:lsdException w:name="line number" w:semiHidden="1" w:unhideWhenUsed="1"/>
-    <w:lsdException w:name="page number" w:semiHidden="1" w:unhideWhenUsed="1"/>
-    <w:lsdException w:name="endnote reference" w:semiHidden="1" w:unhideWhenUsed="1"/>
-    <w:lsdException w:name="endnote text" w:semiHidden="1" w:unhideWhenUsed="1"/>
-    <w:lsdException w:name="table of authorities" w:semiHidden="1" w:unhideWhenUsed="1"/>
-    <w:lsdException w:name="macro" w:semiHidden="1" w:unhideWhenUsed="1"/>
-    <w:lsdException w:name="toa heading" w:semiHidden="1" w:unhideWhenUsed="1"/>
-    <w:lsdException w:name="List" w:semiHidden="1" w:unhideWhenUsed="1"/>
-    <w:lsdException w:name="List Bullet" w:semiHidden="1" w:unhideWhenUsed="1"/>
-    <w:lsdException w:name="List Number" w:semiHidden="1" w:unhideWhenUsed="1"/>
-    <w:lsdException w:name="List 2" w:semiHidden="1" w:unhideWhenUsed="1"/>
-    <w:lsdException w:name="List 3" w:semiHidden="1" w:unhideWhenUsed="1"/>
-    <w:lsdException w:name="List 4" w:semiHidden="1" w:unhideWhenUsed="1"/>
-    <w:lsdException w:name="List 5" w:semiHidden="1" w:unhideWhenUsed="1"/>
-    <w:lsdException w:name="List Bullet 2" w:semiHidden="1" w:unhideWhenUsed="1"/>
-    <w:lsdException w:name="List Bullet 3" w:semiHidden="1" w:unhideWhenUsed="1"/>
-    <w:lsdException w:name="List Bullet 4" w:semiHidden="1" w:unhideWhenUsed="1"/>
-    <w:lsdException w:name="List Bullet 5" w:semiHidden="1" w:unhideWhenUsed="1"/>
-    <w:lsdException w:name="List Number 2" w:semiHidden="1" w:unhideWhenUsed="1"/>
-    <w:lsdException w:name="List Number 3" w:semiHidden="1" w:unhideWhenUsed="1"/>
-    <w:lsdException w:name="List Number 4" w:semiHidden="1" w:unhideWhenUsed="1"/>
-    <w:lsdException w:name="List Number 5" w:semiHidden="1" w:unhideWhenUsed="1"/>
-    <w:lsdException w:name="Title" w:uiPriority="10" w:qFormat="1"/>
-    <w:lsdException w:name="Closing" w:semiHidden="1" w:unhideWhenUsed="1"/>
-    <w:lsdException w:name="Signature" w:semiHidden="1" w:unhideWhenUsed="1"/>
-    <w:lsdException w:name="Default Paragraph Font" w:semiHidden="1" w:uiPriority="1" w:unhideWhenUsed="1"/>
-    <w:lsdException w:name="Body Text" w:semiHidden="1" w:unhideWhenUsed="1"/>
-    <w:lsdException w:name="Body Text Indent" w:semiHidden="1" w:unhideWhenUsed="1"/>
-    <w:lsdException w:name="List Continue" w:semiHidden="1" w:unhideWhenUsed="1"/>
-    <w:lsdException w:name="List Continue 2" w:semiHidden="1" w:unhideWhenUsed="1"/>
-    <w:lsdException w:name="List Continue 3" w:semiHidden="1" w:unhideWhenUsed="1"/>
-    <w:lsdException w:name="List Continue 4" w:semiHidden="1" w:unhideWhenUsed="1"/>
-    <w:lsdException w:name="List Continue 5" w:semiHidden="1" w:unhideWhenUsed="1"/>
-    <w:lsdException w:name="Message Header" w:semiHidden="1" w:unhideWhenUsed="1"/>
-    <w:lsdException w:name="Subtitle" w:uiPriority="11" w:qFormat="1"/>
-    <w:lsdException w:name="Salutation" w:semiHidden="1" w:unhideWhenUsed="1"/>
-    <w:lsdException w:name="Date" w:semiHidden="1" w:unhideWhenUsed="1"/>
-    <w:lsdException w:name="Body Text First Indent" w:semiHidden="1" w:unhideWhenUsed="1"/>
-    <w:lsdException w:name="Body Text First Indent 2" w:semiHidden="1" w:unhideWhenUsed="1"/>
-    <w:lsdException w:name="Note Heading" w:semiHidden="1" w:unhideWhenUsed="1"/>
-    <w:lsdException w:name="Body Text 2" w:semiHidden="1" w:unhideWhenUsed="1"/>
-    <w:lsdException w:name="Body Text 3" w:semiHidden="1" w:unhideWhenUsed="1"/>
-    <w:lsdException w:name="Body Text Indent 2" w:semiHidden="1" w:unhideWhenUsed="1"/>
-    <w:lsdException w:name="Body Text Indent 3" w:semiHidden="1" w:unhideWhenUsed="1"/>
-    <w:lsdException w:name="Block Text" w:semiHidden="1" w:unhideWhenUsed="1"/>
-    <w:lsdException w:name="Hyperlink" w:semiHidden="1" w:unhideWhenUsed="1"/>
-    <w:lsdException w:name="FollowedHyperlink" w:semiHidden="1" w:unhideWhenUsed="1"/>
-    <w:lsdException w:name="Strong" w:uiPriority="22" w:qFormat="1"/>
-    <w:lsdException w:name="Emphasis" w:uiPriority="20" w:qFormat="1"/>
-    <w:lsdException w:name="Document Map" w:semiHidden="1" w:unhideWhenUsed="1"/>
-    <w:lsdException w:name="Plain Text" w:semiHidden="1" w:unhideWhenUsed="1"/>
-    <w:lsdException w:name="E-mail Signature" w:semiHidden="1" w:unhideWhenUsed="1"/>
-    <w:lsdException w:name="HTML Top of Form" w:semiHidden="1" w:unhideWhenUsed="1"/>
-    <w:lsdException w:name="HTML Bottom of Form" w:semiHidden="1" w:unhideWhenUsed="1"/>
-    <w:lsdException w:name="Normal (Web)" w:semiHidden="1" w:unhideWhenUsed="1"/>
-    <w:lsdException w:name="HTML Acronym" w:semiHidden="1" w:unhideWhenUsed="1"/>
-    <w:lsdException w:name="HTML Address" w:semiHidden="1" w:unhideWhenUsed="1"/>
-    <w:lsdException w:name="HTML Cite" w:semiHidden="1" w:unhideWhenUsed="1"/>
-    <w:lsdException w:name="HTML Code" w:semiHidden="1" w:unhideWhenUsed="1"/>
-    <w:lsdException w:name="HTML Definition" w:semiHidden="1" w:unhideWhenUsed="1"/>
-    <w:lsdException w:name="HTML Keyboard" w:semiHidden="1" w:unhideWhenUsed="1"/>
-    <w:lsdException w:name="HTML Preformatted" w:semiHidden="1" w:unhideWhenUsed="1"/>
-    <w:lsdException w:name="HTML Sample" w:semiHidden="1" w:unhideWhenUsed="1"/>
-    <w:lsdException w:name="HTML Typewriter" w:semiHidden="1" w:unhideWhenUsed="1"/>
-    <w:lsdException w:name="HTML Variable" w:semiHidden="1" w:unhideWhenUsed="1"/>
-    <w:lsdException w:name="Normal Table" w:semiHidden="1" w:unhideWhenUsed="1"/>
-    <w:lsdException w:name="annotation subject" w:semiHidden="1" w:unhideWhenUsed="1"/>
-    <w:lsdException w:name="No List" w:semiHidden="1" w:unhideWhenUsed="1"/>
-    <w:lsdException w:name="Outline List 1" w:semiHidden="1" w:unhideWhenUsed="1"/>
-    <w:lsdException w:name="Outline List 2" w:semiHidden="1" w:unhideWhenUsed="1"/>
-    <w:lsdException w:name="Outline List 3" w:semiHidden="1" w:unhideWhenUsed="1"/>
-    <w:lsdException w:name="Table Simple 1" w:semiHidden="1" w:unhideWhenUsed="1"/>
-    <w:lsdException w:name="Table Simple 2" w:semiHidden="1" w:unhideWhenUsed="1"/>
-    <w:lsdException w:name="Table Simple 3" w:semiHidden="1" w:unhideWhenUsed="1"/>
-    <w:lsdException w:name="Table Classic 1" w:semiHidden="1" w:unhideWhenUsed="1"/>
-    <w:lsdException w:name="Table Classic 2" w:semiHidden="1" w:unhideWhenUsed="1"/>
-    <w:lsdException w:name="Table Classic 3" w:semiHidden="1" w:unhideWhenUsed="1"/>
-    <w:lsdException w:name="Table Classic 4" w:semiHidden="1" w:unhideWhenUsed="1"/>
-    <w:lsdException w:name="Table Colorful 1" w:semiHidden="1" w:unhideWhenUsed="1"/>
-    <w:lsdException w:name="Table Colorful 2" w:semiHidden="1" w:unhideWhenUsed="1"/>
-    <w:lsdException w:name="Table Colorful 3" w:semiHidden="1" w:unhideWhenUsed="1"/>
-    <w:lsdException w:name="Table Columns 1" w:semiHidden="1" w:unhideWhenUsed="1"/>
-    <w:lsdException w:name="Table Columns 2" w:semiHidden="1" w:unhideWhenUsed="1"/>
-    <w:lsdException w:name="Table Columns 3" w:semiHidden="1" w:unhideWhenUsed="1"/>
-    <w:lsdException w:name="Table Columns 4" w:semiHidden="1" w:unhideWhenUsed="1"/>
-    <w:lsdException w:name="Table Columns 5" w:semiHidden="1" w:unhideWhenUsed="1"/>
-    <w:lsdException w:name="Table Grid 1" w:semiHidden="1" w:unhideWhenUsed="1"/>
-    <w:lsdException w:name="Table Grid 2" w:semiHidden="1" w:unhideWhenUsed="1"/>
-    <w:lsdException w:name="Table Grid 3" w:semiHidden="1" w:unhideWhenUsed="1"/>
-    <w:lsdException w:name="Table Grid 4" w:semiHidden="1" w:unhideWhenUsed="1"/>
-    <w:lsdException w:name="Table Grid 5" w:semiHidden="1" w:unhideWhenUsed="1"/>
-    <w:lsdException w:name="Table Grid 6" w:semiHidden="1" w:unhideWhenUsed="1"/>
-    <w:lsdException w:name="Table Grid 7" w:semiHidden="1" w:unhideWhenUsed="1"/>
-    <w:lsdException w:name="Table Grid 8" w:semiHidden="1" w:unhideWhenUsed="1"/>
-    <w:lsdException w:name="Table List 1" w:semiHidden="1" w:unhideWhenUsed="1"/>
-    <w:lsdException w:name="Table List 2" w:semiHidden="1" w:unhideWhenUsed="1"/>
-    <w:lsdException w:name="Table List 3" w:semiHidden="1" w:unhideWhenUsed="1"/>
-    <w:lsdException w:name="Table List 4" w:semiHidden="1" w:unhideWhenUsed="1"/>
-    <w:lsdException w:name="Table List 5" w:semiHidden="1" w:unhideWhenUsed="1"/>
-    <w:lsdException w:name="Table List 6" w:semiHidden="1" w:unhideWhenUsed="1"/>
-    <w:lsdException w:name="Table List 7" w:semiHidden="1" w:unhideWhenUsed="1"/>
-    <w:lsdException w:name="Table List 8" w:semiHidden="1" w:unhideWhenUsed="1"/>
-    <w:lsdException w:name="Table 3D effects 1" w:semiHidden="1" w:unhideWhenUsed="1"/>
-    <w:lsdException w:name="Table 3D effects 2" w:semiHidden="1" w:unhideWhenUsed="1"/>
-    <w:lsdException w:name="Table 3D effects 3" w:semiHidden="1" w:unhideWhenUsed="1"/>
-    <w:lsdException w:name="Table Contemporary" w:semiHidden="1" w:unhideWhenUsed="1"/>
-    <w:lsdException w:name="Table Elegant" w:semiHidden="1" w:unhideWhenUsed="1"/>
-    <w:lsdException w:name="Table Professional" w:semiHidden="1" w:unhideWhenUsed="1"/>
-    <w:lsdException w:name="Table Subtle 1" w:semiHidden="1" w:unhideWhenUsed="1"/>
-    <w:lsdException w:name="Table Subtle 2" w:semiHidden="1" w:unhideWhenUsed="1"/>
-    <w:lsdException w:name="Table Web 1" w:semiHidden="1" w:unhideWhenUsed="1"/>
-    <w:lsdException w:name="Table Web 2" w:semiHidden="1" w:unhideWhenUsed="1"/>
-    <w:lsdException w:name="Table Web 3" w:semiHidden="1" w:unhideWhenUsed="1"/>
-    <w:lsdException w:name="Balloon Text" w:semiHidden="1" w:unhideWhenUsed="1"/>
-    <w:lsdException w:name="Table Grid" w:uiPriority="59"/>
-    <w:lsdException w:name="Table Theme" w:semiHidden="1" w:unhideWhenUsed="1"/>
-    <w:lsdException w:name="Placeholder Text" w:semiHidden="1"/>
-    <w:lsdException w:name="No Spacing" w:uiPriority="1" w:qFormat="1"/>
-    <w:lsdException w:name="Light Shading" w:uiPriority="60"/>
-    <w:lsdException w:name="Light List" w:uiPriority="61"/>
-    <w:lsdException w:name="Light Grid" w:uiPriority="62"/>
-    <w:lsdException w:name="Medium Shading 1" w:uiPriority="63"/>
-    <w:lsdException w:name="Medium Shading 2" w:uiPriority="64"/>
-    <w:lsdException w:name="Medium List 1" w:uiPriority="65"/>
-    <w:lsdException w:name="Medium List 2" w:uiPriority="66"/>
-    <w:lsdException w:name="Medium Grid 1" w:uiPriority="67"/>
-    <w:lsdException w:name="Medium Grid 2" w:uiPriority="68"/>
-    <w:lsdException w:name="Medium Grid 3" w:uiPriority="69"/>
-    <w:lsdException w:name="Dark List" w:uiPriority="70"/>
-    <w:lsdException w:name="Colorful Shading" w:uiPriority="71"/>
-    <w:lsdException w:name="Colorful List" w:uiPriority="72"/>
-    <w:lsdException w:name="Colorful Grid" w:uiPriority="73"/>
-    <w:lsdException w:name="Light Shading Accent 1" w:uiPriority="60"/>
-    <w:lsdException w:name="Light List Accent 1" w:uiPriority="61"/>
-    <w:lsdException w:name="Light Grid Accent 1" w:uiPriority="62"/>
-    <w:lsdException w:name="Medium Shading 1 Accent 1" w:uiPriority="63"/>
-    <w:lsdException w:name="Medium Shading 2 Accent 1" w:uiPriority="64"/>
-    <w:lsdException w:name="Medium List 1 Accent 1" w:uiPriority="65"/>
-    <w:lsdException w:name="Revision" w:semiHidden="1"/>
-    <w:lsdException w:name="List Paragraph" w:uiPriority="34" w:qFormat="1"/>
-    <w:lsdException w:name="Quote" w:uiPriority="29" w:qFormat="1"/>
-    <w:lsdException w:name="Intense Quote" w:uiPriority="30" w:qFormat="1"/>
-    <w:lsdException w:name="Medium List 2 Accent 1" w:uiPriority="66"/>
-    <w:lsdException w:name="Medium Grid 1 Accent 1" w:uiPriority="67"/>
-    <w:lsdException w:name="Medium Grid 2 Accent 1" w:uiPriority="68"/>
-    <w:lsdException w:name="Medium Grid 3 Accent 1" w:uiPriority="69"/>
-    <w:lsdException w:name="Dark List Accent 1" w:uiPriority="70"/>
-    <w:lsdException w:name="Colorful Shading Accent 1" w:uiPriority="71"/>
-    <w:lsdException w:name="Colorful List Accent 1" w:uiPriority="72"/>
-    <w:lsdException w:name="Colorful Grid Accent 1" w:uiPriority="73"/>
-    <w:lsdException w:name="Light Shading Accent 2" w:uiPriority="60"/>
-    <w:lsdException w:name="Light List Accent 2" w:uiPriority="61"/>
-    <w:lsdException w:name="Light Grid Accent 2" w:uiPriority="62"/>
-    <w:lsdException w:name="Medium Shading 1 Accent 2" w:uiPriority="63"/>
-    <w:lsdException w:name="Medium Shading 2 Accent 2" w:uiPriority="64"/>
-    <w:lsdException w:name="Medium List 1 Accent 2" w:uiPriority="65"/>
-    <w:lsdException w:name="Medium List 2 Accent 2" w:uiPriority="66"/>
-    <w:lsdException w:name="Medium Grid 1 Accent 2" w:uiPriority="67"/>
-    <w:lsdException w:name="Medium Grid 2 Accent 2" w:uiPriority="68"/>
-    <w:lsdException w:name="Medium Grid 3 Accent 2" w:uiPriority="69"/>
-    <w:lsdException w:name="Dark List Accent 2" w:uiPriority="70"/>
-    <w:lsdException w:name="Colorful Shading Accent 2" w:uiPriority="71"/>
-    <w:lsdException w:name="Colorful List Accent 2" w:uiPriority="72"/>
-    <w:lsdException w:name="Colorful Grid Accent 2" w:uiPriority="73"/>
-    <w:lsdException w:name="Light Shading Accent 3" w:uiPriority="60"/>
-    <w:lsdException w:name="Light List Accent 3" w:uiPriority="61"/>
-    <w:lsdException w:name="Light Grid Accent 3" w:uiPriority="62"/>
-    <w:lsdException w:name="Medium Shading 1 Accent 3" w:uiPriority="63"/>
-    <w:lsdException w:name="Medium Shading 2 Accent 3" w:uiPriority="64"/>
-    <w:lsdException w:name="Medium List 1 Accent 3" w:uiPriority="65"/>
-    <w:lsdException w:name="Medium List 2 Accent 3" w:uiPriority="66"/>
-    <w:lsdException w:name="Medium Grid 1 Accent 3" w:uiPriority="67"/>
-    <w:lsdException w:name="Medium Grid 2 Accent 3" w:uiPriority="68"/>
-    <w:lsdException w:name="Medium Grid 3 Accent 3" w:uiPriority="69"/>
-    <w:lsdException w:name="Dark List Accent 3" w:uiPriority="70"/>
-    <w:lsdException w:name="Colorful Shading Accent 3" w:uiPriority="71"/>
-    <w:lsdException w:name="Colorful List Accent 3" w:uiPriority="72"/>
-    <w:lsdException w:name="Colorful Grid Accent 3" w:uiPriority="73"/>
-    <w:lsdException w:name="Light Shading Accent 4" w:uiPriority="60"/>
-    <w:lsdException w:name="Light List Accent 4" w:uiPriority="61"/>
-    <w:lsdException w:name="Light Grid Accent 4" w:uiPriority="62"/>
-    <w:lsdException w:name="Medium Shading 1 Accent 4" w:uiPriority="63"/>
-    <w:lsdException w:name="Medium Shading 2 Accent 4" w:uiPriority="64"/>
-    <w:lsdException w:name="Medium List 1 Accent 4" w:uiPriority="65"/>
-    <w:lsdException w:name="Medium List 2 Accent 4" w:uiPriority="66"/>
-    <w:lsdException w:name="Medium Grid 1 Accent 4" w:uiPriority="67"/>
-    <w:lsdException w:name="Medium Grid 2 Accent 4" w:uiPriority="68"/>
-    <w:lsdException w:name="Medium Grid 3 Accent 4" w:uiPriority="69"/>
-    <w:lsdException w:name="Dark List Accent 4" w:uiPriority="70"/>
-    <w:lsdException w:name="Colorful Shading Accent 4" w:uiPriority="71"/>
-    <w:lsdException w:name="Colorful List Accent 4" w:uiPriority="72"/>
-    <w:lsdException w:name="Colorful Grid Accent 4" w:uiPriority="73"/>
-    <w:lsdException w:name="Light Shading Accent 5" w:uiPriority="60"/>
-    <w:lsdException w:name="Light List Accent 5" w:uiPriority="61"/>
-    <w:lsdException w:name="Light Grid Accent 5" w:uiPriority="62"/>
-    <w:lsdException w:name="Medium Shading 1 Accent 5" w:uiPriority="63"/>
-    <w:lsdException w:name="Medium Shading 2 Accent 5" w:uiPriority="64"/>
-    <w:lsdException w:name="Medium List 1 Accent 5" w:uiPriority="65"/>
-    <w:lsdException w:name="Medium List 2 Accent 5" w:uiPriority="66"/>
-    <w:lsdException w:name="Medium Grid 1 Accent 5" w:uiPriority="67"/>
-    <w:lsdException w:name="Medium Grid 2 Accent 5" w:uiPriority="68"/>
-    <w:lsdException w:name="Medium Grid 3 Accent 5" w:uiPriority="69"/>
-    <w:lsdException w:name="Dark List Accent 5" w:uiPriority="70"/>
-    <w:lsdException w:name="Colorful Shading Accent 5" w:uiPriority="71"/>
-    <w:lsdException w:name="Colorful List Accent 5" w:uiPriority="72"/>
-    <w:lsdException w:name="Colorful Grid Accent 5" w:uiPriority="73"/>
-    <w:lsdException w:name="Light Shading Accent 6" w:uiPriority="60"/>
-    <w:lsdException w:name="Light List Accent 6" w:uiPriority="61"/>
-    <w:lsdException w:name="Light Grid Accent 6" w:uiPriority="62"/>
-    <w:lsdException w:name="Medium Shading 1 Accent 6" w:uiPriority="63"/>
-    <w:lsdException w:name="Medium Shading 2 Accent 6" w:uiPriority="64"/>
-    <w:lsdException w:name="Medium List 1 Accent 6" w:uiPriority="65"/>
-    <w:lsdException w:name="Medium List 2 Accent 6" w:uiPriority="66"/>
-    <w:lsdException w:name="Medium Grid 1 Accent 6" w:uiPriority="67"/>
-    <w:lsdException w:name="Medium Grid 2 Accent 6" w:uiPriority="68"/>
-    <w:lsdException w:name="Medium Grid 3 Accent 6" w:uiPriority="69"/>
-    <w:lsdException w:name="Dark List Accent 6" w:uiPriority="70"/>
-    <w:lsdException w:name="Colorful Shading Accent 6" w:uiPriority="71"/>
-    <w:lsdException w:name="Colorful List Accent 6" w:uiPriority="72"/>
-    <w:lsdException w:name="Colorful Grid Accent 6" w:uiPriority="73"/>
-    <w:lsdException w:name="Subtle Emphasis" w:uiPriority="19" w:qFormat="1"/>
-    <w:lsdException w:name="Intense Emphasis" w:uiPriority="21" w:qFormat="1"/>
-    <w:lsdException w:name="Subtle Reference" w:uiPriority="31" w:qFormat="1"/>
-    <w:lsdException w:name="Intense Reference" w:uiPriority="32" w:qFormat="1"/>
-    <w:lsdException w:name="Book Title" w:uiPriority="33" w:qFormat="1"/>
-    <w:lsdException w:name="Bibliography" w:semiHidden="1" w:uiPriority="37" w:unhideWhenUsed="1"/>
-    <w:lsdException w:name="TOC Heading" w:semiHidden="1" w:uiPriority="39" w:unhideWhenUsed="1" w:qFormat="1"/>
-    <w:lsdException w:name="Plain Table 1" w:uiPriority="41"/>
-    <w:lsdException w:name="Plain Table 2" w:uiPriority="42"/>
-    <w:lsdException w:name="Plain Table 3" w:uiPriority="43"/>
-    <w:lsdException w:name="Plain Table 4" w:uiPriority="44"/>
-    <w:lsdException w:name="Plain Table 5" w:uiPriority="45"/>
-    <w:lsdException w:name="Grid Table Light" w:uiPriority="40"/>
-    <w:lsdException w:name="Grid Table 1 Light" w:uiPriority="46"/>
-    <w:lsdException w:name="Grid Table 2" w:uiPriority="47"/>
-    <w:lsdException w:name="Grid Table 3" w:uiPriority="48"/>
-    <w:lsdException w:name="Grid Table 4" w:uiPriority="49"/>
-    <w:lsdException w:name="Grid Table 5 Dark" w:uiPriority="50"/>
-    <w:lsdException w:name="Grid Table 6 Colorful" w:uiPriority="51"/>
-    <w:lsdException w:name="Grid Table 7 Colorful" w:uiPriority="52"/>
-    <w:lsdException w:name="Grid Table 1 Light Accent 1" w:uiPriority="46"/>
-    <w:lsdException w:name="Grid Table 2 Accent 1" w:uiPriority="47"/>
-    <w:lsdException w:name="Grid Table 3 Accent 1" w:uiPriority="48"/>
-    <w:lsdException w:name="Grid Table 4 Accent 1" w:uiPriority="49"/>
-    <w:lsdException w:name="Grid Table 5 Dark Accent 1" w:uiPriority="50"/>
-    <w:lsdException w:name="Grid Table 6 Colorful Accent 1" w:uiPriority="51"/>
-    <w:lsdException w:name="Grid Table 7 Colorful Accent 1" w:uiPriority="52"/>
-    <w:lsdException w:name="Grid Table 1 Light Accent 2" w:uiPriority="46"/>
-    <w:lsdException w:name="Grid Table 2 Accent 2" w:uiPriority="47"/>
-    <w:lsdException w:name="Grid Table 3 Accent 2" w:uiPriority="48"/>
-    <w:lsdException w:name="Grid Table 4 Accent 2" w:uiPriority="49"/>
-    <w:lsdException w:name="Grid Table 5 Dark Accent 2" w:uiPriority="50"/>
-    <w:lsdException w:name="Grid Table 6 Colorful Accent 2" w:uiPriority="51"/>
-    <w:lsdException w:name="Grid Table 7 Colorful Accent 2" w:uiPriority="52"/>
-    <w:lsdException w:name="Grid Table 1 Light Accent 3" w:uiPriority="46"/>
-    <w:lsdException w:name="Grid Table 2 Accent 3" w:uiPriority="47"/>
-    <w:lsdException w:name="Grid Table 3 Accent 3" w:uiPriority="48"/>
-    <w:lsdException w:name="Grid Table 4 Accent 3" w:uiPriority="49"/>
-    <w:lsdException w:name="Grid Table 5 Dark Accent 3" w:uiPriority="50"/>
-    <w:lsdException w:name="Grid Table 6 Colorful Accent 3" w:uiPriority="51"/>
-    <w:lsdException w:name="Grid Table 7 Colorful Accent 3" w:uiPriority="52"/>
-    <w:lsdException w:name="Grid Table 1 Light Accent 4" w:uiPriority="46"/>
-    <w:lsdException w:name="Grid Table 2 Accent 4" w:uiPriority="47"/>
-    <w:lsdException w:name="Grid Table 3 Accent 4" w:uiPriority="48"/>
-    <w:lsdException w:name="Grid Table 4 Accent 4" w:uiPriority="49"/>
-    <w:lsdException w:name="Grid Table 5 Dark Accent 4" w:uiPriority="50"/>
-    <w:lsdException w:name="Grid Table 6 Colorful Accent 4" w:uiPriority="51"/>
-    <w:lsdException w:name="Grid Table 7 Colorful Accent 4" w:uiPriority="52"/>
-    <w:lsdException w:name="Grid Table 1 Light Accent 5" w:uiPriority="46"/>
-    <w:lsdException w:name="Grid Table 2 Accent 5" w:uiPriority="47"/>
-    <w:lsdException w:name="Grid Table 3 Accent 5" w:uiPriority="48"/>
-    <w:lsdException w:name="Grid Table 4 Accent 5" w:uiPriority="49"/>
-    <w:lsdException w:name="Grid Table 5 Dark Accent 5" w:uiPriority="50"/>
-    <w:lsdException w:name="Grid Table 6 Colorful Accent 5" w:uiPriority="51"/>
-    <w:lsdException w:name="Grid Table 7 Colorful Accent 5" w:uiPriority="52"/>
-    <w:lsdException w:name="Grid Table 1 Light Accent 6" w:uiPriority="46"/>
-    <w:lsdException w:name="Grid Table 2 Accent 6" w:uiPriority="47"/>
-    <w:lsdException w:name="Grid Table 3 Accent 6" w:uiPriority="48"/>
-    <w:lsdException w:name="Grid Table 4 Accent 6" w:uiPriority="49"/>
-    <w:lsdException w:name="Grid Table 5 Dark Accent 6" w:uiPriority="50"/>
-    <w:lsdException w:name="Grid Table 6 Colorful Accent 6" w:uiPriority="51"/>
-    <w:lsdException w:name="Grid Table 7 Colorful Accent 6" w:uiPriority="52"/>
-    <w:lsdException w:name="List Table 1 Light" w:uiPriority="46"/>
-    <w:lsdException w:name="List Table 2" w:uiPriority="47"/>
-    <w:lsdException w:name="List Table 3" w:uiPriority="48"/>
-    <w:lsdException w:name="List Table 4" w:uiPriority="49"/>
-    <w:lsdException w:name="List Table 5 Dark" w:uiPriority="50"/>
-    <w:lsdException w:name="List Table 6 Colorful" w:uiPriority="51"/>
-    <w:lsdException w:name="List Table 7 Colorful" w:uiPriority="52"/>
-    <w:lsdException w:name="List Table 1 Light Accent 1" w:uiPriority="46"/>
-    <w:lsdException w:name="List Table 2 Accent 1" w:uiPriority="47"/>
-    <w:lsdException w:name="List Table 3 Accent 1" w:uiPriority="48"/>
-    <w:lsdException w:name="List Table 4 Accent 1" w:uiPriority="49"/>
-    <w:lsdException w:name="List Table 5 Dark Accent 1" w:uiPriority="50"/>
-    <w:lsdException w:name="List Table 6 Colorful Accent 1" w:uiPriority="51"/>
-    <w:lsdException w:name="List Table 7 Colorful Accent 1" w:uiPriority="52"/>
-    <w:lsdException w:name="List Table 1 Light Accent 2" w:uiPriority="46"/>
-    <w:lsdException w:name="List Table 2 Accent 2" w:uiPriority="47"/>
-    <w:lsdException w:name="List Table 3 Accent 2" w:uiPriority="48"/>
-    <w:lsdException w:name="List Table 4 Accent 2" w:uiPriority="49"/>
-    <w:lsdException w:name="List Table 5 Dark Accent 2" w:uiPriority="50"/>
-    <w:lsdException w:name="List Table 6 Colorful Accent 2" w:uiPriority="51"/>
-    <w:lsdException w:name="List Table 7 Colorful Accent 2" w:uiPriority="52"/>
-    <w:lsdException w:name="List Table 1 Light Accent 3" w:uiPriority="46"/>
-    <w:lsdException w:name="List Table 2 Accent 3" w:uiPriority="47"/>
-    <w:lsdException w:name="List Table 3 Accent 3" w:uiPriority="48"/>
-    <w:lsdException w:name="List Table 4 Accent 3" w:uiPriority="49"/>
-    <w:lsdException w:name="List Table 5 Dark Accent 3" w:uiPriority="50"/>
-    <w:lsdException w:name="List Table 6 Colorful Accent 3" w:uiPriority="51"/>
-    <w:lsdException w:name="List Table 7 Colorful Accent 3" w:uiPriority="52"/>
-    <w:lsdException w:name="List Table 1 Light Accent 4" w:uiPriority="46"/>
-    <w:lsdException w:name="List Table 2 Accent 4" w:uiPriority="47"/>
-    <w:lsdException w:name="List Table 3 Accent 4" w:uiPriority="48"/>
-    <w:lsdException w:name="List Table 4 Accent 4" w:uiPriority="49"/>
-    <w:lsdException w:name="List Table 5 Dark Accent 4" w:uiPriority="50"/>
-    <w:lsdException w:name="List Table 6 Colorful Accent 4" w:uiPriority="51"/>
-    <w:lsdException w:name="List Table 7 Colorful Accent 4" w:uiPriority="52"/>
-    <w:lsdException w:name="List Table 1 Light Accent 5" w:uiPriority="46"/>
-    <w:lsdException w:name="List Table 2 Accent 5" w:uiPriority="47"/>
-    <w:lsdException w:name="List Table 3 Accent 5" w:uiPriority="48"/>
-    <w:lsdException w:name="List Table 4 Accent 5" w:uiPriority="49"/>
-    <w:lsdException w:name="List Table 5 Dark Accent 5" w:uiPriority="50"/>
-    <w:lsdException w:name="List Table 6 Colorful Accent 5" w:uiPriority="51"/>
-    <w:lsdException w:name="List Table 7 Colorful Accent 5" w:uiPriority="52"/>
-    <w:lsdException w:name="List Table 1 Light Accent 6" w:uiPriority="46"/>
-    <w:lsdException w:name="List Table 2 Accent 6" w:uiPriority="47"/>
-    <w:lsdException w:name="List Table 3 Accent 6" w:uiPriority="48"/>
-    <w:lsdException w:name="List Table 4 Accent 6" w:uiPriority="49"/>
-    <w:lsdException w:name="List Table 5 Dark Accent 6" w:uiPriority="50"/>
-    <w:lsdException w:name="List Table 6 Colorful Accent 6" w:uiPriority="51"/>
-    <w:lsdException w:name="List Table 7 Colorful Accent 6" w:uiPriority="52"/>
-    <w:lsdException w:name="Mention" w:semiHidden="1" w:unhideWhenUsed="1"/>
-    <w:lsdException w:name="Smart Hyperlink" w:semiHidden="1" w:unhideWhenUsed="1"/>
-    <w:lsdException w:name="Hashtag" w:semiHidden="1" w:unhideWhenUsed="1"/>
-    <w:lsdException w:name="Unresolved Mention" w:semiHidden="1" w:unhideWhenUsed="1"/>
-    <w:lsdException w:name="Smart Link" w:semiHidden="1" w:unhideWhenUsed="1"/>
+  <w:latentStyles w:defLockedState="0" w:defUIPriority="99" w:defSemiHidden="1" w:defUnhideWhenUsed="1" w:defQFormat="0" w:count="267">
+    <w:lsdException w:name="Normal" w:semiHidden="0" w:uiPriority="0" w:unhideWhenUsed="0" w:qFormat="1"/>
+    <w:lsdException w:name="heading 1" w:semiHidden="0" w:uiPriority="9" w:unhideWhenUsed="0" w:qFormat="1"/>
+    <w:lsdException w:name="heading 2" w:uiPriority="9" w:qFormat="1"/>
+    <w:lsdException w:name="heading 3" w:uiPriority="9" w:qFormat="1"/>
+    <w:lsdException w:name="heading 4" w:uiPriority="9" w:qFormat="1"/>
+    <w:lsdException w:name="heading 5" w:uiPriority="9" w:qFormat="1"/>
+    <w:lsdException w:name="heading 6" w:uiPriority="9" w:qFormat="1"/>
+    <w:lsdException w:name="heading 7" w:uiPriority="9" w:qFormat="1"/>
+    <w:lsdException w:name="heading 8" w:uiPriority="9" w:qFormat="1"/>
+    <w:lsdException w:name="heading 9" w:uiPriority="9" w:qFormat="1"/>
+    <w:lsdException w:name="toc 1" w:uiPriority="39"/>
+    <w:lsdException w:name="toc 2" w:uiPriority="39"/>
+    <w:lsdException w:name="toc 3" w:uiPriority="39"/>
+    <w:lsdException w:name="toc 4" w:uiPriority="39"/>
+    <w:lsdException w:name="toc 5" w:uiPriority="39"/>
+    <w:lsdException w:name="toc 6" w:uiPriority="39"/>
+    <w:lsdException w:name="toc 7" w:uiPriority="39"/>
+    <w:lsdException w:name="toc 8" w:uiPriority="39"/>
+    <w:lsdException w:name="toc 9" w:uiPriority="39"/>
+    <w:lsdException w:name="caption" w:uiPriority="35" w:qFormat="1"/>
+    <w:lsdException w:name="Title" w:semiHidden="0" w:uiPriority="10" w:unhideWhenUsed="0" w:qFormat="1"/>
+    <w:lsdException w:name="Default Paragraph Font" w:uiPriority="1"/>
+    <w:lsdException w:name="Subtitle" w:semiHidden="0" w:uiPriority="11" w:unhideWhenUsed="0" w:qFormat="1"/>
+    <w:lsdException w:name="Strong" w:semiHidden="0" w:uiPriority="22" w:unhideWhenUsed="0" w:qFormat="1"/>
+    <w:lsdException w:name="Emphasis" w:semiHidden="0" w:uiPriority="20" w:unhideWhenUsed="0" w:qFormat="1"/>
+    <w:lsdException w:name="Table Grid" w:semiHidden="0" w:uiPriority="59" w:unhideWhenUsed="0"/>
+    <w:lsdException w:name="Placeholder Text" w:unhideWhenUsed="0"/>
+    <w:lsdException w:name="No Spacing" w:semiHidden="0" w:uiPriority="1" w:unhideWhenUsed="0" w:qFormat="1"/>
+    <w:lsdException w:name="Light Shading" w:semiHidden="0" w:uiPriority="60" w:unhideWhenUsed="0"/>
+    <w:lsdException w:name="Light List" w:semiHidden="0" w:uiPriority="61" w:unhideWhenUsed="0"/>
+    <w:lsdException w:name="Light Grid" w:semiHidden="0" w:uiPriority="62" w:unhideWhenUsed="0"/>
+    <w:lsdException w:name="Medium Shading 1" w:semiHidden="0" w:uiPriority="63" w:unhideWhenUsed="0"/>
+    <w:lsdException w:name="Medium Shading 2" w:semiHidden="0" w:uiPriority="64" w:unhideWhenUsed="0"/>
+    <w:lsdException w:name="Medium List 1" w:semiHidden="0" w:uiPriority="65" w:unhideWhenUsed="0"/>
+    <w:lsdException w:name="Medium List 2" w:semiHidden="0" w:uiPriority="66" w:unhideWhenUsed="0"/>
+    <w:lsdException w:name="Medium Grid 1" w:semiHidden="0" w:uiPriority="67" w:unhideWhenUsed="0"/>
+    <w:lsdException w:name="Medium Grid 2" w:semiHidden="0" w:uiPriority="68" w:unhideWhenUsed="0"/>
+    <w:lsdException w:name="Medium Grid 3" w:semiHidden="0" w:uiPriority="69" w:unhideWhenUsed="0"/>
+    <w:lsdException w:name="Dark List" w:semiHidden="0" w:uiPriority="70" w:unhideWhenUsed="0"/>
+    <w:lsdException w:name="Colorful Shading" w:semiHidden="0" w:uiPriority="71" w:unhideWhenUsed="0"/>
+    <w:lsdException w:name="Colorful List" w:semiHidden="0" w:uiPriority="72" w:unhideWhenUsed="0"/>
+    <w:lsdException w:name="Colorful Grid" w:semiHidden="0" w:uiPriority="73" w:unhideWhenUsed="0"/>
+    <w:lsdException w:name="Light Shading Accent 1" w:semiHidden="0" w:uiPriority="60" w:unhideWhenUsed="0"/>
+    <w:lsdException w:name="Light List Accent 1" w:semiHidden="0" w:uiPriority="61" w:unhideWhenUsed="0"/>
+    <w:lsdException w:name="Light Grid Accent 1" w:semiHidden="0" w:uiPriority="62" w:unhideWhenUsed="0"/>
+    <w:lsdException w:name="Medium Shading 1 Accent 1" w:semiHidden="0" w:uiPriority="63" w:unhideWhenUsed="0"/>
+    <w:lsdException w:name="Medium Shading 2 Accent 1" w:semiHidden="0" w:uiPriority="64" w:unhideWhenUsed="0"/>
+    <w:lsdException w:name="Medium List 1 Accent 1" w:semiHidden="0" w:uiPriority="65" w:unhideWhenUsed="0"/>
+    <w:lsdException w:name="Revision" w:unhideWhenUsed="0"/>
+    <w:lsdException w:name="List Paragraph" w:semiHidden="0" w:uiPriority="34" w:unhideWhenUsed="0" w:qFormat="1"/>
+    <w:lsdException w:name="Quote" w:semiHidden="0" w:uiPriority="29" w:unhideWhenUsed="0" w:qFormat="1"/>
+    <w:lsdException w:name="Intense Quote" w:semiHidden="0" w:uiPriority="30" w:unhideWhenUsed="0" w:qFormat="1"/>
+    <w:lsdException w:name="Medium List 2 Accent 1" w:semiHidden="0" w:uiPriority="66" w:unhideWhenUsed="0"/>
+    <w:lsdException w:name="Medium Grid 1 Accent 1" w:semiHidden="0" w:uiPriority="67" w:unhideWhenUsed="0"/>
+    <w:lsdException w:name="Medium Grid 2 Accent 1" w:semiHidden="0" w:uiPriority="68" w:unhideWhenUsed="0"/>
+    <w:lsdException w:name="Medium Grid 3 Accent 1" w:semiHidden="0" w:uiPriority="69" w:unhideWhenUsed="0"/>
+    <w:lsdException w:name="Dark List Accent 1" w:semiHidden="0" w:uiPriority="70" w:unhideWhenUsed="0"/>
+    <w:lsdException w:name="Colorful Shading Accent 1" w:semiHidden="0" w:uiPriority="71" w:unhideWhenUsed="0"/>
+    <w:lsdException w:name="Colorful List Accent 1" w:semiHidden="0" w:uiPriority="72" w:unhideWhenUsed="0"/>
+    <w:lsdException w:name="Colorful Grid Accent 1" w:semiHidden="0" w:uiPriority="73" w:unhideWhenUsed="0"/>
+    <w:lsdException w:name="Light Shading Accent 2" w:semiHidden="0" w:uiPriority="60" w:unhideWhenUsed="0"/>
+    <w:lsdException w:name="Light List Accent 2" w:semiHidden="0" w:uiPriority="61" w:unhideWhenUsed="0"/>
+    <w:lsdException w:name="Light Grid Accent 2" w:semiHidden="0" w:uiPriority="62" w:unhideWhenUsed="0"/>
+    <w:lsdException w:name="Medium Shading 1 Accent 2" w:semiHidden="0" w:uiPriority="63" w:unhideWhenUsed="0"/>
+    <w:lsdException w:name="Medium Shading 2 Accent 2" w:semiHidden="0" w:uiPriority="64" w:unhideWhenUsed="0"/>
+    <w:lsdException w:name="Medium List 1 Accent 2" w:semiHidden="0" w:uiPriority="65" w:unhideWhenUsed="0"/>
+    <w:lsdException w:name="Medium List 2 Accent 2" w:semiHidden="0" w:uiPriority="66" w:unhideWhenUsed="0"/>
+    <w:lsdException w:name="Medium Grid 1 Accent 2" w:semiHidden="0" w:uiPriority="67" w:unhideWhenUsed="0"/>
+    <w:lsdException w:name="Medium Grid 2 Accent 2" w:semiHidden="0" w:uiPriority="68" w:unhideWhenUsed="0"/>
+    <w:lsdException w:name="Medium Grid 3 Accent 2" w:semiHidden="0" w:uiPriority="69" w:unhideWhenUsed="0"/>
+    <w:lsdException w:name="Dark List Accent 2" w:semiHidden="0" w:uiPriority="70" w:unhideWhenUsed="0"/>
+    <w:lsdException w:name="Colorful Shading Accent 2" w:semiHidden="0" w:uiPriority="71" w:unhideWhenUsed="0"/>
+    <w:lsdException w:name="Colorful List Accent 2" w:semiHidden="0" w:uiPriority="72" w:unhideWhenUsed="0"/>
+    <w:lsdException w:name="Colorful Grid Accent 2" w:semiHidden="0" w:uiPriority="73" w:unhideWhenUsed="0"/>
+    <w:lsdException w:name="Light Shading Accent 3" w:semiHidden="0" w:uiPriority="60" w:unhideWhenUsed="0"/>
+    <w:lsdException w:name="Light List Accent 3" w:semiHidden="0" w:uiPriority="61" w:unhideWhenUsed="0"/>
+    <w:lsdException w:name="Light Grid Accent 3" w:semiHidden="0" w:uiPriority="62" w:unhideWhenUsed="0"/>
+    <w:lsdException w:name="Medium Shading 1 Accent 3" w:semiHidden="0" w:uiPriority="63" w:unhideWhenUsed="0"/>
+    <w:lsdException w:name="Medium Shading 2 Accent 3" w:semiHidden="0" w:uiPriority="64" w:unhideWhenUsed="0"/>
+    <w:lsdException w:name="Medium List 1 Accent 3" w:semiHidden="0" w:uiPriority="65" w:unhideWhenUsed="0"/>
+    <w:lsdException w:name="Medium List 2 Accent 3" w:semiHidden="0" w:uiPriority="66" w:unhideWhenUsed="0"/>
+    <w:lsdException w:name="Medium Grid 1 Accent 3" w:semiHidden="0" w:uiPriority="67" w:unhideWhenUsed="0"/>
+    <w:lsdException w:name="Medium Grid 2 Accent 3" w:semiHidden="0" w:uiPriority="68" w:unhideWhenUsed="0"/>
+    <w:lsdException w:name="Medium Grid 3 Accent 3" w:semiHidden="0" w:uiPriority="69" w:unhideWhenUsed="0"/>
+    <w:lsdException w:name="Dark List Accent 3" w:semiHidden="0" w:uiPriority="70" w:unhideWhenUsed="0"/>
+    <w:lsdException w:name="Colorful Shading Accent 3" w:semiHidden="0" w:uiPriority="71" w:unhideWhenUsed="0"/>
+    <w:lsdException w:name="Colorful List Accent 3" w:semiHidden="0" w:uiPriority="72" w:unhideWhenUsed="0"/>
+    <w:lsdException w:name="Colorful Grid Accent 3" w:semiHidden="0" w:uiPriority="73" w:unhideWhenUsed="0"/>
+    <w:lsdException w:name="Light Shading Accent 4" w:semiHidden="0" w:uiPriority="60" w:unhideWhenUsed="0"/>
+    <w:lsdException w:name="Light List Accent 4" w:semiHidden="0" w:uiPriority="61" w:unhideWhenUsed="0"/>
+    <w:lsdException w:name="Light Grid Accent 4" w:semiHidden="0" w:uiPriority="62" w:unhideWhenUsed="0"/>
+    <w:lsdException w:name="Medium Shading 1 Accent 4" w:semiHidden="0" w:uiPriority="63" w:unhideWhenUsed="0"/>
+    <w:lsdException w:name="Medium Shading 2 Accent 4" w:semiHidden="0" w:uiPriority="64" w:unhideWhenUsed="0"/>
+    <w:lsdException w:name="Medium List 1 Accent 4" w:semiHidden="0" w:uiPriority="65" w:unhideWhenUsed="0"/>
+    <w:lsdException w:name="Medium List 2 Accent 4" w:semiHidden="0" w:uiPriority="66" w:unhideWhenUsed="0"/>
+    <w:lsdException w:name="Medium Grid 1 Accent 4" w:semiHidden="0" w:uiPriority="67" w:unhideWhenUsed="0"/>
+    <w:lsdException w:name="Medium Grid 2 Accent 4" w:semiHidden="0" w:uiPriority="68" w:unhideWhenUsed="0"/>
+    <w:lsdException w:name="Medium Grid 3 Accent 4" w:semiHidden="0" w:uiPriority="69" w:unhideWhenUsed="0"/>
+    <w:lsdException w:name="Dark List Accent 4" w:semiHidden="0" w:uiPriority="70" w:unhideWhenUsed="0"/>
+    <w:lsdException w:name="Colorful Shading Accent 4" w:semiHidden="0" w:uiPriority="71" w:unhideWhenUsed="0"/>
+    <w:lsdException w:name="Colorful List Accent 4" w:semiHidden="0" w:uiPriority="72" w:unhideWhenUsed="0"/>
+    <w:lsdException w:name="Colorful Grid Accent 4" w:semiHidden="0" w:uiPriority="73" w:unhideWhenUsed="0"/>
+    <w:lsdException w:name="Light Shading Accent 5" w:semiHidden="0" w:uiPriority="60" w:unhideWhenUsed="0"/>
+    <w:lsdException w:name="Light List Accent 5" w:semiHidden="0" w:uiPriority="61" w:unhideWhenUsed="0"/>
+    <w:lsdException w:name="Light Grid Accent 5" w:semiHidden="0" w:uiPriority="62" w:unhideWhenUsed="0"/>
+    <w:lsdException w:name="Medium Shading 1 Accent 5" w:semiHidden="0" w:uiPriority="63" w:unhideWhenUsed="0"/>
+    <w:lsdException w:name="Medium Shading 2 Accent 5" w:semiHidden="0" w:uiPriority="64" w:unhideWhenUsed="0"/>
+    <w:lsdException w:name="Medium List 1 Accent 5" w:semiHidden="0" w:uiPriority="65" w:unhideWhenUsed="0"/>
+    <w:lsdException w:name="Medium List 2 Accent 5" w:semiHidden="0" w:uiPriority="66" w:unhideWhenUsed="0"/>
+    <w:lsdException w:name="Medium Grid 1 Accent 5" w:semiHidden="0" w:uiPriority="67" w:unhideWhenUsed="0"/>
+    <w:lsdException w:name="Medium Grid 2 Accent 5" w:semiHidden="0" w:uiPriority="68" w:unhideWhenUsed="0"/>
+    <w:lsdException w:name="Medium Grid 3 Accent 5" w:semiHidden="0" w:uiPriority="69" w:unhideWhenUsed="0"/>
+    <w:lsdException w:name="Dark List Accent 5" w:semiHidden="0" w:uiPriority="70" w:unhideWhenUsed="0"/>
+    <w:lsdException w:name="Colorful Shading Accent 5" w:semiHidden="0" w:uiPriority="71" w:unhideWhenUsed="0"/>
+    <w:lsdException w:name="Colorful List Accent 5" w:semiHidden="0" w:uiPriority="72" w:unhideWhenUsed="0"/>
+    <w:lsdException w:name="Colorful Grid Accent 5" w:semiHidden="0" w:uiPriority="73" w:unhideWhenUsed="0"/>
+    <w:lsdException w:name="Light Shading Accent 6" w:semiHidden="0" w:uiPriority="60" w:unhideWhenUsed="0"/>
+    <w:lsdException w:name="Light List Accent 6" w:semiHidden="0" w:uiPriority="61" w:unhideWhenUsed="0"/>
+    <w:lsdException w:name="Light Grid Accent 6" w:semiHidden="0" w:uiPriority="62" w:unhideWhenUsed="0"/>
+    <w:lsdException w:name="Medium Shading 1 Accent 6" w:semiHidden="0" w:uiPriority="63" w:unhideWhenUsed="0"/>
+    <w:lsdException w:name="Medium Shading 2 Accent 6" w:semiHidden="0" w:uiPriority="64" w:unhideWhenUsed="0"/>
+    <w:lsdException w:name="Medium List 1 Accent 6" w:semiHidden="0" w:uiPriority="65" w:unhideWhenUsed="0"/>
+    <w:lsdException w:name="Medium List 2 Accent 6" w:semiHidden="0" w:uiPriority="66" w:unhideWhenUsed="0"/>
+    <w:lsdException w:name="Medium Grid 1 Accent 6" w:semiHidden="0" w:uiPriority="67" w:unhideWhenUsed="0"/>
+    <w:lsdException w:name="Medium Grid 2 Accent 6" w:semiHidden="0" w:uiPriority="68" w:unhideWhenUsed="0"/>
+    <w:lsdException w:name="Medium Grid 3 Accent 6" w:semiHidden="0" w:uiPriority="69" w:unhideWhenUsed="0"/>
+    <w:lsdException w:name="Dark List Accent 6" w:semiHidden="0" w:uiPriority="70" w:unhideWhenUsed="0"/>
+    <w:lsdException w:name="Colorful Shading Accent 6" w:semiHidden="0" w:uiPriority="71" w:unhideWhenUsed="0"/>
+    <w:lsdException w:name="Colorful List Accent 6" w:semiHidden="0" w:uiPriority="72" w:unhideWhenUsed="0"/>
+    <w:lsdException w:name="Colorful Grid Accent 6" w:semiHidden="0" w:uiPriority="73" w:unhideWhenUsed="0"/>
+    <w:lsdException w:name="Subtle Emphasis" w:semiHidden="0" w:uiPriority="19" w:unhideWhenUsed="0" w:qFormat="1"/>
+    <w:lsdException w:name="Intense Emphasis" w:semiHidden="0" w:uiPriority="21" w:unhideWhenUsed="0" w:qFormat="1"/>
+    <w:lsdException w:name="Subtle Reference" w:semiHidden="0" w:uiPriority="31" w:unhideWhenUsed="0" w:qFormat="1"/>
+    <w:lsdException w:name="Intense Reference" w:semiHidden="0" w:uiPriority="32" w:unhideWhenUsed="0" w:qFormat="1"/>
+    <w:lsdException w:name="Book Title" w:semiHidden="0" w:uiPriority="33" w:unhideWhenUsed="0" w:qFormat="1"/>
+    <w:lsdException w:name="Bibliography" w:uiPriority="37"/>
+    <w:lsdException w:name="TOC Heading" w:uiPriority="39" w:qFormat="1"/>
   </w:latentStyles>
   <w:style w:type="paragraph" w:default="1" w:styleId="a">
     <w:name w:val="Normal"/>
@@ -7386,7 +8695,7 @@
     </w:pPr>
   </w:style>
   <w:style w:type="character" w:customStyle="1" w:styleId="a5">
-    <w:name w:val="Верхній колонтитул Знак"/>
+    <w:name w:val="Верхний колонтитул Знак"/>
     <w:basedOn w:val="a0"/>
     <w:link w:val="a4"/>
     <w:uiPriority w:val="99"/>
@@ -7408,7 +8717,7 @@
     </w:pPr>
   </w:style>
   <w:style w:type="character" w:customStyle="1" w:styleId="a7">
-    <w:name w:val="Нижній колонтитул Знак"/>
+    <w:name w:val="Нижний колонтитул Знак"/>
     <w:basedOn w:val="a0"/>
     <w:link w:val="a6"/>
     <w:uiPriority w:val="99"/>
@@ -7432,6 +8741,330 @@
         <w:insideV w:val="single" w:sz="4" w:space="0" w:color="auto"/>
       </w:tblBorders>
     </w:tblPr>
+  </w:style>
+  <w:style w:type="paragraph" w:styleId="a9">
+    <w:name w:val="Balloon Text"/>
+    <w:basedOn w:val="a"/>
+    <w:link w:val="aa"/>
+    <w:uiPriority w:val="99"/>
+    <w:semiHidden/>
+    <w:unhideWhenUsed/>
+    <w:rsid w:val="00BB2993"/>
+    <w:pPr>
+      <w:spacing w:after="0" w:line="240" w:lineRule="auto"/>
+    </w:pPr>
+    <w:rPr>
+      <w:rFonts w:ascii="Tahoma" w:hAnsi="Tahoma" w:cs="Tahoma"/>
+      <w:sz w:val="16"/>
+      <w:szCs w:val="16"/>
+    </w:rPr>
+  </w:style>
+  <w:style w:type="character" w:customStyle="1" w:styleId="aa">
+    <w:name w:val="Текст выноски Знак"/>
+    <w:basedOn w:val="a0"/>
+    <w:link w:val="a9"/>
+    <w:uiPriority w:val="99"/>
+    <w:semiHidden/>
+    <w:rsid w:val="00BB2993"/>
+    <w:rPr>
+      <w:rFonts w:ascii="Tahoma" w:hAnsi="Tahoma" w:cs="Tahoma"/>
+      <w:sz w:val="16"/>
+      <w:szCs w:val="16"/>
+    </w:rPr>
+  </w:style>
+</w:styles>
+</file>
+
+<file path=word/stylesWithEffects.xml><?xml version="1.0" encoding="utf-8"?>
+<w:styles xmlns:wpc="http://schemas.microsoft.com/office/word/2010/wordprocessingCanvas" xmlns:mc="http://schemas.openxmlformats.org/markup-compatibility/2006" xmlns:o="urn:schemas-microsoft-com:office:office" xmlns:r="http://schemas.openxmlformats.org/officeDocument/2006/relationships" xmlns:m="http://schemas.openxmlformats.org/officeDocument/2006/math" xmlns:v="urn:schemas-microsoft-com:vml" xmlns:wp14="http://schemas.microsoft.com/office/word/2010/wordprocessingDrawing" xmlns:wp="http://schemas.openxmlformats.org/drawingml/2006/wordprocessingDrawing" xmlns:w10="urn:schemas-microsoft-com:office:word" xmlns:w="http://schemas.openxmlformats.org/wordprocessingml/2006/main" xmlns:w14="http://schemas.microsoft.com/office/word/2010/wordml" xmlns:wpg="http://schemas.microsoft.com/office/word/2010/wordprocessingGroup" xmlns:wpi="http://schemas.microsoft.com/office/word/2010/wordprocessingInk" xmlns:wne="http://schemas.microsoft.com/office/word/2006/wordml" xmlns:wps="http://schemas.microsoft.com/office/word/2010/wordprocessingShape" mc:Ignorable="w14 wp14">
+  <w:docDefaults>
+    <w:rPrDefault>
+      <w:rPr>
+        <w:rFonts w:asciiTheme="minorHAnsi" w:eastAsiaTheme="minorHAnsi" w:hAnsiTheme="minorHAnsi" w:cstheme="minorBidi"/>
+        <w:sz w:val="22"/>
+        <w:szCs w:val="22"/>
+        <w:lang w:val="ru-RU" w:eastAsia="en-US" w:bidi="ar-SA"/>
+      </w:rPr>
+    </w:rPrDefault>
+    <w:pPrDefault>
+      <w:pPr>
+        <w:spacing w:after="200" w:line="276" w:lineRule="auto"/>
+      </w:pPr>
+    </w:pPrDefault>
+  </w:docDefaults>
+  <w:latentStyles w:defLockedState="0" w:defUIPriority="99" w:defSemiHidden="1" w:defUnhideWhenUsed="1" w:defQFormat="0" w:count="267">
+    <w:lsdException w:name="Normal" w:semiHidden="0" w:uiPriority="0" w:unhideWhenUsed="0" w:qFormat="1"/>
+    <w:lsdException w:name="heading 1" w:semiHidden="0" w:uiPriority="9" w:unhideWhenUsed="0" w:qFormat="1"/>
+    <w:lsdException w:name="heading 2" w:uiPriority="9" w:qFormat="1"/>
+    <w:lsdException w:name="heading 3" w:uiPriority="9" w:qFormat="1"/>
+    <w:lsdException w:name="heading 4" w:uiPriority="9" w:qFormat="1"/>
+    <w:lsdException w:name="heading 5" w:uiPriority="9" w:qFormat="1"/>
+    <w:lsdException w:name="heading 6" w:uiPriority="9" w:qFormat="1"/>
+    <w:lsdException w:name="heading 7" w:uiPriority="9" w:qFormat="1"/>
+    <w:lsdException w:name="heading 8" w:uiPriority="9" w:qFormat="1"/>
+    <w:lsdException w:name="heading 9" w:uiPriority="9" w:qFormat="1"/>
+    <w:lsdException w:name="toc 1" w:uiPriority="39"/>
+    <w:lsdException w:name="toc 2" w:uiPriority="39"/>
+    <w:lsdException w:name="toc 3" w:uiPriority="39"/>
+    <w:lsdException w:name="toc 4" w:uiPriority="39"/>
+    <w:lsdException w:name="toc 5" w:uiPriority="39"/>
+    <w:lsdException w:name="toc 6" w:uiPriority="39"/>
+    <w:lsdException w:name="toc 7" w:uiPriority="39"/>
+    <w:lsdException w:name="toc 8" w:uiPriority="39"/>
+    <w:lsdException w:name="toc 9" w:uiPriority="39"/>
+    <w:lsdException w:name="caption" w:uiPriority="35" w:qFormat="1"/>
+    <w:lsdException w:name="Title" w:semiHidden="0" w:uiPriority="10" w:unhideWhenUsed="0" w:qFormat="1"/>
+    <w:lsdException w:name="Default Paragraph Font" w:uiPriority="1"/>
+    <w:lsdException w:name="Subtitle" w:semiHidden="0" w:uiPriority="11" w:unhideWhenUsed="0" w:qFormat="1"/>
+    <w:lsdException w:name="Strong" w:semiHidden="0" w:uiPriority="22" w:unhideWhenUsed="0" w:qFormat="1"/>
+    <w:lsdException w:name="Emphasis" w:semiHidden="0" w:uiPriority="20" w:unhideWhenUsed="0" w:qFormat="1"/>
+    <w:lsdException w:name="Table Grid" w:semiHidden="0" w:uiPriority="59" w:unhideWhenUsed="0"/>
+    <w:lsdException w:name="Placeholder Text" w:unhideWhenUsed="0"/>
+    <w:lsdException w:name="No Spacing" w:semiHidden="0" w:uiPriority="1" w:unhideWhenUsed="0" w:qFormat="1"/>
+    <w:lsdException w:name="Light Shading" w:semiHidden="0" w:uiPriority="60" w:unhideWhenUsed="0"/>
+    <w:lsdException w:name="Light List" w:semiHidden="0" w:uiPriority="61" w:unhideWhenUsed="0"/>
+    <w:lsdException w:name="Light Grid" w:semiHidden="0" w:uiPriority="62" w:unhideWhenUsed="0"/>
+    <w:lsdException w:name="Medium Shading 1" w:semiHidden="0" w:uiPriority="63" w:unhideWhenUsed="0"/>
+    <w:lsdException w:name="Medium Shading 2" w:semiHidden="0" w:uiPriority="64" w:unhideWhenUsed="0"/>
+    <w:lsdException w:name="Medium List 1" w:semiHidden="0" w:uiPriority="65" w:unhideWhenUsed="0"/>
+    <w:lsdException w:name="Medium List 2" w:semiHidden="0" w:uiPriority="66" w:unhideWhenUsed="0"/>
+    <w:lsdException w:name="Medium Grid 1" w:semiHidden="0" w:uiPriority="67" w:unhideWhenUsed="0"/>
+    <w:lsdException w:name="Medium Grid 2" w:semiHidden="0" w:uiPriority="68" w:unhideWhenUsed="0"/>
+    <w:lsdException w:name="Medium Grid 3" w:semiHidden="0" w:uiPriority="69" w:unhideWhenUsed="0"/>
+    <w:lsdException w:name="Dark List" w:semiHidden="0" w:uiPriority="70" w:unhideWhenUsed="0"/>
+    <w:lsdException w:name="Colorful Shading" w:semiHidden="0" w:uiPriority="71" w:unhideWhenUsed="0"/>
+    <w:lsdException w:name="Colorful List" w:semiHidden="0" w:uiPriority="72" w:unhideWhenUsed="0"/>
+    <w:lsdException w:name="Colorful Grid" w:semiHidden="0" w:uiPriority="73" w:unhideWhenUsed="0"/>
+    <w:lsdException w:name="Light Shading Accent 1" w:semiHidden="0" w:uiPriority="60" w:unhideWhenUsed="0"/>
+    <w:lsdException w:name="Light List Accent 1" w:semiHidden="0" w:uiPriority="61" w:unhideWhenUsed="0"/>
+    <w:lsdException w:name="Light Grid Accent 1" w:semiHidden="0" w:uiPriority="62" w:unhideWhenUsed="0"/>
+    <w:lsdException w:name="Medium Shading 1 Accent 1" w:semiHidden="0" w:uiPriority="63" w:unhideWhenUsed="0"/>
+    <w:lsdException w:name="Medium Shading 2 Accent 1" w:semiHidden="0" w:uiPriority="64" w:unhideWhenUsed="0"/>
+    <w:lsdException w:name="Medium List 1 Accent 1" w:semiHidden="0" w:uiPriority="65" w:unhideWhenUsed="0"/>
+    <w:lsdException w:name="Revision" w:unhideWhenUsed="0"/>
+    <w:lsdException w:name="List Paragraph" w:semiHidden="0" w:uiPriority="34" w:unhideWhenUsed="0" w:qFormat="1"/>
+    <w:lsdException w:name="Quote" w:semiHidden="0" w:uiPriority="29" w:unhideWhenUsed="0" w:qFormat="1"/>
+    <w:lsdException w:name="Intense Quote" w:semiHidden="0" w:uiPriority="30" w:unhideWhenUsed="0" w:qFormat="1"/>
+    <w:lsdException w:name="Medium List 2 Accent 1" w:semiHidden="0" w:uiPriority="66" w:unhideWhenUsed="0"/>
+    <w:lsdException w:name="Medium Grid 1 Accent 1" w:semiHidden="0" w:uiPriority="67" w:unhideWhenUsed="0"/>
+    <w:lsdException w:name="Medium Grid 2 Accent 1" w:semiHidden="0" w:uiPriority="68" w:unhideWhenUsed="0"/>
+    <w:lsdException w:name="Medium Grid 3 Accent 1" w:semiHidden="0" w:uiPriority="69" w:unhideWhenUsed="0"/>
+    <w:lsdException w:name="Dark List Accent 1" w:semiHidden="0" w:uiPriority="70" w:unhideWhenUsed="0"/>
+    <w:lsdException w:name="Colorful Shading Accent 1" w:semiHidden="0" w:uiPriority="71" w:unhideWhenUsed="0"/>
+    <w:lsdException w:name="Colorful List Accent 1" w:semiHidden="0" w:uiPriority="72" w:unhideWhenUsed="0"/>
+    <w:lsdException w:name="Colorful Grid Accent 1" w:semiHidden="0" w:uiPriority="73" w:unhideWhenUsed="0"/>
+    <w:lsdException w:name="Light Shading Accent 2" w:semiHidden="0" w:uiPriority="60" w:unhideWhenUsed="0"/>
+    <w:lsdException w:name="Light List Accent 2" w:semiHidden="0" w:uiPriority="61" w:unhideWhenUsed="0"/>
+    <w:lsdException w:name="Light Grid Accent 2" w:semiHidden="0" w:uiPriority="62" w:unhideWhenUsed="0"/>
+    <w:lsdException w:name="Medium Shading 1 Accent 2" w:semiHidden="0" w:uiPriority="63" w:unhideWhenUsed="0"/>
+    <w:lsdException w:name="Medium Shading 2 Accent 2" w:semiHidden="0" w:uiPriority="64" w:unhideWhenUsed="0"/>
+    <w:lsdException w:name="Medium List 1 Accent 2" w:semiHidden="0" w:uiPriority="65" w:unhideWhenUsed="0"/>
+    <w:lsdException w:name="Medium List 2 Accent 2" w:semiHidden="0" w:uiPriority="66" w:unhideWhenUsed="0"/>
+    <w:lsdException w:name="Medium Grid 1 Accent 2" w:semiHidden="0" w:uiPriority="67" w:unhideWhenUsed="0"/>
+    <w:lsdException w:name="Medium Grid 2 Accent 2" w:semiHidden="0" w:uiPriority="68" w:unhideWhenUsed="0"/>
+    <w:lsdException w:name="Medium Grid 3 Accent 2" w:semiHidden="0" w:uiPriority="69" w:unhideWhenUsed="0"/>
+    <w:lsdException w:name="Dark List Accent 2" w:semiHidden="0" w:uiPriority="70" w:unhideWhenUsed="0"/>
+    <w:lsdException w:name="Colorful Shading Accent 2" w:semiHidden="0" w:uiPriority="71" w:unhideWhenUsed="0"/>
+    <w:lsdException w:name="Colorful List Accent 2" w:semiHidden="0" w:uiPriority="72" w:unhideWhenUsed="0"/>
+    <w:lsdException w:name="Colorful Grid Accent 2" w:semiHidden="0" w:uiPriority="73" w:unhideWhenUsed="0"/>
+    <w:lsdException w:name="Light Shading Accent 3" w:semiHidden="0" w:uiPriority="60" w:unhideWhenUsed="0"/>
+    <w:lsdException w:name="Light List Accent 3" w:semiHidden="0" w:uiPriority="61" w:unhideWhenUsed="0"/>
+    <w:lsdException w:name="Light Grid Accent 3" w:semiHidden="0" w:uiPriority="62" w:unhideWhenUsed="0"/>
+    <w:lsdException w:name="Medium Shading 1 Accent 3" w:semiHidden="0" w:uiPriority="63" w:unhideWhenUsed="0"/>
+    <w:lsdException w:name="Medium Shading 2 Accent 3" w:semiHidden="0" w:uiPriority="64" w:unhideWhenUsed="0"/>
+    <w:lsdException w:name="Medium List 1 Accent 3" w:semiHidden="0" w:uiPriority="65" w:unhideWhenUsed="0"/>
+    <w:lsdException w:name="Medium List 2 Accent 3" w:semiHidden="0" w:uiPriority="66" w:unhideWhenUsed="0"/>
+    <w:lsdException w:name="Medium Grid 1 Accent 3" w:semiHidden="0" w:uiPriority="67" w:unhideWhenUsed="0"/>
+    <w:lsdException w:name="Medium Grid 2 Accent 3" w:semiHidden="0" w:uiPriority="68" w:unhideWhenUsed="0"/>
+    <w:lsdException w:name="Medium Grid 3 Accent 3" w:semiHidden="0" w:uiPriority="69" w:unhideWhenUsed="0"/>
+    <w:lsdException w:name="Dark List Accent 3" w:semiHidden="0" w:uiPriority="70" w:unhideWhenUsed="0"/>
+    <w:lsdException w:name="Colorful Shading Accent 3" w:semiHidden="0" w:uiPriority="71" w:unhideWhenUsed="0"/>
+    <w:lsdException w:name="Colorful List Accent 3" w:semiHidden="0" w:uiPriority="72" w:unhideWhenUsed="0"/>
+    <w:lsdException w:name="Colorful Grid Accent 3" w:semiHidden="0" w:uiPriority="73" w:unhideWhenUsed="0"/>
+    <w:lsdException w:name="Light Shading Accent 4" w:semiHidden="0" w:uiPriority="60" w:unhideWhenUsed="0"/>
+    <w:lsdException w:name="Light List Accent 4" w:semiHidden="0" w:uiPriority="61" w:unhideWhenUsed="0"/>
+    <w:lsdException w:name="Light Grid Accent 4" w:semiHidden="0" w:uiPriority="62" w:unhideWhenUsed="0"/>
+    <w:lsdException w:name="Medium Shading 1 Accent 4" w:semiHidden="0" w:uiPriority="63" w:unhideWhenUsed="0"/>
+    <w:lsdException w:name="Medium Shading 2 Accent 4" w:semiHidden="0" w:uiPriority="64" w:unhideWhenUsed="0"/>
+    <w:lsdException w:name="Medium List 1 Accent 4" w:semiHidden="0" w:uiPriority="65" w:unhideWhenUsed="0"/>
+    <w:lsdException w:name="Medium List 2 Accent 4" w:semiHidden="0" w:uiPriority="66" w:unhideWhenUsed="0"/>
+    <w:lsdException w:name="Medium Grid 1 Accent 4" w:semiHidden="0" w:uiPriority="67" w:unhideWhenUsed="0"/>
+    <w:lsdException w:name="Medium Grid 2 Accent 4" w:semiHidden="0" w:uiPriority="68" w:unhideWhenUsed="0"/>
+    <w:lsdException w:name="Medium Grid 3 Accent 4" w:semiHidden="0" w:uiPriority="69" w:unhideWhenUsed="0"/>
+    <w:lsdException w:name="Dark List Accent 4" w:semiHidden="0" w:uiPriority="70" w:unhideWhenUsed="0"/>
+    <w:lsdException w:name="Colorful Shading Accent 4" w:semiHidden="0" w:uiPriority="71" w:unhideWhenUsed="0"/>
+    <w:lsdException w:name="Colorful List Accent 4" w:semiHidden="0" w:uiPriority="72" w:unhideWhenUsed="0"/>
+    <w:lsdException w:name="Colorful Grid Accent 4" w:semiHidden="0" w:uiPriority="73" w:unhideWhenUsed="0"/>
+    <w:lsdException w:name="Light Shading Accent 5" w:semiHidden="0" w:uiPriority="60" w:unhideWhenUsed="0"/>
+    <w:lsdException w:name="Light List Accent 5" w:semiHidden="0" w:uiPriority="61" w:unhideWhenUsed="0"/>
+    <w:lsdException w:name="Light Grid Accent 5" w:semiHidden="0" w:uiPriority="62" w:unhideWhenUsed="0"/>
+    <w:lsdException w:name="Medium Shading 1 Accent 5" w:semiHidden="0" w:uiPriority="63" w:unhideWhenUsed="0"/>
+    <w:lsdException w:name="Medium Shading 2 Accent 5" w:semiHidden="0" w:uiPriority="64" w:unhideWhenUsed="0"/>
+    <w:lsdException w:name="Medium List 1 Accent 5" w:semiHidden="0" w:uiPriority="65" w:unhideWhenUsed="0"/>
+    <w:lsdException w:name="Medium List 2 Accent 5" w:semiHidden="0" w:uiPriority="66" w:unhideWhenUsed="0"/>
+    <w:lsdException w:name="Medium Grid 1 Accent 5" w:semiHidden="0" w:uiPriority="67" w:unhideWhenUsed="0"/>
+    <w:lsdException w:name="Medium Grid 2 Accent 5" w:semiHidden="0" w:uiPriority="68" w:unhideWhenUsed="0"/>
+    <w:lsdException w:name="Medium Grid 3 Accent 5" w:semiHidden="0" w:uiPriority="69" w:unhideWhenUsed="0"/>
+    <w:lsdException w:name="Dark List Accent 5" w:semiHidden="0" w:uiPriority="70" w:unhideWhenUsed="0"/>
+    <w:lsdException w:name="Colorful Shading Accent 5" w:semiHidden="0" w:uiPriority="71" w:unhideWhenUsed="0"/>
+    <w:lsdException w:name="Colorful List Accent 5" w:semiHidden="0" w:uiPriority="72" w:unhideWhenUsed="0"/>
+    <w:lsdException w:name="Colorful Grid Accent 5" w:semiHidden="0" w:uiPriority="73" w:unhideWhenUsed="0"/>
+    <w:lsdException w:name="Light Shading Accent 6" w:semiHidden="0" w:uiPriority="60" w:unhideWhenUsed="0"/>
+    <w:lsdException w:name="Light List Accent 6" w:semiHidden="0" w:uiPriority="61" w:unhideWhenUsed="0"/>
+    <w:lsdException w:name="Light Grid Accent 6" w:semiHidden="0" w:uiPriority="62" w:unhideWhenUsed="0"/>
+    <w:lsdException w:name="Medium Shading 1 Accent 6" w:semiHidden="0" w:uiPriority="63" w:unhideWhenUsed="0"/>
+    <w:lsdException w:name="Medium Shading 2 Accent 6" w:semiHidden="0" w:uiPriority="64" w:unhideWhenUsed="0"/>
+    <w:lsdException w:name="Medium List 1 Accent 6" w:semiHidden="0" w:uiPriority="65" w:unhideWhenUsed="0"/>
+    <w:lsdException w:name="Medium List 2 Accent 6" w:semiHidden="0" w:uiPriority="66" w:unhideWhenUsed="0"/>
+    <w:lsdException w:name="Medium Grid 1 Accent 6" w:semiHidden="0" w:uiPriority="67" w:unhideWhenUsed="0"/>
+    <w:lsdException w:name="Medium Grid 2 Accent 6" w:semiHidden="0" w:uiPriority="68" w:unhideWhenUsed="0"/>
+    <w:lsdException w:name="Medium Grid 3 Accent 6" w:semiHidden="0" w:uiPriority="69" w:unhideWhenUsed="0"/>
+    <w:lsdException w:name="Dark List Accent 6" w:semiHidden="0" w:uiPriority="70" w:unhideWhenUsed="0"/>
+    <w:lsdException w:name="Colorful Shading Accent 6" w:semiHidden="0" w:uiPriority="71" w:unhideWhenUsed="0"/>
+    <w:lsdException w:name="Colorful List Accent 6" w:semiHidden="0" w:uiPriority="72" w:unhideWhenUsed="0"/>
+    <w:lsdException w:name="Colorful Grid Accent 6" w:semiHidden="0" w:uiPriority="73" w:unhideWhenUsed="0"/>
+    <w:lsdException w:name="Subtle Emphasis" w:semiHidden="0" w:uiPriority="19" w:unhideWhenUsed="0" w:qFormat="1"/>
+    <w:lsdException w:name="Intense Emphasis" w:semiHidden="0" w:uiPriority="21" w:unhideWhenUsed="0" w:qFormat="1"/>
+    <w:lsdException w:name="Subtle Reference" w:semiHidden="0" w:uiPriority="31" w:unhideWhenUsed="0" w:qFormat="1"/>
+    <w:lsdException w:name="Intense Reference" w:semiHidden="0" w:uiPriority="32" w:unhideWhenUsed="0" w:qFormat="1"/>
+    <w:lsdException w:name="Book Title" w:semiHidden="0" w:uiPriority="33" w:unhideWhenUsed="0" w:qFormat="1"/>
+    <w:lsdException w:name="Bibliography" w:uiPriority="37"/>
+    <w:lsdException w:name="TOC Heading" w:uiPriority="39" w:qFormat="1"/>
+  </w:latentStyles>
+  <w:style w:type="paragraph" w:default="1" w:styleId="a">
+    <w:name w:val="Normal"/>
+    <w:qFormat/>
+  </w:style>
+  <w:style w:type="character" w:default="1" w:styleId="a0">
+    <w:name w:val="Default Paragraph Font"/>
+    <w:uiPriority w:val="1"/>
+    <w:semiHidden/>
+    <w:unhideWhenUsed/>
+  </w:style>
+  <w:style w:type="table" w:default="1" w:styleId="a1">
+    <w:name w:val="Normal Table"/>
+    <w:uiPriority w:val="99"/>
+    <w:semiHidden/>
+    <w:unhideWhenUsed/>
+    <w:tblPr>
+      <w:tblInd w:w="0" w:type="dxa"/>
+      <w:tblCellMar>
+        <w:top w:w="0" w:type="dxa"/>
+        <w:left w:w="108" w:type="dxa"/>
+        <w:bottom w:w="0" w:type="dxa"/>
+        <w:right w:w="108" w:type="dxa"/>
+      </w:tblCellMar>
+    </w:tblPr>
+  </w:style>
+  <w:style w:type="numbering" w:default="1" w:styleId="a2">
+    <w:name w:val="No List"/>
+    <w:uiPriority w:val="99"/>
+    <w:semiHidden/>
+    <w:unhideWhenUsed/>
+  </w:style>
+  <w:style w:type="paragraph" w:styleId="a3">
+    <w:name w:val="List Paragraph"/>
+    <w:basedOn w:val="a"/>
+    <w:uiPriority w:val="34"/>
+    <w:qFormat/>
+    <w:rsid w:val="001A6D79"/>
+    <w:pPr>
+      <w:ind w:left="720"/>
+      <w:contextualSpacing/>
+    </w:pPr>
+  </w:style>
+  <w:style w:type="paragraph" w:styleId="a4">
+    <w:name w:val="header"/>
+    <w:basedOn w:val="a"/>
+    <w:link w:val="a5"/>
+    <w:uiPriority w:val="99"/>
+    <w:unhideWhenUsed/>
+    <w:rsid w:val="00B356FC"/>
+    <w:pPr>
+      <w:tabs>
+        <w:tab w:val="center" w:pos="4819"/>
+        <w:tab w:val="right" w:pos="9639"/>
+      </w:tabs>
+      <w:spacing w:after="0" w:line="240" w:lineRule="auto"/>
+    </w:pPr>
+  </w:style>
+  <w:style w:type="character" w:customStyle="1" w:styleId="a5">
+    <w:name w:val="Верхний колонтитул Знак"/>
+    <w:basedOn w:val="a0"/>
+    <w:link w:val="a4"/>
+    <w:uiPriority w:val="99"/>
+    <w:rsid w:val="00B356FC"/>
+  </w:style>
+  <w:style w:type="paragraph" w:styleId="a6">
+    <w:name w:val="footer"/>
+    <w:basedOn w:val="a"/>
+    <w:link w:val="a7"/>
+    <w:uiPriority w:val="99"/>
+    <w:unhideWhenUsed/>
+    <w:rsid w:val="00B356FC"/>
+    <w:pPr>
+      <w:tabs>
+        <w:tab w:val="center" w:pos="4819"/>
+        <w:tab w:val="right" w:pos="9639"/>
+      </w:tabs>
+      <w:spacing w:after="0" w:line="240" w:lineRule="auto"/>
+    </w:pPr>
+  </w:style>
+  <w:style w:type="character" w:customStyle="1" w:styleId="a7">
+    <w:name w:val="Нижний колонтитул Знак"/>
+    <w:basedOn w:val="a0"/>
+    <w:link w:val="a6"/>
+    <w:uiPriority w:val="99"/>
+    <w:rsid w:val="00B356FC"/>
+  </w:style>
+  <w:style w:type="table" w:styleId="a8">
+    <w:name w:val="Table Grid"/>
+    <w:basedOn w:val="a1"/>
+    <w:uiPriority w:val="59"/>
+    <w:rsid w:val="00686289"/>
+    <w:pPr>
+      <w:spacing w:after="0" w:line="240" w:lineRule="auto"/>
+    </w:pPr>
+    <w:tblPr>
+      <w:tblBorders>
+        <w:top w:val="single" w:sz="4" w:space="0" w:color="auto"/>
+        <w:left w:val="single" w:sz="4" w:space="0" w:color="auto"/>
+        <w:bottom w:val="single" w:sz="4" w:space="0" w:color="auto"/>
+        <w:right w:val="single" w:sz="4" w:space="0" w:color="auto"/>
+        <w:insideH w:val="single" w:sz="4" w:space="0" w:color="auto"/>
+        <w:insideV w:val="single" w:sz="4" w:space="0" w:color="auto"/>
+      </w:tblBorders>
+    </w:tblPr>
+  </w:style>
+  <w:style w:type="paragraph" w:styleId="a9">
+    <w:name w:val="Balloon Text"/>
+    <w:basedOn w:val="a"/>
+    <w:link w:val="aa"/>
+    <w:uiPriority w:val="99"/>
+    <w:semiHidden/>
+    <w:unhideWhenUsed/>
+    <w:rsid w:val="00BB2993"/>
+    <w:pPr>
+      <w:spacing w:after="0" w:line="240" w:lineRule="auto"/>
+    </w:pPr>
+    <w:rPr>
+      <w:rFonts w:ascii="Tahoma" w:hAnsi="Tahoma" w:cs="Tahoma"/>
+      <w:sz w:val="16"/>
+      <w:szCs w:val="16"/>
+    </w:rPr>
+  </w:style>
+  <w:style w:type="character" w:customStyle="1" w:styleId="aa">
+    <w:name w:val="Текст выноски Знак"/>
+    <w:basedOn w:val="a0"/>
+    <w:link w:val="a9"/>
+    <w:uiPriority w:val="99"/>
+    <w:semiHidden/>
+    <w:rsid w:val="00BB2993"/>
+    <w:rPr>
+      <w:rFonts w:ascii="Tahoma" w:hAnsi="Tahoma" w:cs="Tahoma"/>
+      <w:sz w:val="16"/>
+      <w:szCs w:val="16"/>
+    </w:rPr>
   </w:style>
 </w:styles>
 </file>

</xml_diff>

<commit_message>
Fixed incorrect H2 calculation
</commit_message>
<xml_diff>
--- a/cp1/kozak_fb-12_vysotskyi_fb-12_cp1/Протокол.docx
+++ b/cp1/kozak_fb-12_vysotskyi_fb-12_cp1/Протокол.docx
@@ -6684,24 +6684,19 @@
                 <w:szCs w:val="28"/>
                 <w:lang w:val="en-US"/>
               </w:rPr>
-              <w:t>7.90085</w:t>
-            </w:r>
-          </w:p>
-        </w:tc>
-        <w:tc>
-          <w:tcPr>
-            <w:tcW w:w="2977" w:type="dxa"/>
-          </w:tcPr>
-          <w:p>
-            <w:pPr>
-              <w:jc w:val="center"/>
+              <w:t>3</w:t>
+            </w:r>
+            <w:r>
               <w:rPr>
                 <w:rFonts w:ascii="Times New Roman" w:hAnsi="Times New Roman" w:cs="Times New Roman"/>
                 <w:sz w:val="28"/>
                 <w:szCs w:val="28"/>
                 <w:lang w:val="en-US"/>
               </w:rPr>
-            </w:pPr>
+              <w:t>.</w:t>
+            </w:r>
+            <w:bookmarkStart w:id="1" w:name="_GoBack"/>
+            <w:bookmarkEnd w:id="1"/>
             <w:r>
               <w:rPr>
                 <w:rFonts w:ascii="Times New Roman" w:hAnsi="Times New Roman" w:cs="Times New Roman"/>
@@ -6709,6 +6704,31 @@
                 <w:szCs w:val="28"/>
                 <w:lang w:val="en-US"/>
               </w:rPr>
+              <w:t>95043</w:t>
+            </w:r>
+          </w:p>
+        </w:tc>
+        <w:tc>
+          <w:tcPr>
+            <w:tcW w:w="2977" w:type="dxa"/>
+          </w:tcPr>
+          <w:p>
+            <w:pPr>
+              <w:jc w:val="center"/>
+              <w:rPr>
+                <w:rFonts w:ascii="Times New Roman" w:hAnsi="Times New Roman" w:cs="Times New Roman"/>
+                <w:sz w:val="28"/>
+                <w:szCs w:val="28"/>
+                <w:lang w:val="en-US"/>
+              </w:rPr>
+            </w:pPr>
+            <w:r>
+              <w:rPr>
+                <w:rFonts w:ascii="Times New Roman" w:hAnsi="Times New Roman" w:cs="Times New Roman"/>
+                <w:sz w:val="28"/>
+                <w:szCs w:val="28"/>
+                <w:lang w:val="en-US"/>
+              </w:rPr>
               <w:t>0.18624</w:t>
             </w:r>
           </w:p>
@@ -6821,49 +6841,67 @@
                 <w:szCs w:val="28"/>
                 <w:lang w:val="uk-UA"/>
               </w:rPr>
-              <w:t>7.89978</w:t>
-            </w:r>
-          </w:p>
-        </w:tc>
-        <w:tc>
-          <w:tcPr>
-            <w:tcW w:w="2977" w:type="dxa"/>
-          </w:tcPr>
-          <w:p>
-            <w:pPr>
-              <w:jc w:val="center"/>
+              <w:t>3</w:t>
+            </w:r>
+            <w:r>
+              <w:rPr>
+                <w:rFonts w:ascii="Times New Roman" w:hAnsi="Times New Roman" w:cs="Times New Roman"/>
+                <w:sz w:val="28"/>
+                <w:szCs w:val="28"/>
+                <w:lang w:val="en-US"/>
+              </w:rPr>
+              <w:t>.</w:t>
+            </w:r>
+            <w:r>
               <w:rPr>
                 <w:rFonts w:ascii="Times New Roman" w:hAnsi="Times New Roman" w:cs="Times New Roman"/>
                 <w:sz w:val="28"/>
                 <w:szCs w:val="28"/>
                 <w:lang w:val="uk-UA"/>
               </w:rPr>
-            </w:pPr>
-            <w:r>
+              <w:t>94989</w:t>
+            </w:r>
+          </w:p>
+        </w:tc>
+        <w:tc>
+          <w:tcPr>
+            <w:tcW w:w="2977" w:type="dxa"/>
+          </w:tcPr>
+          <w:p>
+            <w:pPr>
+              <w:jc w:val="center"/>
               <w:rPr>
                 <w:rFonts w:ascii="Times New Roman" w:hAnsi="Times New Roman" w:cs="Times New Roman"/>
                 <w:sz w:val="28"/>
                 <w:szCs w:val="28"/>
                 <w:lang w:val="uk-UA"/>
               </w:rPr>
-              <w:t>0.18222</w:t>
-            </w:r>
-          </w:p>
-        </w:tc>
-      </w:tr>
-      <w:tr>
-        <w:tc>
-          <w:tcPr>
-            <w:tcW w:w="4111" w:type="dxa"/>
-          </w:tcPr>
-          <w:p>
-            <w:pPr>
+            </w:pPr>
+            <w:r>
               <w:rPr>
                 <w:rFonts w:ascii="Times New Roman" w:hAnsi="Times New Roman" w:cs="Times New Roman"/>
                 <w:sz w:val="28"/>
                 <w:szCs w:val="28"/>
                 <w:lang w:val="uk-UA"/>
               </w:rPr>
+              <w:t>0.18222</w:t>
+            </w:r>
+          </w:p>
+        </w:tc>
+      </w:tr>
+      <w:tr>
+        <w:tc>
+          <w:tcPr>
+            <w:tcW w:w="4111" w:type="dxa"/>
+          </w:tcPr>
+          <w:p>
+            <w:pPr>
+              <w:rPr>
+                <w:rFonts w:ascii="Times New Roman" w:hAnsi="Times New Roman" w:cs="Times New Roman"/>
+                <w:sz w:val="28"/>
+                <w:szCs w:val="28"/>
+                <w:lang w:val="uk-UA"/>
+              </w:rPr>
             </w:pPr>
             <w:r>
               <w:rPr>
@@ -6914,49 +6952,67 @@
                 <w:szCs w:val="28"/>
                 <w:lang w:val="uk-UA"/>
               </w:rPr>
-              <w:t>8.25920</w:t>
-            </w:r>
-          </w:p>
-        </w:tc>
-        <w:tc>
-          <w:tcPr>
-            <w:tcW w:w="2977" w:type="dxa"/>
-          </w:tcPr>
-          <w:p>
-            <w:pPr>
-              <w:jc w:val="center"/>
+              <w:t>4</w:t>
+            </w:r>
+            <w:r>
+              <w:rPr>
+                <w:rFonts w:ascii="Times New Roman" w:hAnsi="Times New Roman" w:cs="Times New Roman"/>
+                <w:sz w:val="28"/>
+                <w:szCs w:val="28"/>
+                <w:lang w:val="en-US"/>
+              </w:rPr>
+              <w:t>.</w:t>
+            </w:r>
+            <w:r>
               <w:rPr>
                 <w:rFonts w:ascii="Times New Roman" w:hAnsi="Times New Roman" w:cs="Times New Roman"/>
                 <w:sz w:val="28"/>
                 <w:szCs w:val="28"/>
                 <w:lang w:val="uk-UA"/>
               </w:rPr>
-            </w:pPr>
-            <w:r>
+              <w:t>1296</w:t>
+            </w:r>
+          </w:p>
+        </w:tc>
+        <w:tc>
+          <w:tcPr>
+            <w:tcW w:w="2977" w:type="dxa"/>
+          </w:tcPr>
+          <w:p>
+            <w:pPr>
+              <w:jc w:val="center"/>
               <w:rPr>
                 <w:rFonts w:ascii="Times New Roman" w:hAnsi="Times New Roman" w:cs="Times New Roman"/>
                 <w:sz w:val="28"/>
                 <w:szCs w:val="28"/>
                 <w:lang w:val="uk-UA"/>
               </w:rPr>
-              <w:t>0.16205</w:t>
-            </w:r>
-          </w:p>
-        </w:tc>
-      </w:tr>
-      <w:tr>
-        <w:tc>
-          <w:tcPr>
-            <w:tcW w:w="4111" w:type="dxa"/>
-          </w:tcPr>
-          <w:p>
-            <w:pPr>
+            </w:pPr>
+            <w:r>
               <w:rPr>
                 <w:rFonts w:ascii="Times New Roman" w:hAnsi="Times New Roman" w:cs="Times New Roman"/>
                 <w:sz w:val="28"/>
                 <w:szCs w:val="28"/>
                 <w:lang w:val="uk-UA"/>
               </w:rPr>
+              <w:t>0.16205</w:t>
+            </w:r>
+          </w:p>
+        </w:tc>
+      </w:tr>
+      <w:tr>
+        <w:tc>
+          <w:tcPr>
+            <w:tcW w:w="4111" w:type="dxa"/>
+          </w:tcPr>
+          <w:p>
+            <w:pPr>
+              <w:rPr>
+                <w:rFonts w:ascii="Times New Roman" w:hAnsi="Times New Roman" w:cs="Times New Roman"/>
+                <w:sz w:val="28"/>
+                <w:szCs w:val="28"/>
+                <w:lang w:val="uk-UA"/>
+              </w:rPr>
             </w:pPr>
             <w:r>
               <w:rPr>
@@ -7007,7 +7063,25 @@
                 <w:szCs w:val="28"/>
                 <w:lang w:val="uk-UA"/>
               </w:rPr>
-              <w:t>8.25764</w:t>
+              <w:t>4</w:t>
+            </w:r>
+            <w:r>
+              <w:rPr>
+                <w:rFonts w:ascii="Times New Roman" w:hAnsi="Times New Roman" w:cs="Times New Roman"/>
+                <w:sz w:val="28"/>
+                <w:szCs w:val="28"/>
+                <w:lang w:val="en-US"/>
+              </w:rPr>
+              <w:t>.</w:t>
+            </w:r>
+            <w:r>
+              <w:rPr>
+                <w:rFonts w:ascii="Times New Roman" w:hAnsi="Times New Roman" w:cs="Times New Roman"/>
+                <w:sz w:val="28"/>
+                <w:szCs w:val="28"/>
+                <w:lang w:val="uk-UA"/>
+              </w:rPr>
+              <w:t>12882</w:t>
             </w:r>
           </w:p>
         </w:tc>
@@ -7863,8 +7937,6 @@
         </w:rPr>
         <w:t>Можемо зробити висновок, що російська мова доволі надлишкова і в теорії можна скоротити слова (а з ними і речення, і тексти) більше, ніж на половину, не втрачаючи змісту.</w:t>
       </w:r>
-      <w:bookmarkStart w:id="1" w:name="_GoBack"/>
-      <w:bookmarkEnd w:id="1"/>
     </w:p>
     <w:sectPr>
       <w:pgSz w:w="11906" w:h="16838"/>

</xml_diff>